<commit_message>
Update the features document
</commit_message>
<xml_diff>
--- a/Docs/Features.docx
+++ b/Docs/Features.docx
@@ -46,7 +46,7 @@
       <w:pPr>
         <w:numPr>
           <w:ilvl w:val="0"/>
-          <w:numId w:val="8"/>
+          <w:numId w:val="18"/>
         </w:numPr>
         <w:ind w:left="720" w:hanging="360"/>
         <w:contextualSpacing w:val="1"/>
@@ -59,7 +59,7 @@
         <w:rPr>
           <w:rtl w:val="0"/>
         </w:rPr>
-        <w:t xml:space="preserve">The file manager consists of 3 panels, the Library view, Folder Content view and a File tree view (Figure 1)</w:t>
+        <w:t xml:space="preserve">The file manager consists of 3 panels, the Library view, Folder Content view and a File Tree tab view(Figure 1)</w:t>
       </w:r>
     </w:p>
     <w:p>
@@ -70,14 +70,14 @@
       <w:r>
         <w:drawing>
           <wp:inline distB="114300" distT="114300" distL="114300" distR="114300">
-            <wp:extent cx="5376863" cy="2145575"/>
+            <wp:extent cx="5013760" cy="3757613"/>
             <wp:effectExtent b="0" l="0" r="0" t="0"/>
-            <wp:docPr id="14" name="image32.png"/>
+            <wp:docPr id="13" name="image53.png"/>
             <a:graphic>
               <a:graphicData uri="http://schemas.openxmlformats.org/drawingml/2006/picture">
                 <pic:pic>
                   <pic:nvPicPr>
-                    <pic:cNvPr id="0" name="image32.png"/>
+                    <pic:cNvPr id="0" name="image53.png"/>
                     <pic:cNvPicPr preferRelativeResize="0"/>
                   </pic:nvPicPr>
                   <pic:blipFill>
@@ -90,7 +90,7 @@
                   <pic:spPr>
                     <a:xfrm>
                       <a:off x="0" y="0"/>
-                      <a:ext cx="5376863" cy="2145575"/>
+                      <a:ext cx="5013760" cy="3757613"/>
                     </a:xfrm>
                     <a:prstGeom prst="rect"/>
                     <a:ln/>
@@ -137,7 +137,7 @@
       <w:pPr>
         <w:numPr>
           <w:ilvl w:val="0"/>
-          <w:numId w:val="2"/>
+          <w:numId w:val="1"/>
         </w:numPr>
         <w:ind w:left="720" w:hanging="360"/>
         <w:contextualSpacing w:val="1"/>
@@ -156,7 +156,7 @@
       <w:pPr>
         <w:numPr>
           <w:ilvl w:val="0"/>
-          <w:numId w:val="2"/>
+          <w:numId w:val="1"/>
         </w:numPr>
         <w:ind w:left="720" w:hanging="360"/>
         <w:contextualSpacing w:val="1"/>
@@ -193,7 +193,7 @@
       <w:pPr>
         <w:numPr>
           <w:ilvl w:val="0"/>
-          <w:numId w:val="10"/>
+          <w:numId w:val="9"/>
         </w:numPr>
         <w:ind w:left="720" w:hanging="360"/>
         <w:contextualSpacing w:val="1"/>
@@ -212,7 +212,7 @@
       <w:pPr>
         <w:numPr>
           <w:ilvl w:val="0"/>
-          <w:numId w:val="10"/>
+          <w:numId w:val="9"/>
         </w:numPr>
         <w:ind w:left="720" w:hanging="360"/>
         <w:contextualSpacing w:val="1"/>
@@ -231,7 +231,7 @@
       <w:pPr>
         <w:numPr>
           <w:ilvl w:val="0"/>
-          <w:numId w:val="10"/>
+          <w:numId w:val="9"/>
         </w:numPr>
         <w:ind w:left="720" w:hanging="360"/>
         <w:contextualSpacing w:val="1"/>
@@ -250,7 +250,7 @@
       <w:pPr>
         <w:numPr>
           <w:ilvl w:val="0"/>
-          <w:numId w:val="10"/>
+          <w:numId w:val="9"/>
         </w:numPr>
         <w:ind w:left="720" w:hanging="360"/>
         <w:contextualSpacing w:val="1"/>
@@ -269,7 +269,7 @@
       <w:pPr>
         <w:numPr>
           <w:ilvl w:val="0"/>
-          <w:numId w:val="10"/>
+          <w:numId w:val="9"/>
         </w:numPr>
         <w:ind w:left="720" w:hanging="360"/>
         <w:contextualSpacing w:val="1"/>
@@ -288,7 +288,7 @@
       <w:pPr>
         <w:numPr>
           <w:ilvl w:val="0"/>
-          <w:numId w:val="10"/>
+          <w:numId w:val="9"/>
         </w:numPr>
         <w:ind w:left="720" w:hanging="360"/>
         <w:contextualSpacing w:val="1"/>
@@ -300,6 +300,25 @@
         <w:rPr>
           <w:rtl w:val="0"/>
         </w:rPr>
+        <w:t xml:space="preserve">A new folder can be created by right-clicking a folder and selecting “Create New Folder”</w:t>
+      </w:r>
+    </w:p>
+    <w:p>
+      <w:pPr>
+        <w:numPr>
+          <w:ilvl w:val="0"/>
+          <w:numId w:val="9"/>
+        </w:numPr>
+        <w:ind w:left="720" w:hanging="360"/>
+        <w:contextualSpacing w:val="1"/>
+        <w:rPr>
+          <w:u w:val="none"/>
+        </w:rPr>
+      </w:pPr>
+      <w:r>
+        <w:rPr>
+          <w:rtl w:val="0"/>
+        </w:rPr>
         <w:t xml:space="preserve">Right click on a song will display the menu in Figure </w:t>
       </w:r>
       <w:r>
@@ -322,14 +341,14 @@
       <w:r>
         <w:drawing>
           <wp:inline distB="114300" distT="114300" distL="114300" distR="114300">
-            <wp:extent cx="1758841" cy="1500188"/>
+            <wp:extent cx="1371600" cy="2035834"/>
             <wp:effectExtent b="0" l="0" r="0" t="0"/>
-            <wp:docPr id="1" name="image05.png"/>
+            <wp:docPr id="34" name="image74.png"/>
             <a:graphic>
               <a:graphicData uri="http://schemas.openxmlformats.org/drawingml/2006/picture">
                 <pic:pic>
                   <pic:nvPicPr>
-                    <pic:cNvPr id="0" name="image05.png"/>
+                    <pic:cNvPr id="0" name="image74.png"/>
                     <pic:cNvPicPr preferRelativeResize="0"/>
                   </pic:nvPicPr>
                   <pic:blipFill>
@@ -342,7 +361,7 @@
                   <pic:spPr>
                     <a:xfrm>
                       <a:off x="0" y="0"/>
-                      <a:ext cx="1758841" cy="1500188"/>
+                      <a:ext cx="1371600" cy="2035834"/>
                     </a:xfrm>
                     <a:prstGeom prst="rect"/>
                     <a:ln/>
@@ -407,7 +426,7 @@
       <w:pPr>
         <w:numPr>
           <w:ilvl w:val="0"/>
-          <w:numId w:val="10"/>
+          <w:numId w:val="9"/>
         </w:numPr>
         <w:ind w:left="720" w:hanging="360"/>
         <w:contextualSpacing w:val="1"/>
@@ -441,14 +460,14 @@
       <w:r>
         <w:drawing>
           <wp:inline distB="114300" distT="114300" distL="114300" distR="114300">
-            <wp:extent cx="1338263" cy="1316678"/>
+            <wp:extent cx="1543050" cy="1796603"/>
             <wp:effectExtent b="0" l="0" r="0" t="0"/>
-            <wp:docPr id="4" name="image14.png"/>
+            <wp:docPr id="8" name="image18.png"/>
             <a:graphic>
               <a:graphicData uri="http://schemas.openxmlformats.org/drawingml/2006/picture">
                 <pic:pic>
                   <pic:nvPicPr>
-                    <pic:cNvPr id="0" name="image14.png"/>
+                    <pic:cNvPr id="0" name="image18.png"/>
                     <pic:cNvPicPr preferRelativeResize="0"/>
                   </pic:nvPicPr>
                   <pic:blipFill>
@@ -461,7 +480,7 @@
                   <pic:spPr>
                     <a:xfrm>
                       <a:off x="0" y="0"/>
-                      <a:ext cx="1338263" cy="1316678"/>
+                      <a:ext cx="1543050" cy="1796603"/>
                     </a:xfrm>
                     <a:prstGeom prst="rect"/>
                     <a:ln/>
@@ -508,7 +527,7 @@
       <w:pPr>
         <w:numPr>
           <w:ilvl w:val="0"/>
-          <w:numId w:val="10"/>
+          <w:numId w:val="9"/>
         </w:numPr>
         <w:ind w:left="720" w:hanging="360"/>
         <w:contextualSpacing w:val="1"/>
@@ -542,14 +561,14 @@
       <w:r>
         <w:drawing>
           <wp:inline distB="114300" distT="114300" distL="114300" distR="114300">
-            <wp:extent cx="1895475" cy="1168232"/>
+            <wp:extent cx="1552575" cy="1574442"/>
             <wp:effectExtent b="0" l="0" r="0" t="0"/>
-            <wp:docPr id="6" name="image16.png"/>
+            <wp:docPr id="24" name="image64.png"/>
             <a:graphic>
               <a:graphicData uri="http://schemas.openxmlformats.org/drawingml/2006/picture">
                 <pic:pic>
                   <pic:nvPicPr>
-                    <pic:cNvPr id="0" name="image16.png"/>
+                    <pic:cNvPr id="0" name="image64.png"/>
                     <pic:cNvPicPr preferRelativeResize="0"/>
                   </pic:nvPicPr>
                   <pic:blipFill>
@@ -562,7 +581,7 @@
                   <pic:spPr>
                     <a:xfrm>
                       <a:off x="0" y="0"/>
-                      <a:ext cx="1895475" cy="1168232"/>
+                      <a:ext cx="1552575" cy="1574442"/>
                     </a:xfrm>
                     <a:prstGeom prst="rect"/>
                     <a:ln/>
@@ -630,7 +649,7 @@
       <w:pPr>
         <w:numPr>
           <w:ilvl w:val="0"/>
-          <w:numId w:val="5"/>
+          <w:numId w:val="3"/>
         </w:numPr>
         <w:ind w:left="720" w:hanging="360"/>
         <w:contextualSpacing w:val="1"/>
@@ -649,7 +668,7 @@
       <w:pPr>
         <w:numPr>
           <w:ilvl w:val="1"/>
-          <w:numId w:val="5"/>
+          <w:numId w:val="3"/>
         </w:numPr>
         <w:ind w:left="1440" w:hanging="360"/>
         <w:contextualSpacing w:val="1"/>
@@ -668,7 +687,7 @@
       <w:pPr>
         <w:numPr>
           <w:ilvl w:val="0"/>
-          <w:numId w:val="5"/>
+          <w:numId w:val="3"/>
         </w:numPr>
         <w:ind w:left="720" w:hanging="360"/>
         <w:contextualSpacing w:val="1"/>
@@ -702,14 +721,14 @@
       <w:r>
         <w:drawing>
           <wp:inline distB="114300" distT="114300" distL="114300" distR="114300">
-            <wp:extent cx="1171575" cy="1805811"/>
+            <wp:extent cx="3238500" cy="2300111"/>
             <wp:effectExtent b="0" l="0" r="0" t="0"/>
-            <wp:docPr id="15" name="image33.png"/>
+            <wp:docPr id="31" name="image71.png"/>
             <a:graphic>
               <a:graphicData uri="http://schemas.openxmlformats.org/drawingml/2006/picture">
                 <pic:pic>
                   <pic:nvPicPr>
-                    <pic:cNvPr id="0" name="image33.png"/>
+                    <pic:cNvPr id="0" name="image71.png"/>
                     <pic:cNvPicPr preferRelativeResize="0"/>
                   </pic:nvPicPr>
                   <pic:blipFill>
@@ -722,7 +741,7 @@
                   <pic:spPr>
                     <a:xfrm>
                       <a:off x="0" y="0"/>
-                      <a:ext cx="1171575" cy="1805811"/>
+                      <a:ext cx="3238500" cy="2300111"/>
                     </a:xfrm>
                     <a:prstGeom prst="rect"/>
                     <a:ln/>
@@ -771,57 +790,15 @@
         </w:rPr>
         <w:t xml:space="preserve">: Right click menu for a song in Folder Content view</w:t>
       </w:r>
-      <w:r>
-        <w:rPr>
-          <w:rtl w:val="0"/>
-        </w:rPr>
-      </w:r>
-    </w:p>
-    <w:p>
-      <w:pPr>
-        <w:pStyle w:val="Heading3"/>
-        <w:contextualSpacing w:val="0"/>
-      </w:pPr>
-      <w:bookmarkStart w:colFirst="0" w:colLast="0" w:name="h.ojv573morttt" w:id="4"/>
-      <w:bookmarkEnd w:id="4"/>
-      <w:r>
-        <w:rPr>
-          <w:rtl w:val="0"/>
-        </w:rPr>
-        <w:t xml:space="preserve">File Tree </w:t>
-      </w:r>
-      <w:r>
-        <w:rPr>
-          <w:rtl w:val="0"/>
-        </w:rPr>
-        <w:t xml:space="preserve">View </w:t>
-      </w:r>
     </w:p>
     <w:p>
       <w:pPr>
         <w:numPr>
           <w:ilvl w:val="0"/>
-          <w:numId w:val="10"/>
+          <w:numId w:val="8"/>
         </w:numPr>
         <w:ind w:left="720" w:hanging="360"/>
         <w:contextualSpacing w:val="1"/>
-        <w:rPr/>
-      </w:pPr>
-      <w:r>
-        <w:rPr>
-          <w:rtl w:val="0"/>
-        </w:rPr>
-        <w:t xml:space="preserve">Double clicking on a song in this panel will play it </w:t>
-      </w:r>
-    </w:p>
-    <w:p>
-      <w:pPr>
-        <w:numPr>
-          <w:ilvl w:val="0"/>
-          <w:numId w:val="10"/>
-        </w:numPr>
-        <w:ind w:left="720" w:hanging="360"/>
-        <w:contextualSpacing w:val="1"/>
         <w:rPr>
           <w:u w:val="none"/>
         </w:rPr>
@@ -830,289 +807,7 @@
         <w:rPr>
           <w:rtl w:val="0"/>
         </w:rPr>
-        <w:t xml:space="preserve">Right clicking on a folder will display options similar to Figure 4</w:t>
-      </w:r>
-    </w:p>
-    <w:p>
-      <w:pPr>
-        <w:numPr>
-          <w:ilvl w:val="0"/>
-          <w:numId w:val="10"/>
-        </w:numPr>
-        <w:ind w:left="720" w:hanging="360"/>
-        <w:contextualSpacing w:val="1"/>
-        <w:rPr>
-          <w:u w:val="none"/>
-        </w:rPr>
-      </w:pPr>
-      <w:r>
-        <w:rPr>
-          <w:rtl w:val="0"/>
-        </w:rPr>
-        <w:t xml:space="preserve">Right clicking on a song will display options similar to Figure 2</w:t>
-      </w:r>
-    </w:p>
-    <w:p>
-      <w:pPr>
-        <w:pStyle w:val="Heading3"/>
-        <w:contextualSpacing w:val="0"/>
-      </w:pPr>
-      <w:bookmarkStart w:colFirst="0" w:colLast="0" w:name="h.d1yw7e7hy8vr" w:id="5"/>
-      <w:bookmarkEnd w:id="5"/>
-      <w:r>
-        <w:rPr>
-          <w:rtl w:val="0"/>
-        </w:rPr>
-        <w:t xml:space="preserve">File System Actions</w:t>
-      </w:r>
-    </w:p>
-    <w:p>
-      <w:pPr>
-        <w:numPr>
-          <w:ilvl w:val="0"/>
-          <w:numId w:val="7"/>
-        </w:numPr>
-        <w:ind w:left="720" w:hanging="360"/>
-        <w:contextualSpacing w:val="1"/>
-      </w:pPr>
-      <w:r>
-        <w:rPr>
-          <w:rtl w:val="0"/>
-        </w:rPr>
-        <w:t xml:space="preserve">Copying or moving a file or folder through the file system (Windows file explorer) will update the application UI</w:t>
-      </w:r>
-    </w:p>
-    <w:p>
-      <w:pPr>
-        <w:numPr>
-          <w:ilvl w:val="0"/>
-          <w:numId w:val="7"/>
-        </w:numPr>
-        <w:ind w:left="720" w:hanging="360"/>
-        <w:contextualSpacing w:val="1"/>
-        <w:rPr>
-          <w:u w:val="none"/>
-        </w:rPr>
-      </w:pPr>
-      <w:r>
-        <w:rPr>
-          <w:rtl w:val="0"/>
-        </w:rPr>
-        <w:t xml:space="preserve">Deleting through the file system will also update the application UI</w:t>
-      </w:r>
-    </w:p>
-    <w:p>
-      <w:pPr>
-        <w:pStyle w:val="Heading2"/>
-        <w:contextualSpacing w:val="0"/>
-      </w:pPr>
-      <w:bookmarkStart w:colFirst="0" w:colLast="0" w:name="h.8xa5rte4etj7" w:id="6"/>
-      <w:bookmarkEnd w:id="6"/>
-      <w:r>
-        <w:rPr>
-          <w:rtl w:val="0"/>
-        </w:rPr>
-        <w:t xml:space="preserve">Playlist Features</w:t>
-      </w:r>
-    </w:p>
-    <w:p>
-      <w:pPr>
-        <w:numPr>
-          <w:ilvl w:val="0"/>
-          <w:numId w:val="11"/>
-        </w:numPr>
-        <w:ind w:left="720" w:hanging="360"/>
-        <w:contextualSpacing w:val="1"/>
-        <w:rPr>
-          <w:b w:val="1"/>
-          <w:u w:val="none"/>
-        </w:rPr>
-      </w:pPr>
-      <w:r>
-        <w:rPr>
-          <w:rtl w:val="0"/>
-        </w:rPr>
-        <w:t xml:space="preserve">Shuffle the playlist entirely (when no song in the playlist is playing) or only unplayed songs (when a song in the playlist is playing)</w:t>
-      </w:r>
-    </w:p>
-    <w:p>
-      <w:pPr>
-        <w:numPr>
-          <w:ilvl w:val="0"/>
-          <w:numId w:val="11"/>
-        </w:numPr>
-        <w:ind w:left="720" w:hanging="360"/>
-        <w:contextualSpacing w:val="1"/>
-        <w:rPr>
-          <w:u w:val="none"/>
-        </w:rPr>
-      </w:pPr>
-      <w:r>
-        <w:rPr>
-          <w:rtl w:val="0"/>
-        </w:rPr>
-        <w:t xml:space="preserve">Rename playlist(s)</w:t>
-      </w:r>
-    </w:p>
-    <w:p>
-      <w:pPr>
-        <w:numPr>
-          <w:ilvl w:val="0"/>
-          <w:numId w:val="11"/>
-        </w:numPr>
-        <w:ind w:left="720" w:hanging="360"/>
-        <w:contextualSpacing w:val="1"/>
-        <w:rPr/>
-      </w:pPr>
-      <w:r>
-        <w:rPr>
-          <w:rtl w:val="0"/>
-        </w:rPr>
-        <w:t xml:space="preserve">Remove playlist(s)</w:t>
-      </w:r>
-    </w:p>
-    <w:p>
-      <w:pPr>
-        <w:numPr>
-          <w:ilvl w:val="0"/>
-          <w:numId w:val="11"/>
-        </w:numPr>
-        <w:ind w:left="720" w:hanging="360"/>
-        <w:contextualSpacing w:val="1"/>
-        <w:rPr>
-          <w:u w:val="none"/>
-        </w:rPr>
-      </w:pPr>
-      <w:r>
-        <w:rPr>
-          <w:rtl w:val="0"/>
-        </w:rPr>
-        <w:t xml:space="preserve">Customize displaying columns</w:t>
-      </w:r>
-    </w:p>
-    <w:p>
-      <w:pPr>
-        <w:numPr>
-          <w:ilvl w:val="0"/>
-          <w:numId w:val="11"/>
-        </w:numPr>
-        <w:ind w:left="720" w:hanging="360"/>
-        <w:contextualSpacing w:val="1"/>
-        <w:rPr>
-          <w:u w:val="none"/>
-        </w:rPr>
-      </w:pPr>
-      <w:r>
-        <w:rPr>
-          <w:rtl w:val="0"/>
-        </w:rPr>
-        <w:t xml:space="preserve">Add song to playlist (either drag and drop or right click on a song in file manager view)</w:t>
-      </w:r>
-    </w:p>
-    <w:p>
-      <w:pPr>
-        <w:numPr>
-          <w:ilvl w:val="0"/>
-          <w:numId w:val="11"/>
-        </w:numPr>
-        <w:ind w:left="720" w:hanging="360"/>
-        <w:contextualSpacing w:val="1"/>
-        <w:rPr>
-          <w:u w:val="none"/>
-        </w:rPr>
-      </w:pPr>
-      <w:r>
-        <w:rPr>
-          <w:rtl w:val="0"/>
-        </w:rPr>
-        <w:t xml:space="preserve">Remove song from playlist (right click on a song in the playlist view)</w:t>
-      </w:r>
-      <w:r>
-        <w:rPr>
-          <w:rtl w:val="0"/>
-        </w:rPr>
-      </w:r>
-    </w:p>
-    <w:p>
-      <w:pPr>
-        <w:pStyle w:val="Heading2"/>
-        <w:contextualSpacing w:val="0"/>
-      </w:pPr>
-      <w:bookmarkStart w:colFirst="0" w:colLast="0" w:name="h.5b1ffl2wtqm3" w:id="7"/>
-      <w:bookmarkEnd w:id="7"/>
-      <w:r>
-        <w:rPr>
-          <w:rtl w:val="0"/>
-        </w:rPr>
-        <w:t xml:space="preserve">Music Player Features</w:t>
-      </w:r>
-    </w:p>
-    <w:p>
-      <w:pPr>
-        <w:pStyle w:val="Heading3"/>
-        <w:contextualSpacing w:val="0"/>
-      </w:pPr>
-      <w:bookmarkStart w:colFirst="0" w:colLast="0" w:name="h.mjbsxeyzmtyi" w:id="8"/>
-      <w:bookmarkEnd w:id="8"/>
-      <w:r>
-        <w:rPr>
-          <w:rtl w:val="0"/>
-        </w:rPr>
-        <w:t xml:space="preserve">Playback Overview</w:t>
-      </w:r>
-      <w:r>
-        <w:rPr>
-          <w:rtl w:val="0"/>
-        </w:rPr>
-        <w:t xml:space="preserve">:</w:t>
-      </w:r>
-      <w:r>
-        <w:rPr>
-          <w:rtl w:val="0"/>
-        </w:rPr>
-      </w:r>
-    </w:p>
-    <w:p>
-      <w:pPr>
-        <w:contextualSpacing w:val="0"/>
-      </w:pPr>
-      <w:r>
-        <w:rPr>
-          <w:rtl w:val="0"/>
-        </w:rPr>
-        <w:t xml:space="preserve">There are 3 different playback locations that you could be playing from:</w:t>
-      </w:r>
-    </w:p>
-    <w:p>
-      <w:pPr>
-        <w:numPr>
-          <w:ilvl w:val="0"/>
-          <w:numId w:val="4"/>
-        </w:numPr>
-        <w:ind w:left="720" w:hanging="360"/>
-        <w:contextualSpacing w:val="1"/>
-        <w:rPr>
-          <w:u w:val="none"/>
-        </w:rPr>
-      </w:pPr>
-      <w:r>
-        <w:rPr>
-          <w:b w:val="1"/>
-          <w:rtl w:val="0"/>
-        </w:rPr>
-        <w:t xml:space="preserve">Song History:</w:t>
-      </w:r>
-      <w:r>
-        <w:rPr>
-          <w:rtl w:val="0"/>
-        </w:rPr>
-        <w:t xml:space="preserve"> </w:t>
-      </w:r>
-      <w:r>
-        <w:rPr>
-          <w:rtl w:val="0"/>
-        </w:rPr>
-        <w:t xml:space="preserve">If you are playing something from history then you will be moving around your history.  The next song will move you to the next song in the history list, similarly with the previous song. If you are playing something off the history list, the song should be highlighted in blue. Expanding the History Tab will show you what is currently in the history</w:t>
+        <w:t xml:space="preserve">Additional columns can be displayed by selecting the Plus symbol beside the column headers (Figure 6)</w:t>
       </w:r>
     </w:p>
     <w:p>
@@ -1123,14 +818,14 @@
       <w:r>
         <w:drawing>
           <wp:inline distB="114300" distT="114300" distL="114300" distR="114300">
-            <wp:extent cx="3333750" cy="3190875"/>
+            <wp:extent cx="3357563" cy="1591733"/>
             <wp:effectExtent b="0" l="0" r="0" t="0"/>
-            <wp:docPr id="17" name="image35.png"/>
+            <wp:docPr id="10" name="image20.png"/>
             <a:graphic>
               <a:graphicData uri="http://schemas.openxmlformats.org/drawingml/2006/picture">
                 <pic:pic>
                   <pic:nvPicPr>
-                    <pic:cNvPr id="0" name="image35.png"/>
+                    <pic:cNvPr id="0" name="image20.png"/>
                     <pic:cNvPicPr preferRelativeResize="0"/>
                   </pic:nvPicPr>
                   <pic:blipFill>
@@ -1143,7 +838,7 @@
                   <pic:spPr>
                     <a:xfrm>
                       <a:off x="0" y="0"/>
-                      <a:ext cx="3333750" cy="3190875"/>
+                      <a:ext cx="3357563" cy="1591733"/>
                     </a:xfrm>
                     <a:prstGeom prst="rect"/>
                     <a:ln/>
@@ -1172,23 +867,32 @@
           <w:szCs w:val="20"/>
           <w:rtl w:val="0"/>
         </w:rPr>
-        <w:t xml:space="preserve">Figure 6: A song that is being played from history</w:t>
-      </w:r>
-      <w:r>
-        <w:rPr>
-          <w:rtl w:val="0"/>
-        </w:rPr>
-      </w:r>
-    </w:p>
-    <w:p>
-      <w:pPr>
-        <w:contextualSpacing w:val="0"/>
-        <w:jc w:val="center"/>
-      </w:pPr>
-      <w:r>
-        <w:rPr>
-          <w:rtl w:val="0"/>
-        </w:rPr>
+        <w:t xml:space="preserve">Figure 6: Select columns to show in Folder Content view</w:t>
+      </w:r>
+      <w:r>
+        <w:rPr>
+          <w:rtl w:val="0"/>
+        </w:rPr>
+      </w:r>
+    </w:p>
+    <w:p>
+      <w:pPr>
+        <w:pStyle w:val="Heading3"/>
+        <w:contextualSpacing w:val="0"/>
+      </w:pPr>
+      <w:bookmarkStart w:colFirst="0" w:colLast="0" w:name="h.ojv573morttt" w:id="4"/>
+      <w:bookmarkEnd w:id="4"/>
+      <w:r>
+        <w:rPr>
+          <w:rtl w:val="0"/>
+        </w:rPr>
+        <w:t xml:space="preserve">File Tree Tab </w:t>
+      </w:r>
+      <w:r>
+        <w:rPr>
+          <w:rtl w:val="0"/>
+        </w:rPr>
+        <w:t xml:space="preserve">View </w:t>
       </w:r>
     </w:p>
     <w:p>
@@ -1199,28 +903,170 @@
         </w:numPr>
         <w:ind w:left="720" w:hanging="360"/>
         <w:contextualSpacing w:val="1"/>
+        <w:rPr/>
+      </w:pPr>
+      <w:r>
+        <w:rPr>
+          <w:rtl w:val="0"/>
+        </w:rPr>
+        <w:t xml:space="preserve">This view can be accessed by choosing the File Tree tab in the right-most panel in Figure 1</w:t>
+      </w:r>
+    </w:p>
+    <w:p>
+      <w:pPr>
+        <w:numPr>
+          <w:ilvl w:val="0"/>
+          <w:numId w:val="9"/>
+        </w:numPr>
+        <w:ind w:left="720" w:hanging="360"/>
+        <w:contextualSpacing w:val="1"/>
+        <w:rPr/>
+      </w:pPr>
+      <w:r>
+        <w:rPr>
+          <w:rtl w:val="0"/>
+        </w:rPr>
+        <w:t xml:space="preserve">Double clicking on a song in this panel will play it </w:t>
+      </w:r>
+    </w:p>
+    <w:p>
+      <w:pPr>
+        <w:numPr>
+          <w:ilvl w:val="0"/>
+          <w:numId w:val="9"/>
+        </w:numPr>
+        <w:ind w:left="720" w:hanging="360"/>
+        <w:contextualSpacing w:val="1"/>
         <w:rPr>
           <w:u w:val="none"/>
         </w:rPr>
       </w:pPr>
       <w:r>
         <w:rPr>
+          <w:rtl w:val="0"/>
+        </w:rPr>
+        <w:t xml:space="preserve">Right clicking on a folder will display options similar to Figure 4</w:t>
+      </w:r>
+    </w:p>
+    <w:p>
+      <w:pPr>
+        <w:numPr>
+          <w:ilvl w:val="0"/>
+          <w:numId w:val="9"/>
+        </w:numPr>
+        <w:ind w:left="720" w:hanging="360"/>
+        <w:contextualSpacing w:val="1"/>
+        <w:rPr>
+          <w:u w:val="none"/>
+        </w:rPr>
+      </w:pPr>
+      <w:r>
+        <w:rPr>
+          <w:rtl w:val="0"/>
+        </w:rPr>
+        <w:t xml:space="preserve">Right clicking on a song will display options similar to Figure 2</w:t>
+      </w:r>
+    </w:p>
+    <w:p>
+      <w:pPr>
+        <w:pStyle w:val="Heading3"/>
+        <w:contextualSpacing w:val="0"/>
+      </w:pPr>
+      <w:bookmarkStart w:colFirst="0" w:colLast="0" w:name="h.d1yw7e7hy8vr" w:id="5"/>
+      <w:bookmarkEnd w:id="5"/>
+      <w:r>
+        <w:rPr>
+          <w:rtl w:val="0"/>
+        </w:rPr>
+        <w:t xml:space="preserve">File System Actions</w:t>
+      </w:r>
+    </w:p>
+    <w:p>
+      <w:pPr>
+        <w:numPr>
+          <w:ilvl w:val="0"/>
+          <w:numId w:val="16"/>
+        </w:numPr>
+        <w:ind w:left="720" w:hanging="360"/>
+        <w:contextualSpacing w:val="1"/>
+      </w:pPr>
+      <w:r>
+        <w:rPr>
+          <w:rtl w:val="0"/>
+        </w:rPr>
+        <w:t xml:space="preserve">Copying or moving a file or folder through the file system (Windows file explorer) will update the application UI</w:t>
+      </w:r>
+    </w:p>
+    <w:p>
+      <w:pPr>
+        <w:numPr>
+          <w:ilvl w:val="0"/>
+          <w:numId w:val="16"/>
+        </w:numPr>
+        <w:ind w:left="720" w:hanging="360"/>
+        <w:contextualSpacing w:val="1"/>
+        <w:rPr>
+          <w:u w:val="none"/>
+        </w:rPr>
+      </w:pPr>
+      <w:r>
+        <w:rPr>
+          <w:rtl w:val="0"/>
+        </w:rPr>
+        <w:t xml:space="preserve">Deleting through the file system will also update the application UI</w:t>
+      </w:r>
+    </w:p>
+    <w:p>
+      <w:pPr>
+        <w:pStyle w:val="Heading2"/>
+        <w:contextualSpacing w:val="0"/>
+      </w:pPr>
+      <w:bookmarkStart w:colFirst="0" w:colLast="0" w:name="h.8xa5rte4etj7" w:id="6"/>
+      <w:bookmarkEnd w:id="6"/>
+      <w:r>
+        <w:rPr>
+          <w:rtl w:val="0"/>
+        </w:rPr>
+        <w:t xml:space="preserve">Playlist Features</w:t>
+      </w:r>
+    </w:p>
+    <w:p>
+      <w:pPr>
+        <w:numPr>
+          <w:ilvl w:val="0"/>
+          <w:numId w:val="19"/>
+        </w:numPr>
+        <w:ind w:left="720" w:hanging="360"/>
+        <w:contextualSpacing w:val="1"/>
+        <w:rPr>
           <w:b w:val="1"/>
-          <w:rtl w:val="0"/>
-        </w:rPr>
-        <w:t xml:space="preserve">Playback Queue:</w:t>
-      </w:r>
-      <w:r>
-        <w:rPr>
-          <w:rtl w:val="0"/>
-        </w:rPr>
-        <w:t xml:space="preserve"> </w:t>
-      </w:r>
-      <w:r>
-        <w:rPr>
-          <w:rtl w:val="0"/>
-        </w:rPr>
-        <w:t xml:space="preserve">If you place a song on the playback queue then it should be played as the next song if you are not playing off the history queue. Anything under the Playing Next tab is what is currently in the Playback Queue </w:t>
+          <w:u w:val="none"/>
+        </w:rPr>
+      </w:pPr>
+      <w:r>
+        <w:rPr>
+          <w:rtl w:val="0"/>
+        </w:rPr>
+        <w:t xml:space="preserve">Shuffle the playlist entirely (when no song in the playlist is playing) or only unplayed songs (when a song in the playlist is playing)</w:t>
+      </w:r>
+    </w:p>
+    <w:p>
+      <w:pPr>
+        <w:numPr>
+          <w:ilvl w:val="0"/>
+          <w:numId w:val="19"/>
+        </w:numPr>
+        <w:ind w:left="720" w:hanging="360"/>
+        <w:contextualSpacing w:val="1"/>
+        <w:rPr>
+          <w:u w:val="none"/>
+        </w:rPr>
+      </w:pPr>
+      <w:r>
+        <w:rPr>
+          <w:rtl w:val="0"/>
+        </w:rPr>
+        <w:t xml:space="preserve">Shuffle and reset the playlist entirely by Right Click &gt; Shuffle All Songs</w:t>
       </w:r>
     </w:p>
     <w:p>
@@ -1231,14 +1077,14 @@
       <w:r>
         <w:drawing>
           <wp:inline distB="114300" distT="114300" distL="114300" distR="114300">
-            <wp:extent cx="3390900" cy="3057525"/>
+            <wp:extent cx="3371850" cy="3819525"/>
             <wp:effectExtent b="0" l="0" r="0" t="0"/>
-            <wp:docPr id="10" name="image22.png"/>
+            <wp:docPr id="2" name="image07.png"/>
             <a:graphic>
               <a:graphicData uri="http://schemas.openxmlformats.org/drawingml/2006/picture">
                 <pic:pic>
                   <pic:nvPicPr>
-                    <pic:cNvPr id="0" name="image22.png"/>
+                    <pic:cNvPr id="0" name="image07.png"/>
                     <pic:cNvPicPr preferRelativeResize="0"/>
                   </pic:nvPicPr>
                   <pic:blipFill>
@@ -1251,7 +1097,7 @@
                   <pic:spPr>
                     <a:xfrm>
                       <a:off x="0" y="0"/>
-                      <a:ext cx="3390900" cy="3057525"/>
+                      <a:ext cx="3371850" cy="3819525"/>
                     </a:xfrm>
                     <a:prstGeom prst="rect"/>
                     <a:ln/>
@@ -1280,18 +1126,8 @@
           <w:szCs w:val="20"/>
           <w:rtl w:val="0"/>
         </w:rPr>
-        <w:t xml:space="preserve">Figure 7: A song that is on the Playback queue will be played next if you are not playing a song from history</w:t>
-      </w:r>
-      <w:r>
-        <w:rPr>
-          <w:rtl w:val="0"/>
-        </w:rPr>
-      </w:r>
-    </w:p>
-    <w:p>
-      <w:pPr>
-        <w:contextualSpacing w:val="0"/>
-      </w:pPr>
+        <w:t xml:space="preserve">Figure 7: The Playlist Menu Options</w:t>
+      </w:r>
       <w:r>
         <w:rPr>
           <w:rtl w:val="0"/>
@@ -1302,7 +1138,7 @@
       <w:pPr>
         <w:numPr>
           <w:ilvl w:val="0"/>
-          <w:numId w:val="1"/>
+          <w:numId w:val="19"/>
         </w:numPr>
         <w:ind w:left="720" w:hanging="360"/>
         <w:contextualSpacing w:val="1"/>
@@ -1312,9 +1148,448 @@
       </w:pPr>
       <w:r>
         <w:rPr>
+          <w:rtl w:val="0"/>
+        </w:rPr>
+        <w:t xml:space="preserve">Rename playlist(s)</w:t>
+      </w:r>
+    </w:p>
+    <w:p>
+      <w:pPr>
+        <w:numPr>
+          <w:ilvl w:val="0"/>
+          <w:numId w:val="19"/>
+        </w:numPr>
+        <w:ind w:left="720" w:hanging="360"/>
+        <w:contextualSpacing w:val="1"/>
+        <w:rPr/>
+      </w:pPr>
+      <w:r>
+        <w:rPr>
+          <w:rtl w:val="0"/>
+        </w:rPr>
+        <w:t xml:space="preserve">Remove playlist(s)</w:t>
+      </w:r>
+    </w:p>
+    <w:p>
+      <w:pPr>
+        <w:numPr>
+          <w:ilvl w:val="0"/>
+          <w:numId w:val="19"/>
+        </w:numPr>
+        <w:ind w:left="720" w:hanging="360"/>
+        <w:contextualSpacing w:val="1"/>
+        <w:rPr>
+          <w:u w:val="none"/>
+        </w:rPr>
+      </w:pPr>
+      <w:r>
+        <w:rPr>
+          <w:rtl w:val="0"/>
+        </w:rPr>
+        <w:t xml:space="preserve">Customize displaying columns (Figure 8)</w:t>
+      </w:r>
+    </w:p>
+    <w:p>
+      <w:pPr>
+        <w:contextualSpacing w:val="0"/>
+        <w:jc w:val="center"/>
+      </w:pPr>
+      <w:r>
+        <w:drawing>
+          <wp:inline distB="114300" distT="114300" distL="114300" distR="114300">
+            <wp:extent cx="3328988" cy="1870647"/>
+            <wp:effectExtent b="0" l="0" r="0" t="0"/>
+            <wp:docPr id="20" name="image60.png"/>
+            <a:graphic>
+              <a:graphicData uri="http://schemas.openxmlformats.org/drawingml/2006/picture">
+                <pic:pic>
+                  <pic:nvPicPr>
+                    <pic:cNvPr id="0" name="image60.png"/>
+                    <pic:cNvPicPr preferRelativeResize="0"/>
+                  </pic:nvPicPr>
+                  <pic:blipFill>
+                    <a:blip r:embed="rId12"/>
+                    <a:srcRect b="0" l="0" r="0" t="0"/>
+                    <a:stretch>
+                      <a:fillRect/>
+                    </a:stretch>
+                  </pic:blipFill>
+                  <pic:spPr>
+                    <a:xfrm>
+                      <a:off x="0" y="0"/>
+                      <a:ext cx="3328988" cy="1870647"/>
+                    </a:xfrm>
+                    <a:prstGeom prst="rect"/>
+                    <a:ln/>
+                  </pic:spPr>
+                </pic:pic>
+              </a:graphicData>
+            </a:graphic>
+          </wp:inline>
+        </w:drawing>
+      </w:r>
+      <w:r>
+        <w:rPr>
+          <w:rtl w:val="0"/>
+        </w:rPr>
+      </w:r>
+    </w:p>
+    <w:p>
+      <w:pPr>
+        <w:contextualSpacing w:val="0"/>
+        <w:jc w:val="center"/>
+      </w:pPr>
+      <w:r>
+        <w:rPr>
+          <w:i w:val="1"/>
+          <w:sz w:val="20"/>
+          <w:szCs w:val="20"/>
+          <w:rtl w:val="0"/>
+        </w:rPr>
+        <w:t xml:space="preserve">Figure 8: Select columns to show in the playlist</w:t>
+      </w:r>
+    </w:p>
+    <w:p>
+      <w:pPr>
+        <w:contextualSpacing w:val="0"/>
+        <w:jc w:val="left"/>
+      </w:pPr>
+      <w:r>
+        <w:rPr>
+          <w:rtl w:val="0"/>
+        </w:rPr>
+      </w:r>
+    </w:p>
+    <w:p>
+      <w:pPr>
+        <w:numPr>
+          <w:ilvl w:val="0"/>
+          <w:numId w:val="19"/>
+        </w:numPr>
+        <w:ind w:left="720" w:hanging="360"/>
+        <w:contextualSpacing w:val="1"/>
+        <w:rPr>
+          <w:u w:val="none"/>
+        </w:rPr>
+      </w:pPr>
+      <w:r>
+        <w:rPr>
+          <w:rtl w:val="0"/>
+        </w:rPr>
+        <w:t xml:space="preserve">Add song to playlist (either drag and drop or right click on a song in file manager view)</w:t>
+      </w:r>
+    </w:p>
+    <w:p>
+      <w:pPr>
+        <w:numPr>
+          <w:ilvl w:val="0"/>
+          <w:numId w:val="19"/>
+        </w:numPr>
+        <w:ind w:left="720" w:hanging="360"/>
+        <w:contextualSpacing w:val="1"/>
+        <w:rPr>
+          <w:u w:val="none"/>
+        </w:rPr>
+      </w:pPr>
+      <w:r>
+        <w:rPr>
+          <w:rtl w:val="0"/>
+        </w:rPr>
+        <w:t xml:space="preserve">Remove song from playlist (right click on a song in the playlist view)</w:t>
+      </w:r>
+      <w:r>
+        <w:rPr>
+          <w:rtl w:val="0"/>
+        </w:rPr>
+      </w:r>
+    </w:p>
+    <w:p>
+      <w:pPr>
+        <w:pStyle w:val="Heading2"/>
+        <w:contextualSpacing w:val="0"/>
+      </w:pPr>
+      <w:bookmarkStart w:colFirst="0" w:colLast="0" w:name="h.5b1ffl2wtqm3" w:id="7"/>
+      <w:bookmarkEnd w:id="7"/>
+      <w:r>
+        <w:rPr>
+          <w:rtl w:val="0"/>
+        </w:rPr>
+        <w:t xml:space="preserve">Music Player Features</w:t>
+      </w:r>
+    </w:p>
+    <w:p>
+      <w:pPr>
+        <w:pStyle w:val="Heading3"/>
+        <w:contextualSpacing w:val="0"/>
+      </w:pPr>
+      <w:bookmarkStart w:colFirst="0" w:colLast="0" w:name="h.mjbsxeyzmtyi" w:id="8"/>
+      <w:bookmarkEnd w:id="8"/>
+      <w:r>
+        <w:rPr>
+          <w:rtl w:val="0"/>
+        </w:rPr>
+        <w:t xml:space="preserve">Playback Overview</w:t>
+      </w:r>
+      <w:r>
+        <w:rPr>
+          <w:rtl w:val="0"/>
+        </w:rPr>
+        <w:t xml:space="preserve">:</w:t>
+      </w:r>
+      <w:r>
+        <w:rPr>
+          <w:rtl w:val="0"/>
+        </w:rPr>
+      </w:r>
+    </w:p>
+    <w:p>
+      <w:pPr>
+        <w:contextualSpacing w:val="0"/>
+      </w:pPr>
+      <w:r>
+        <w:rPr>
+          <w:rtl w:val="0"/>
+        </w:rPr>
+        <w:t xml:space="preserve">There are 3 different playback locations that you could be playing from:</w:t>
+      </w:r>
+    </w:p>
+    <w:p>
+      <w:pPr>
+        <w:numPr>
+          <w:ilvl w:val="0"/>
+          <w:numId w:val="2"/>
+        </w:numPr>
+        <w:ind w:left="720" w:hanging="360"/>
+        <w:contextualSpacing w:val="1"/>
+        <w:rPr>
+          <w:u w:val="none"/>
+        </w:rPr>
+      </w:pPr>
+      <w:r>
+        <w:rPr>
           <w:b w:val="1"/>
           <w:rtl w:val="0"/>
         </w:rPr>
+        <w:t xml:space="preserve">Song History:</w:t>
+      </w:r>
+      <w:r>
+        <w:rPr>
+          <w:rtl w:val="0"/>
+        </w:rPr>
+        <w:t xml:space="preserve"> </w:t>
+      </w:r>
+      <w:r>
+        <w:rPr>
+          <w:rtl w:val="0"/>
+        </w:rPr>
+        <w:t xml:space="preserve">If you are playing something from history then you will be moving around your history.  The next song will move you to the next song in the history list, similarly with the previous song. If you are playing something off the history list, the song should be bolded and italicized. Expanding the History Tab will show you what is currently in the history</w:t>
+      </w:r>
+      <w:r>
+        <w:rPr>
+          <w:rtl w:val="0"/>
+        </w:rPr>
+      </w:r>
+    </w:p>
+    <w:p>
+      <w:pPr>
+        <w:contextualSpacing w:val="0"/>
+        <w:jc w:val="center"/>
+      </w:pPr>
+      <w:r>
+        <w:drawing>
+          <wp:inline distB="114300" distT="114300" distL="114300" distR="114300">
+            <wp:extent cx="3448050" cy="3209925"/>
+            <wp:effectExtent b="0" l="0" r="0" t="0"/>
+            <wp:docPr id="32" name="image72.png"/>
+            <a:graphic>
+              <a:graphicData uri="http://schemas.openxmlformats.org/drawingml/2006/picture">
+                <pic:pic>
+                  <pic:nvPicPr>
+                    <pic:cNvPr id="0" name="image72.png"/>
+                    <pic:cNvPicPr preferRelativeResize="0"/>
+                  </pic:nvPicPr>
+                  <pic:blipFill>
+                    <a:blip r:embed="rId13"/>
+                    <a:srcRect b="0" l="0" r="0" t="0"/>
+                    <a:stretch>
+                      <a:fillRect/>
+                    </a:stretch>
+                  </pic:blipFill>
+                  <pic:spPr>
+                    <a:xfrm>
+                      <a:off x="0" y="0"/>
+                      <a:ext cx="3448050" cy="3209925"/>
+                    </a:xfrm>
+                    <a:prstGeom prst="rect"/>
+                    <a:ln/>
+                  </pic:spPr>
+                </pic:pic>
+              </a:graphicData>
+            </a:graphic>
+          </wp:inline>
+        </w:drawing>
+      </w:r>
+      <w:r>
+        <w:rPr>
+          <w:rtl w:val="0"/>
+        </w:rPr>
+      </w:r>
+    </w:p>
+    <w:p>
+      <w:pPr>
+        <w:contextualSpacing w:val="0"/>
+        <w:jc w:val="center"/>
+      </w:pPr>
+      <w:r>
+        <w:rPr>
+          <w:i w:val="1"/>
+          <w:sz w:val="20"/>
+          <w:szCs w:val="20"/>
+          <w:rtl w:val="0"/>
+        </w:rPr>
+        <w:t xml:space="preserve">Figure 9: A song that is being played from history</w:t>
+      </w:r>
+      <w:r>
+        <w:rPr>
+          <w:rtl w:val="0"/>
+        </w:rPr>
+      </w:r>
+    </w:p>
+    <w:p>
+      <w:pPr>
+        <w:contextualSpacing w:val="0"/>
+        <w:jc w:val="center"/>
+      </w:pPr>
+      <w:r>
+        <w:rPr>
+          <w:rtl w:val="0"/>
+        </w:rPr>
+      </w:r>
+    </w:p>
+    <w:p>
+      <w:pPr>
+        <w:numPr>
+          <w:ilvl w:val="0"/>
+          <w:numId w:val="6"/>
+        </w:numPr>
+        <w:ind w:left="720" w:hanging="360"/>
+        <w:contextualSpacing w:val="1"/>
+        <w:rPr>
+          <w:u w:val="none"/>
+        </w:rPr>
+      </w:pPr>
+      <w:r>
+        <w:rPr>
+          <w:b w:val="1"/>
+          <w:rtl w:val="0"/>
+        </w:rPr>
+        <w:t xml:space="preserve">Playback Queue:</w:t>
+      </w:r>
+      <w:r>
+        <w:rPr>
+          <w:rtl w:val="0"/>
+        </w:rPr>
+        <w:t xml:space="preserve"> </w:t>
+      </w:r>
+      <w:r>
+        <w:rPr>
+          <w:rtl w:val="0"/>
+        </w:rPr>
+        <w:t xml:space="preserve">If you place a song on the playback queue then it should be played as the next song if you are not playing off the history queue. Anything under the Playing Next tab is what is currently in the Playback Queue </w:t>
+      </w:r>
+    </w:p>
+    <w:p>
+      <w:pPr>
+        <w:contextualSpacing w:val="0"/>
+        <w:jc w:val="center"/>
+      </w:pPr>
+      <w:r>
+        <w:drawing>
+          <wp:inline distB="114300" distT="114300" distL="114300" distR="114300">
+            <wp:extent cx="3419475" cy="3467100"/>
+            <wp:effectExtent b="0" l="0" r="0" t="0"/>
+            <wp:docPr id="9" name="image19.png"/>
+            <a:graphic>
+              <a:graphicData uri="http://schemas.openxmlformats.org/drawingml/2006/picture">
+                <pic:pic>
+                  <pic:nvPicPr>
+                    <pic:cNvPr id="0" name="image19.png"/>
+                    <pic:cNvPicPr preferRelativeResize="0"/>
+                  </pic:nvPicPr>
+                  <pic:blipFill>
+                    <a:blip r:embed="rId14"/>
+                    <a:srcRect b="0" l="0" r="0" t="0"/>
+                    <a:stretch>
+                      <a:fillRect/>
+                    </a:stretch>
+                  </pic:blipFill>
+                  <pic:spPr>
+                    <a:xfrm>
+                      <a:off x="0" y="0"/>
+                      <a:ext cx="3419475" cy="3467100"/>
+                    </a:xfrm>
+                    <a:prstGeom prst="rect"/>
+                    <a:ln/>
+                  </pic:spPr>
+                </pic:pic>
+              </a:graphicData>
+            </a:graphic>
+          </wp:inline>
+        </w:drawing>
+      </w:r>
+      <w:r>
+        <w:rPr>
+          <w:rtl w:val="0"/>
+        </w:rPr>
+      </w:r>
+    </w:p>
+    <w:p>
+      <w:pPr>
+        <w:contextualSpacing w:val="0"/>
+        <w:jc w:val="center"/>
+      </w:pPr>
+      <w:r>
+        <w:rPr>
+          <w:i w:val="1"/>
+          <w:sz w:val="20"/>
+          <w:szCs w:val="20"/>
+          <w:rtl w:val="0"/>
+        </w:rPr>
+        <w:t xml:space="preserve">Figure 10: A song that is on the Playback queue will be played next if you are not playing a song from history</w:t>
+      </w:r>
+      <w:r>
+        <w:rPr>
+          <w:rtl w:val="0"/>
+        </w:rPr>
+      </w:r>
+    </w:p>
+    <w:p>
+      <w:pPr>
+        <w:contextualSpacing w:val="0"/>
+      </w:pPr>
+      <w:r>
+        <w:rPr>
+          <w:rtl w:val="0"/>
+        </w:rPr>
+      </w:r>
+    </w:p>
+    <w:p>
+      <w:pPr>
+        <w:numPr>
+          <w:ilvl w:val="0"/>
+          <w:numId w:val="11"/>
+        </w:numPr>
+        <w:ind w:left="720" w:hanging="360"/>
+        <w:contextualSpacing w:val="1"/>
+        <w:rPr>
+          <w:u w:val="none"/>
+        </w:rPr>
+      </w:pPr>
+      <w:r>
+        <w:rPr>
+          <w:b w:val="1"/>
+          <w:rtl w:val="0"/>
+        </w:rPr>
         <w:t xml:space="preserve">Playlist:</w:t>
       </w:r>
       <w:r>
@@ -1327,7 +1602,7 @@
         <w:rPr>
           <w:rtl w:val="0"/>
         </w:rPr>
-        <w:t xml:space="preserve">If you are playing a playlist then the following songs in the selected playlist will play. You can repeat playlist by selecting the repeat playlist mode icon </w:t>
+        <w:t xml:space="preserve">If you are playing a playlist then the following songs in the selected playlist will play. You can repeat playlist by selecting the repeat playlist mode icon. Upon switching playlist the Playback Queue will be reset. Clicking “Play Playlist” on a different playlist will save the current playlist location and time and will resume where you have left off on the new playlist if possible. </w:t>
       </w:r>
     </w:p>
     <w:p>
@@ -1340,16 +1615,16 @@
           <wp:inline distB="114300" distT="114300" distL="114300" distR="114300">
             <wp:extent cx="3486150" cy="3086100"/>
             <wp:effectExtent b="0" l="0" r="0" t="0"/>
-            <wp:docPr id="19" name="image37.png"/>
+            <wp:docPr id="21" name="image61.png"/>
             <a:graphic>
               <a:graphicData uri="http://schemas.openxmlformats.org/drawingml/2006/picture">
                 <pic:pic>
                   <pic:nvPicPr>
-                    <pic:cNvPr id="0" name="image37.png"/>
+                    <pic:cNvPr id="0" name="image61.png"/>
                     <pic:cNvPicPr preferRelativeResize="0"/>
                   </pic:nvPicPr>
                   <pic:blipFill>
-                    <a:blip r:embed="rId12"/>
+                    <a:blip r:embed="rId15"/>
                     <a:srcRect b="0" l="0" r="0" t="0"/>
                     <a:stretch>
                       <a:fillRect/>
@@ -1387,7 +1662,7 @@
           <w:szCs w:val="20"/>
           <w:rtl w:val="0"/>
         </w:rPr>
-        <w:t xml:space="preserve">Figure 8: Clicking the circle play button will play the current playlist selected</w:t>
+        <w:t xml:space="preserve">Figure 11: Clicking the circle play button will play the current playlist selected</w:t>
       </w:r>
     </w:p>
     <w:p>
@@ -1400,16 +1675,16 @@
           <wp:inline distB="114300" distT="114300" distL="114300" distR="114300">
             <wp:extent cx="1714500" cy="866775"/>
             <wp:effectExtent b="0" l="0" r="0" t="0"/>
-            <wp:docPr id="7" name="image18.png"/>
+            <wp:docPr id="5" name="image11.png"/>
             <a:graphic>
               <a:graphicData uri="http://schemas.openxmlformats.org/drawingml/2006/picture">
                 <pic:pic>
                   <pic:nvPicPr>
-                    <pic:cNvPr id="0" name="image18.png"/>
+                    <pic:cNvPr id="0" name="image11.png"/>
                     <pic:cNvPicPr preferRelativeResize="0"/>
                   </pic:nvPicPr>
                   <pic:blipFill>
-                    <a:blip r:embed="rId13"/>
+                    <a:blip r:embed="rId16"/>
                     <a:srcRect b="0" l="0" r="0" t="0"/>
                     <a:stretch>
                       <a:fillRect/>
@@ -1447,7 +1722,7 @@
           <w:szCs w:val="20"/>
           <w:rtl w:val="0"/>
         </w:rPr>
-        <w:t xml:space="preserve">Figure 9: Selecting the repeat playlist mode will allow you to restart the playlist after it is done finishing</w:t>
+        <w:t xml:space="preserve">Figure 12: Selecting the repeat playlist mode will allow you to restart the playlist after it is done finishing</w:t>
       </w:r>
     </w:p>
     <w:p>
@@ -1460,16 +1735,16 @@
           <wp:inline distB="114300" distT="114300" distL="114300" distR="114300">
             <wp:extent cx="628650" cy="571500"/>
             <wp:effectExtent b="0" l="0" r="0" t="0"/>
-            <wp:docPr id="8" name="image19.png"/>
+            <wp:docPr id="25" name="image65.png"/>
             <a:graphic>
               <a:graphicData uri="http://schemas.openxmlformats.org/drawingml/2006/picture">
                 <pic:pic>
                   <pic:nvPicPr>
-                    <pic:cNvPr id="0" name="image19.png"/>
+                    <pic:cNvPr id="0" name="image65.png"/>
                     <pic:cNvPicPr preferRelativeResize="0"/>
                   </pic:nvPicPr>
                   <pic:blipFill>
-                    <a:blip r:embed="rId14"/>
+                    <a:blip r:embed="rId17"/>
                     <a:srcRect b="0" l="0" r="0" t="0"/>
                     <a:stretch>
                       <a:fillRect/>
@@ -1494,16 +1769,16 @@
           <wp:inline distB="114300" distT="114300" distL="114300" distR="114300">
             <wp:extent cx="533400" cy="552450"/>
             <wp:effectExtent b="0" l="0" r="0" t="0"/>
-            <wp:docPr id="18" name="image36.png"/>
+            <wp:docPr id="17" name="image57.png"/>
             <a:graphic>
               <a:graphicData uri="http://schemas.openxmlformats.org/drawingml/2006/picture">
                 <pic:pic>
                   <pic:nvPicPr>
-                    <pic:cNvPr id="0" name="image36.png"/>
+                    <pic:cNvPr id="0" name="image57.png"/>
                     <pic:cNvPicPr preferRelativeResize="0"/>
                   </pic:nvPicPr>
                   <pic:blipFill>
-                    <a:blip r:embed="rId15"/>
+                    <a:blip r:embed="rId18"/>
                     <a:srcRect b="0" l="0" r="0" t="0"/>
                     <a:stretch>
                       <a:fillRect/>
@@ -1541,7 +1816,7 @@
           <w:szCs w:val="18"/>
           <w:rtl w:val="0"/>
         </w:rPr>
-        <w:t xml:space="preserve">Figure 10: The left icon indicates that the Repeat Playlist Mode is activated while the right icon indicates it is not activated</w:t>
+        <w:t xml:space="preserve">Figure 13: The left icon indicates that the Repeat Playlist Mode is activated while the right icon indicates it is not activated</w:t>
       </w:r>
     </w:p>
     <w:p>
@@ -1559,7 +1834,7 @@
       <w:pPr>
         <w:numPr>
           <w:ilvl w:val="0"/>
-          <w:numId w:val="6"/>
+          <w:numId w:val="4"/>
         </w:numPr>
         <w:ind w:left="720" w:hanging="360"/>
         <w:contextualSpacing w:val="1"/>
@@ -1569,24 +1844,17 @@
         <w:rPr>
           <w:rtl w:val="0"/>
         </w:rPr>
-        <w:t xml:space="preserve">The music player will play a MP3 file that are in the library by clicking on the mp3 file in any panels in the FileManager and Playlist Views</w:t>
-      </w:r>
-    </w:p>
-    <w:p>
-      <w:pPr>
-        <w:numPr>
-          <w:ilvl w:val="0"/>
-          <w:numId w:val="6"/>
-        </w:numPr>
-        <w:ind w:left="720" w:hanging="360"/>
-        <w:contextualSpacing w:val="1"/>
-        <w:rPr/>
-      </w:pPr>
-      <w:r>
-        <w:rPr>
-          <w:rtl w:val="0"/>
-        </w:rPr>
-        <w:t xml:space="preserve">CTRL-Clicking on any songs in the File Manager View will bring up a Playback Menu as shown in Figure 6</w:t>
+        <w:t xml:space="preserve">Right clicking on the History will bring up the following menu</w:t>
+      </w:r>
+    </w:p>
+    <w:p>
+      <w:pPr>
+        <w:contextualSpacing w:val="0"/>
+      </w:pPr>
+      <w:r>
+        <w:rPr>
+          <w:rtl w:val="0"/>
+        </w:rPr>
       </w:r>
     </w:p>
     <w:p>
@@ -1597,18 +1865,18 @@
       <w:r>
         <w:drawing>
           <wp:inline distB="114300" distT="114300" distL="114300" distR="114300">
-            <wp:extent cx="4000500" cy="1276350"/>
+            <wp:extent cx="3419475" cy="2809875"/>
             <wp:effectExtent b="0" l="0" r="0" t="0"/>
-            <wp:docPr id="12" name="image26.png"/>
+            <wp:docPr id="41" name="image81.png"/>
             <a:graphic>
               <a:graphicData uri="http://schemas.openxmlformats.org/drawingml/2006/picture">
                 <pic:pic>
                   <pic:nvPicPr>
-                    <pic:cNvPr id="0" name="image26.png"/>
+                    <pic:cNvPr id="0" name="image81.png"/>
                     <pic:cNvPicPr preferRelativeResize="0"/>
                   </pic:nvPicPr>
                   <pic:blipFill>
-                    <a:blip r:embed="rId16"/>
+                    <a:blip r:embed="rId19"/>
                     <a:srcRect b="0" l="0" r="0" t="0"/>
                     <a:stretch>
                       <a:fillRect/>
@@ -1617,7 +1885,7 @@
                   <pic:spPr>
                     <a:xfrm>
                       <a:off x="0" y="0"/>
-                      <a:ext cx="4000500" cy="1276350"/>
+                      <a:ext cx="3419475" cy="2809875"/>
                     </a:xfrm>
                     <a:prstGeom prst="rect"/>
                     <a:ln/>
@@ -1646,7 +1914,7 @@
           <w:szCs w:val="20"/>
           <w:rtl w:val="0"/>
         </w:rPr>
-        <w:t xml:space="preserve">Figure 11:CTRL click on a song to bring up Playback Menu</w:t>
+        <w:t xml:space="preserve">Figure 14: Right click on a song to bring up History Menu</w:t>
       </w:r>
       <w:r>
         <w:rPr>
@@ -1669,7 +1937,7 @@
       <w:pPr>
         <w:numPr>
           <w:ilvl w:val="1"/>
-          <w:numId w:val="6"/>
+          <w:numId w:val="4"/>
         </w:numPr>
         <w:ind w:left="1440" w:hanging="360"/>
         <w:contextualSpacing w:val="1"/>
@@ -1693,7 +1961,7 @@
       <w:pPr>
         <w:numPr>
           <w:ilvl w:val="1"/>
-          <w:numId w:val="6"/>
+          <w:numId w:val="4"/>
         </w:numPr>
         <w:ind w:left="1440" w:hanging="360"/>
         <w:contextualSpacing w:val="1"/>
@@ -1719,7 +1987,7 @@
       <w:pPr>
         <w:numPr>
           <w:ilvl w:val="1"/>
-          <w:numId w:val="6"/>
+          <w:numId w:val="4"/>
         </w:numPr>
         <w:ind w:left="1440" w:hanging="360"/>
         <w:contextualSpacing w:val="1"/>
@@ -1743,6 +2011,32 @@
     </w:p>
     <w:p>
       <w:pPr>
+        <w:numPr>
+          <w:ilvl w:val="1"/>
+          <w:numId w:val="4"/>
+        </w:numPr>
+        <w:ind w:left="1440" w:hanging="360"/>
+        <w:contextualSpacing w:val="1"/>
+        <w:rPr>
+          <w:b w:val="1"/>
+        </w:rPr>
+      </w:pPr>
+      <w:r>
+        <w:rPr>
+          <w:b w:val="1"/>
+          <w:rtl w:val="0"/>
+        </w:rPr>
+        <w:t xml:space="preserve">Show in Library : </w:t>
+      </w:r>
+      <w:r>
+        <w:rPr>
+          <w:rtl w:val="0"/>
+        </w:rPr>
+        <w:t xml:space="preserve">Show the current song based on the location of the library. This will show it the song in the center panel.</w:t>
+      </w:r>
+    </w:p>
+    <w:p>
+      <w:pPr>
         <w:ind w:left="720" w:firstLine="0"/>
         <w:contextualSpacing w:val="0"/>
       </w:pPr>
@@ -1756,7 +2050,7 @@
       <w:pPr>
         <w:numPr>
           <w:ilvl w:val="0"/>
-          <w:numId w:val="6"/>
+          <w:numId w:val="4"/>
         </w:numPr>
         <w:ind w:left="720" w:hanging="360"/>
         <w:contextualSpacing w:val="1"/>
@@ -1768,7 +2062,7 @@
         <w:rPr>
           <w:rtl w:val="0"/>
         </w:rPr>
-        <w:t xml:space="preserve">Previous Song Button will play the previous song which can be any song you have played. Hovering over it should show you the name of the song if there was one found in the metadata or the file name if there wasn’t. If the song is the last one in the history list then it the previous song will just restart the song</w:t>
+        <w:t xml:space="preserve">Right clicking on the Playback queue will give the same options as the history but with an additional option to remove the song from the queue</w:t>
       </w:r>
     </w:p>
     <w:p>
@@ -1779,18 +2073,18 @@
       <w:r>
         <w:drawing>
           <wp:inline distB="114300" distT="114300" distL="114300" distR="114300">
-            <wp:extent cx="3352800" cy="1190625"/>
+            <wp:extent cx="3419475" cy="1914525"/>
             <wp:effectExtent b="0" l="0" r="0" t="0"/>
-            <wp:docPr id="3" name="image12.png"/>
+            <wp:docPr id="22" name="image62.png"/>
             <a:graphic>
               <a:graphicData uri="http://schemas.openxmlformats.org/drawingml/2006/picture">
                 <pic:pic>
                   <pic:nvPicPr>
-                    <pic:cNvPr id="0" name="image12.png"/>
+                    <pic:cNvPr id="0" name="image62.png"/>
                     <pic:cNvPicPr preferRelativeResize="0"/>
                   </pic:nvPicPr>
                   <pic:blipFill>
-                    <a:blip r:embed="rId17"/>
+                    <a:blip r:embed="rId20"/>
                     <a:srcRect b="0" l="0" r="0" t="0"/>
                     <a:stretch>
                       <a:fillRect/>
@@ -1799,7 +2093,7 @@
                   <pic:spPr>
                     <a:xfrm>
                       <a:off x="0" y="0"/>
-                      <a:ext cx="3352800" cy="1190625"/>
+                      <a:ext cx="3419475" cy="1914525"/>
                     </a:xfrm>
                     <a:prstGeom prst="rect"/>
                     <a:ln/>
@@ -1828,16 +2122,17 @@
           <w:szCs w:val="20"/>
           <w:rtl w:val="0"/>
         </w:rPr>
-        <w:t xml:space="preserve">Figure 12: Hover over previous song icon will show the previous song or itself if it is the oldest song</w:t>
-      </w:r>
-      <w:r>
-        <w:rPr>
-          <w:rtl w:val="0"/>
-        </w:rPr>
-      </w:r>
-    </w:p>
-    <w:p>
-      <w:pPr>
+        <w:t xml:space="preserve">Figure 15: The Playback Queue Menu Options</w:t>
+      </w:r>
+      <w:r>
+        <w:rPr>
+          <w:rtl w:val="0"/>
+        </w:rPr>
+      </w:r>
+    </w:p>
+    <w:p>
+      <w:pPr>
+        <w:ind w:left="720" w:firstLine="0"/>
         <w:contextualSpacing w:val="0"/>
       </w:pPr>
       <w:r>
@@ -1850,7 +2145,7 @@
       <w:pPr>
         <w:numPr>
           <w:ilvl w:val="0"/>
-          <w:numId w:val="6"/>
+          <w:numId w:val="4"/>
         </w:numPr>
         <w:ind w:left="720" w:hanging="360"/>
         <w:contextualSpacing w:val="1"/>
@@ -1862,7 +2157,57 @@
         <w:rPr>
           <w:rtl w:val="0"/>
         </w:rPr>
-        <w:t xml:space="preserve">The Next Song button will play the next song that is available if there is one. Similarly hovering over it will show you the name of the next song</w:t>
+        <w:t xml:space="preserve">Previous Song Button will play the previous song which can be any song you have played. Hovering over it should show you the name of the song if there was one found in the metadata or the file name if there wasn’t. If the song is the last one in the history list then it the previous song will just restart the song. </w:t>
+      </w:r>
+    </w:p>
+    <w:p>
+      <w:pPr>
+        <w:numPr>
+          <w:ilvl w:val="1"/>
+          <w:numId w:val="4"/>
+        </w:numPr>
+        <w:ind w:left="1440" w:hanging="360"/>
+        <w:contextualSpacing w:val="1"/>
+        <w:rPr>
+          <w:u w:val="none"/>
+        </w:rPr>
+      </w:pPr>
+      <w:r>
+        <w:rPr>
+          <w:rtl w:val="0"/>
+        </w:rPr>
+        <w:t xml:space="preserve">If the song that is currently playing is less than 5 seconds into its playback then </w:t>
+      </w:r>
+      <w:r>
+        <w:rPr>
+          <w:rtl w:val="0"/>
+        </w:rPr>
+        <w:t xml:space="preserve">t</w:t>
+      </w:r>
+      <w:r>
+        <w:rPr>
+          <w:rtl w:val="0"/>
+        </w:rPr>
+        <w:t xml:space="preserve">he player will move to the previous song.</w:t>
+      </w:r>
+    </w:p>
+    <w:p>
+      <w:pPr>
+        <w:numPr>
+          <w:ilvl w:val="1"/>
+          <w:numId w:val="4"/>
+        </w:numPr>
+        <w:ind w:left="1440" w:hanging="360"/>
+        <w:contextualSpacing w:val="1"/>
+        <w:rPr>
+          <w:u w:val="none"/>
+        </w:rPr>
+      </w:pPr>
+      <w:r>
+        <w:rPr>
+          <w:rtl w:val="0"/>
+        </w:rPr>
+        <w:t xml:space="preserve">If the song that is currently playing is more than 5 seconds into its playback then the current song will restart. </w:t>
       </w:r>
     </w:p>
     <w:p>
@@ -1873,18 +2218,18 @@
       <w:r>
         <w:drawing>
           <wp:inline distB="114300" distT="114300" distL="114300" distR="114300">
-            <wp:extent cx="3314700" cy="1257300"/>
+            <wp:extent cx="3362325" cy="1714500"/>
             <wp:effectExtent b="0" l="0" r="0" t="0"/>
-            <wp:docPr id="5" name="image15.png"/>
+            <wp:docPr id="18" name="image58.png"/>
             <a:graphic>
               <a:graphicData uri="http://schemas.openxmlformats.org/drawingml/2006/picture">
                 <pic:pic>
                   <pic:nvPicPr>
-                    <pic:cNvPr id="0" name="image15.png"/>
+                    <pic:cNvPr id="0" name="image58.png"/>
                     <pic:cNvPicPr preferRelativeResize="0"/>
                   </pic:nvPicPr>
                   <pic:blipFill>
-                    <a:blip r:embed="rId18"/>
+                    <a:blip r:embed="rId21"/>
                     <a:srcRect b="0" l="0" r="0" t="0"/>
                     <a:stretch>
                       <a:fillRect/>
@@ -1893,7 +2238,7 @@
                   <pic:spPr>
                     <a:xfrm>
                       <a:off x="0" y="0"/>
-                      <a:ext cx="3314700" cy="1257300"/>
+                      <a:ext cx="3362325" cy="1714500"/>
                     </a:xfrm>
                     <a:prstGeom prst="rect"/>
                     <a:ln/>
@@ -1922,7 +2267,7 @@
           <w:szCs w:val="20"/>
           <w:rtl w:val="0"/>
         </w:rPr>
-        <w:t xml:space="preserve">Figure 13: Hover over next song icon will show the next song</w:t>
+        <w:t xml:space="preserve">Figure 16: Hover over previous song icon will show the previous song or itself if it is the oldest song</w:t>
       </w:r>
       <w:r>
         <w:rPr>
@@ -1944,7 +2289,101 @@
       <w:pPr>
         <w:numPr>
           <w:ilvl w:val="0"/>
-          <w:numId w:val="6"/>
+          <w:numId w:val="4"/>
+        </w:numPr>
+        <w:ind w:left="720" w:hanging="360"/>
+        <w:contextualSpacing w:val="1"/>
+        <w:rPr>
+          <w:u w:val="none"/>
+        </w:rPr>
+      </w:pPr>
+      <w:r>
+        <w:rPr>
+          <w:rtl w:val="0"/>
+        </w:rPr>
+        <w:t xml:space="preserve">The Next Song button will play the next song that is available if there is one. Similarly hovering over it will show you the name of the next song</w:t>
+      </w:r>
+    </w:p>
+    <w:p>
+      <w:pPr>
+        <w:contextualSpacing w:val="0"/>
+        <w:jc w:val="center"/>
+      </w:pPr>
+      <w:r>
+        <w:drawing>
+          <wp:inline distB="114300" distT="114300" distL="114300" distR="114300">
+            <wp:extent cx="3429000" cy="1524000"/>
+            <wp:effectExtent b="0" l="0" r="0" t="0"/>
+            <wp:docPr id="40" name="image80.png"/>
+            <a:graphic>
+              <a:graphicData uri="http://schemas.openxmlformats.org/drawingml/2006/picture">
+                <pic:pic>
+                  <pic:nvPicPr>
+                    <pic:cNvPr id="0" name="image80.png"/>
+                    <pic:cNvPicPr preferRelativeResize="0"/>
+                  </pic:nvPicPr>
+                  <pic:blipFill>
+                    <a:blip r:embed="rId22"/>
+                    <a:srcRect b="0" l="0" r="0" t="0"/>
+                    <a:stretch>
+                      <a:fillRect/>
+                    </a:stretch>
+                  </pic:blipFill>
+                  <pic:spPr>
+                    <a:xfrm>
+                      <a:off x="0" y="0"/>
+                      <a:ext cx="3429000" cy="1524000"/>
+                    </a:xfrm>
+                    <a:prstGeom prst="rect"/>
+                    <a:ln/>
+                  </pic:spPr>
+                </pic:pic>
+              </a:graphicData>
+            </a:graphic>
+          </wp:inline>
+        </w:drawing>
+      </w:r>
+      <w:r>
+        <w:rPr>
+          <w:rtl w:val="0"/>
+        </w:rPr>
+      </w:r>
+    </w:p>
+    <w:p>
+      <w:pPr>
+        <w:contextualSpacing w:val="0"/>
+        <w:jc w:val="center"/>
+      </w:pPr>
+      <w:r>
+        <w:rPr>
+          <w:i w:val="1"/>
+          <w:sz w:val="20"/>
+          <w:szCs w:val="20"/>
+          <w:rtl w:val="0"/>
+        </w:rPr>
+        <w:t xml:space="preserve">Figure 17: Hover over next song icon will show the next song</w:t>
+      </w:r>
+      <w:r>
+        <w:rPr>
+          <w:rtl w:val="0"/>
+        </w:rPr>
+      </w:r>
+    </w:p>
+    <w:p>
+      <w:pPr>
+        <w:contextualSpacing w:val="0"/>
+      </w:pPr>
+      <w:r>
+        <w:rPr>
+          <w:rtl w:val="0"/>
+        </w:rPr>
+      </w:r>
+    </w:p>
+    <w:p>
+      <w:pPr>
+        <w:numPr>
+          <w:ilvl w:val="0"/>
+          <w:numId w:val="4"/>
         </w:numPr>
         <w:ind w:left="720" w:hanging="360"/>
         <w:contextualSpacing w:val="1"/>
@@ -1969,16 +2408,16 @@
           <wp:inline distB="114300" distT="114300" distL="114300" distR="114300">
             <wp:extent cx="3333750" cy="847725"/>
             <wp:effectExtent b="0" l="0" r="0" t="0"/>
-            <wp:docPr id="2" name="image11.png"/>
+            <wp:docPr id="3" name="image09.png"/>
             <a:graphic>
               <a:graphicData uri="http://schemas.openxmlformats.org/drawingml/2006/picture">
                 <pic:pic>
                   <pic:nvPicPr>
-                    <pic:cNvPr id="0" name="image11.png"/>
+                    <pic:cNvPr id="0" name="image09.png"/>
                     <pic:cNvPicPr preferRelativeResize="0"/>
                   </pic:nvPicPr>
                   <pic:blipFill>
-                    <a:blip r:embed="rId19"/>
+                    <a:blip r:embed="rId23"/>
                     <a:srcRect b="0" l="0" r="0" t="0"/>
                     <a:stretch>
                       <a:fillRect/>
@@ -2016,7 +2455,7 @@
           <w:szCs w:val="20"/>
           <w:rtl w:val="0"/>
         </w:rPr>
-        <w:t xml:space="preserve">Figure 14: Playback time of the Song is shown by hovering the seekbar</w:t>
+        <w:t xml:space="preserve">Figure 18: Playback time of the Song is shown by hovering the seekbar</w:t>
       </w:r>
       <w:r>
         <w:rPr>
@@ -2039,7 +2478,7 @@
       <w:pPr>
         <w:numPr>
           <w:ilvl w:val="0"/>
-          <w:numId w:val="3"/>
+          <w:numId w:val="12"/>
         </w:numPr>
         <w:ind w:left="720" w:hanging="360"/>
         <w:contextualSpacing w:val="1"/>
@@ -2064,16 +2503,16 @@
           <wp:inline distB="114300" distT="114300" distL="114300" distR="114300">
             <wp:extent cx="1571625" cy="733425"/>
             <wp:effectExtent b="0" l="0" r="0" t="0"/>
-            <wp:docPr id="16" name="image34.png"/>
+            <wp:docPr id="36" name="image76.png"/>
             <a:graphic>
               <a:graphicData uri="http://schemas.openxmlformats.org/drawingml/2006/picture">
                 <pic:pic>
                   <pic:nvPicPr>
-                    <pic:cNvPr id="0" name="image34.png"/>
+                    <pic:cNvPr id="0" name="image76.png"/>
                     <pic:cNvPicPr preferRelativeResize="0"/>
                   </pic:nvPicPr>
                   <pic:blipFill>
-                    <a:blip r:embed="rId20"/>
+                    <a:blip r:embed="rId24"/>
                     <a:srcRect b="0" l="0" r="0" t="0"/>
                     <a:stretch>
                       <a:fillRect/>
@@ -2098,16 +2537,16 @@
           <wp:inline distB="114300" distT="114300" distL="114300" distR="114300">
             <wp:extent cx="1571625" cy="438150"/>
             <wp:effectExtent b="0" l="0" r="0" t="0"/>
-            <wp:docPr id="9" name="image21.png"/>
+            <wp:docPr id="26" name="image66.png"/>
             <a:graphic>
               <a:graphicData uri="http://schemas.openxmlformats.org/drawingml/2006/picture">
                 <pic:pic>
                   <pic:nvPicPr>
-                    <pic:cNvPr id="0" name="image21.png"/>
+                    <pic:cNvPr id="0" name="image66.png"/>
                     <pic:cNvPicPr preferRelativeResize="0"/>
                   </pic:nvPicPr>
                   <pic:blipFill>
-                    <a:blip r:embed="rId21"/>
+                    <a:blip r:embed="rId25"/>
                     <a:srcRect b="0" l="0" r="0" t="0"/>
                     <a:stretch>
                       <a:fillRect/>
@@ -2132,16 +2571,16 @@
           <wp:inline distB="114300" distT="114300" distL="114300" distR="114300">
             <wp:extent cx="1266825" cy="723900"/>
             <wp:effectExtent b="0" l="0" r="0" t="0"/>
-            <wp:docPr id="11" name="image25.png"/>
+            <wp:docPr id="28" name="image68.png"/>
             <a:graphic>
               <a:graphicData uri="http://schemas.openxmlformats.org/drawingml/2006/picture">
                 <pic:pic>
                   <pic:nvPicPr>
-                    <pic:cNvPr id="0" name="image25.png"/>
+                    <pic:cNvPr id="0" name="image68.png"/>
                     <pic:cNvPicPr preferRelativeResize="0"/>
                   </pic:nvPicPr>
                   <pic:blipFill>
-                    <a:blip r:embed="rId22"/>
+                    <a:blip r:embed="rId26"/>
                     <a:srcRect b="0" l="0" r="0" t="0"/>
                     <a:stretch>
                       <a:fillRect/>
@@ -2179,7 +2618,1845 @@
           <w:szCs w:val="20"/>
           <w:rtl w:val="0"/>
         </w:rPr>
-        <w:t xml:space="preserve">Figure 15: Volume Control options</w:t>
+        <w:t xml:space="preserve">Figure 19: Volume Control options</w:t>
+      </w:r>
+    </w:p>
+    <w:p>
+      <w:pPr>
+        <w:contextualSpacing w:val="0"/>
+        <w:jc w:val="center"/>
+      </w:pPr>
+      <w:r>
+        <w:rPr>
+          <w:rtl w:val="0"/>
+        </w:rPr>
+      </w:r>
+    </w:p>
+    <w:p>
+      <w:pPr>
+        <w:numPr>
+          <w:ilvl w:val="0"/>
+          <w:numId w:val="7"/>
+        </w:numPr>
+        <w:ind w:left="720" w:hanging="360"/>
+        <w:contextualSpacing w:val="1"/>
+        <w:rPr/>
+      </w:pPr>
+      <w:r>
+        <w:rPr>
+          <w:rtl w:val="0"/>
+        </w:rPr>
+        <w:t xml:space="preserve">Selecting the Trash Icon will delete the current song that is playing</w:t>
+      </w:r>
+    </w:p>
+    <w:p>
+      <w:pPr>
+        <w:contextualSpacing w:val="0"/>
+        <w:jc w:val="center"/>
+      </w:pPr>
+      <w:r>
+        <w:drawing>
+          <wp:inline distB="114300" distT="114300" distL="114300" distR="114300">
+            <wp:extent cx="3371850" cy="1476375"/>
+            <wp:effectExtent b="0" l="0" r="0" t="0"/>
+            <wp:docPr id="7" name="image15.png"/>
+            <a:graphic>
+              <a:graphicData uri="http://schemas.openxmlformats.org/drawingml/2006/picture">
+                <pic:pic>
+                  <pic:nvPicPr>
+                    <pic:cNvPr id="0" name="image15.png"/>
+                    <pic:cNvPicPr preferRelativeResize="0"/>
+                  </pic:nvPicPr>
+                  <pic:blipFill>
+                    <a:blip r:embed="rId27"/>
+                    <a:srcRect b="0" l="0" r="0" t="0"/>
+                    <a:stretch>
+                      <a:fillRect/>
+                    </a:stretch>
+                  </pic:blipFill>
+                  <pic:spPr>
+                    <a:xfrm>
+                      <a:off x="0" y="0"/>
+                      <a:ext cx="3371850" cy="1476375"/>
+                    </a:xfrm>
+                    <a:prstGeom prst="rect"/>
+                    <a:ln/>
+                  </pic:spPr>
+                </pic:pic>
+              </a:graphicData>
+            </a:graphic>
+          </wp:inline>
+        </w:drawing>
+      </w:r>
+      <w:r>
+        <w:rPr>
+          <w:rtl w:val="0"/>
+        </w:rPr>
+      </w:r>
+    </w:p>
+    <w:p>
+      <w:pPr>
+        <w:contextualSpacing w:val="0"/>
+        <w:jc w:val="center"/>
+      </w:pPr>
+      <w:r>
+        <w:rPr>
+          <w:i w:val="1"/>
+          <w:sz w:val="20"/>
+          <w:szCs w:val="20"/>
+          <w:rtl w:val="0"/>
+        </w:rPr>
+        <w:t xml:space="preserve">Figure 20: Delete Current Song Playing Icon</w:t>
+      </w:r>
+      <w:r>
+        <w:rPr>
+          <w:rtl w:val="0"/>
+        </w:rPr>
+      </w:r>
+    </w:p>
+    <w:p>
+      <w:pPr>
+        <w:contextualSpacing w:val="0"/>
+        <w:jc w:val="center"/>
+      </w:pPr>
+      <w:r>
+        <w:rPr>
+          <w:rtl w:val="0"/>
+        </w:rPr>
+      </w:r>
+    </w:p>
+    <w:p>
+      <w:pPr>
+        <w:numPr>
+          <w:ilvl w:val="0"/>
+          <w:numId w:val="7"/>
+        </w:numPr>
+        <w:ind w:left="720" w:hanging="360"/>
+        <w:contextualSpacing w:val="1"/>
+        <w:rPr>
+          <w:u w:val="none"/>
+        </w:rPr>
+      </w:pPr>
+      <w:r>
+        <w:rPr>
+          <w:rtl w:val="0"/>
+        </w:rPr>
+        <w:t xml:space="preserve">You can rate the current song that is playing by selecting the star icons in the player. The rating range from 0 - 5 Stars.</w:t>
+      </w:r>
+    </w:p>
+    <w:p>
+      <w:pPr>
+        <w:contextualSpacing w:val="0"/>
+        <w:jc w:val="center"/>
+      </w:pPr>
+      <w:r>
+        <w:drawing>
+          <wp:inline distB="114300" distT="114300" distL="114300" distR="114300">
+            <wp:extent cx="3324225" cy="1276350"/>
+            <wp:effectExtent b="0" l="0" r="0" t="0"/>
+            <wp:docPr id="14" name="image54.png"/>
+            <a:graphic>
+              <a:graphicData uri="http://schemas.openxmlformats.org/drawingml/2006/picture">
+                <pic:pic>
+                  <pic:nvPicPr>
+                    <pic:cNvPr id="0" name="image54.png"/>
+                    <pic:cNvPicPr preferRelativeResize="0"/>
+                  </pic:nvPicPr>
+                  <pic:blipFill>
+                    <a:blip r:embed="rId28"/>
+                    <a:srcRect b="0" l="0" r="0" t="0"/>
+                    <a:stretch>
+                      <a:fillRect/>
+                    </a:stretch>
+                  </pic:blipFill>
+                  <pic:spPr>
+                    <a:xfrm>
+                      <a:off x="0" y="0"/>
+                      <a:ext cx="3324225" cy="1276350"/>
+                    </a:xfrm>
+                    <a:prstGeom prst="rect"/>
+                    <a:ln/>
+                  </pic:spPr>
+                </pic:pic>
+              </a:graphicData>
+            </a:graphic>
+          </wp:inline>
+        </w:drawing>
+      </w:r>
+      <w:r>
+        <w:rPr>
+          <w:rtl w:val="0"/>
+        </w:rPr>
+      </w:r>
+    </w:p>
+    <w:p>
+      <w:pPr>
+        <w:contextualSpacing w:val="0"/>
+        <w:jc w:val="center"/>
+      </w:pPr>
+      <w:r>
+        <w:rPr>
+          <w:i w:val="1"/>
+          <w:sz w:val="20"/>
+          <w:szCs w:val="20"/>
+          <w:rtl w:val="0"/>
+        </w:rPr>
+        <w:t xml:space="preserve">Figure 21: Song Rating for Current Song</w:t>
+      </w:r>
+      <w:r>
+        <w:rPr>
+          <w:rtl w:val="0"/>
+        </w:rPr>
+      </w:r>
+    </w:p>
+    <w:p>
+      <w:pPr>
+        <w:contextualSpacing w:val="0"/>
+        <w:jc w:val="center"/>
+      </w:pPr>
+      <w:r>
+        <w:rPr>
+          <w:rtl w:val="0"/>
+        </w:rPr>
+      </w:r>
+    </w:p>
+    <w:p>
+      <w:pPr>
+        <w:numPr>
+          <w:ilvl w:val="0"/>
+          <w:numId w:val="15"/>
+        </w:numPr>
+        <w:ind w:left="720" w:hanging="360"/>
+        <w:contextualSpacing w:val="1"/>
+        <w:rPr>
+          <w:u w:val="none"/>
+        </w:rPr>
+      </w:pPr>
+      <w:r>
+        <w:rPr>
+          <w:rtl w:val="0"/>
+        </w:rPr>
+        <w:t xml:space="preserve">You can easily switch to mini mode with a click of a button in the player. Selecting the Icon on the very right of the player will enable and disable minimode</w:t>
+      </w:r>
+    </w:p>
+    <w:p>
+      <w:pPr>
+        <w:contextualSpacing w:val="0"/>
+        <w:jc w:val="center"/>
+      </w:pPr>
+      <w:r>
+        <w:drawing>
+          <wp:inline distB="114300" distT="114300" distL="114300" distR="114300">
+            <wp:extent cx="4143375" cy="1685925"/>
+            <wp:effectExtent b="0" l="0" r="0" t="0"/>
+            <wp:docPr id="16" name="image56.png"/>
+            <a:graphic>
+              <a:graphicData uri="http://schemas.openxmlformats.org/drawingml/2006/picture">
+                <pic:pic>
+                  <pic:nvPicPr>
+                    <pic:cNvPr id="0" name="image56.png"/>
+                    <pic:cNvPicPr preferRelativeResize="0"/>
+                  </pic:nvPicPr>
+                  <pic:blipFill>
+                    <a:blip r:embed="rId29"/>
+                    <a:srcRect b="0" l="0" r="0" t="0"/>
+                    <a:stretch>
+                      <a:fillRect/>
+                    </a:stretch>
+                  </pic:blipFill>
+                  <pic:spPr>
+                    <a:xfrm>
+                      <a:off x="0" y="0"/>
+                      <a:ext cx="4143375" cy="1685925"/>
+                    </a:xfrm>
+                    <a:prstGeom prst="rect"/>
+                    <a:ln/>
+                  </pic:spPr>
+                </pic:pic>
+              </a:graphicData>
+            </a:graphic>
+          </wp:inline>
+        </w:drawing>
+      </w:r>
+      <w:r>
+        <w:rPr>
+          <w:rtl w:val="0"/>
+        </w:rPr>
+      </w:r>
+    </w:p>
+    <w:p>
+      <w:pPr>
+        <w:contextualSpacing w:val="0"/>
+        <w:jc w:val="center"/>
+      </w:pPr>
+      <w:r>
+        <w:rPr>
+          <w:i w:val="1"/>
+          <w:sz w:val="20"/>
+          <w:szCs w:val="20"/>
+          <w:rtl w:val="0"/>
+        </w:rPr>
+        <w:t xml:space="preserve">Figure 22: The Enable Minimode Icon</w:t>
+      </w:r>
+    </w:p>
+    <w:p>
+      <w:pPr>
+        <w:contextualSpacing w:val="0"/>
+        <w:jc w:val="center"/>
+      </w:pPr>
+      <w:r>
+        <w:rPr>
+          <w:rtl w:val="0"/>
+        </w:rPr>
+      </w:r>
+    </w:p>
+    <w:p>
+      <w:pPr>
+        <w:contextualSpacing w:val="0"/>
+        <w:jc w:val="center"/>
+      </w:pPr>
+      <w:r>
+        <w:drawing>
+          <wp:inline distB="114300" distT="114300" distL="114300" distR="114300">
+            <wp:extent cx="4448175" cy="1943100"/>
+            <wp:effectExtent b="0" l="0" r="0" t="0"/>
+            <wp:docPr id="33" name="image73.png"/>
+            <a:graphic>
+              <a:graphicData uri="http://schemas.openxmlformats.org/drawingml/2006/picture">
+                <pic:pic>
+                  <pic:nvPicPr>
+                    <pic:cNvPr id="0" name="image73.png"/>
+                    <pic:cNvPicPr preferRelativeResize="0"/>
+                  </pic:nvPicPr>
+                  <pic:blipFill>
+                    <a:blip r:embed="rId30"/>
+                    <a:srcRect b="0" l="0" r="0" t="0"/>
+                    <a:stretch>
+                      <a:fillRect/>
+                    </a:stretch>
+                  </pic:blipFill>
+                  <pic:spPr>
+                    <a:xfrm>
+                      <a:off x="0" y="0"/>
+                      <a:ext cx="4448175" cy="1943100"/>
+                    </a:xfrm>
+                    <a:prstGeom prst="rect"/>
+                    <a:ln/>
+                  </pic:spPr>
+                </pic:pic>
+              </a:graphicData>
+            </a:graphic>
+          </wp:inline>
+        </w:drawing>
+      </w:r>
+      <w:r>
+        <w:rPr>
+          <w:rtl w:val="0"/>
+        </w:rPr>
+      </w:r>
+    </w:p>
+    <w:p>
+      <w:pPr>
+        <w:contextualSpacing w:val="0"/>
+        <w:jc w:val="center"/>
+      </w:pPr>
+      <w:r>
+        <w:rPr>
+          <w:i w:val="1"/>
+          <w:sz w:val="20"/>
+          <w:szCs w:val="20"/>
+          <w:rtl w:val="0"/>
+        </w:rPr>
+        <w:t xml:space="preserve">Figure 23: The Disable Minimode Icon</w:t>
+      </w:r>
+      <w:r>
+        <w:rPr>
+          <w:rtl w:val="0"/>
+        </w:rPr>
+      </w:r>
+    </w:p>
+    <w:p>
+      <w:pPr>
+        <w:pStyle w:val="Heading2"/>
+        <w:contextualSpacing w:val="0"/>
+      </w:pPr>
+      <w:bookmarkStart w:colFirst="0" w:colLast="0" w:name="h.oe7plna8rrz9" w:id="9"/>
+      <w:bookmarkEnd w:id="9"/>
+      <w:r>
+        <w:rPr>
+          <w:rtl w:val="0"/>
+        </w:rPr>
+        <w:t xml:space="preserve">Search </w:t>
+      </w:r>
+    </w:p>
+    <w:p>
+      <w:pPr>
+        <w:contextualSpacing w:val="0"/>
+      </w:pPr>
+      <w:r>
+        <w:rPr>
+          <w:rtl w:val="0"/>
+        </w:rPr>
+        <w:t xml:space="preserve">We have implemented a simple search function in the application. If you look at the top right corner of the application you should see a textbox for searching. Searching is a case insensitive search on file names. So if you search for “Bob Dylan” then the search will find any file or folder that contains “Bob Dylan” case insensitive. All search results are shown under the “Search Results” tab and should automatically appear when you search.</w:t>
+      </w:r>
+    </w:p>
+    <w:p>
+      <w:pPr>
+        <w:contextualSpacing w:val="0"/>
+      </w:pPr>
+      <w:r>
+        <w:drawing>
+          <wp:inline distB="114300" distT="114300" distL="114300" distR="114300">
+            <wp:extent cx="5243513" cy="2114169"/>
+            <wp:effectExtent b="0" l="0" r="0" t="0"/>
+            <wp:docPr id="27" name="image67.png"/>
+            <a:graphic>
+              <a:graphicData uri="http://schemas.openxmlformats.org/drawingml/2006/picture">
+                <pic:pic>
+                  <pic:nvPicPr>
+                    <pic:cNvPr id="0" name="image67.png"/>
+                    <pic:cNvPicPr preferRelativeResize="0"/>
+                  </pic:nvPicPr>
+                  <pic:blipFill>
+                    <a:blip r:embed="rId31"/>
+                    <a:srcRect b="0" l="0" r="0" t="0"/>
+                    <a:stretch>
+                      <a:fillRect/>
+                    </a:stretch>
+                  </pic:blipFill>
+                  <pic:spPr>
+                    <a:xfrm>
+                      <a:off x="0" y="0"/>
+                      <a:ext cx="5243513" cy="2114169"/>
+                    </a:xfrm>
+                    <a:prstGeom prst="rect"/>
+                    <a:ln/>
+                  </pic:spPr>
+                </pic:pic>
+              </a:graphicData>
+            </a:graphic>
+          </wp:inline>
+        </w:drawing>
+      </w:r>
+      <w:r>
+        <w:rPr>
+          <w:rtl w:val="0"/>
+        </w:rPr>
+      </w:r>
+    </w:p>
+    <w:p>
+      <w:pPr>
+        <w:contextualSpacing w:val="0"/>
+        <w:jc w:val="center"/>
+      </w:pPr>
+      <w:r>
+        <w:rPr>
+          <w:i w:val="1"/>
+          <w:sz w:val="20"/>
+          <w:szCs w:val="20"/>
+          <w:rtl w:val="0"/>
+        </w:rPr>
+        <w:t xml:space="preserve">Figure 23: The Search Results for “bob dylan”</w:t>
+      </w:r>
+    </w:p>
+    <w:p>
+      <w:pPr>
+        <w:contextualSpacing w:val="0"/>
+        <w:jc w:val="center"/>
+      </w:pPr>
+      <w:r>
+        <w:rPr>
+          <w:rtl w:val="0"/>
+        </w:rPr>
+      </w:r>
+    </w:p>
+    <w:p>
+      <w:pPr>
+        <w:numPr>
+          <w:ilvl w:val="0"/>
+          <w:numId w:val="5"/>
+        </w:numPr>
+        <w:ind w:left="720" w:hanging="360"/>
+        <w:contextualSpacing w:val="1"/>
+        <w:rPr>
+          <w:b w:val="1"/>
+          <w:u w:val="none"/>
+        </w:rPr>
+      </w:pPr>
+      <w:r>
+        <w:rPr>
+          <w:rtl w:val="0"/>
+        </w:rPr>
+        <w:t xml:space="preserve">Searching on a empty string will clear the search results and place the results to its initial state.</w:t>
+      </w:r>
+    </w:p>
+    <w:p>
+      <w:pPr>
+        <w:contextualSpacing w:val="0"/>
+        <w:jc w:val="center"/>
+      </w:pPr>
+      <w:r>
+        <w:drawing>
+          <wp:inline distB="114300" distT="114300" distL="114300" distR="114300">
+            <wp:extent cx="2852738" cy="3004289"/>
+            <wp:effectExtent b="0" l="0" r="0" t="0"/>
+            <wp:docPr id="6" name="image12.png"/>
+            <a:graphic>
+              <a:graphicData uri="http://schemas.openxmlformats.org/drawingml/2006/picture">
+                <pic:pic>
+                  <pic:nvPicPr>
+                    <pic:cNvPr id="0" name="image12.png"/>
+                    <pic:cNvPicPr preferRelativeResize="0"/>
+                  </pic:nvPicPr>
+                  <pic:blipFill>
+                    <a:blip r:embed="rId32"/>
+                    <a:srcRect b="0" l="0" r="0" t="0"/>
+                    <a:stretch>
+                      <a:fillRect/>
+                    </a:stretch>
+                  </pic:blipFill>
+                  <pic:spPr>
+                    <a:xfrm>
+                      <a:off x="0" y="0"/>
+                      <a:ext cx="2852738" cy="3004289"/>
+                    </a:xfrm>
+                    <a:prstGeom prst="rect"/>
+                    <a:ln/>
+                  </pic:spPr>
+                </pic:pic>
+              </a:graphicData>
+            </a:graphic>
+          </wp:inline>
+        </w:drawing>
+      </w:r>
+      <w:r>
+        <w:rPr>
+          <w:rtl w:val="0"/>
+        </w:rPr>
+      </w:r>
+    </w:p>
+    <w:p>
+      <w:pPr>
+        <w:contextualSpacing w:val="0"/>
+        <w:jc w:val="center"/>
+      </w:pPr>
+      <w:r>
+        <w:rPr>
+          <w:i w:val="1"/>
+          <w:sz w:val="20"/>
+          <w:szCs w:val="20"/>
+          <w:rtl w:val="0"/>
+        </w:rPr>
+        <w:t xml:space="preserve">Figure 24: The initial search results mode</w:t>
+      </w:r>
+    </w:p>
+    <w:p>
+      <w:pPr>
+        <w:contextualSpacing w:val="0"/>
+        <w:jc w:val="center"/>
+      </w:pPr>
+      <w:r>
+        <w:rPr>
+          <w:rtl w:val="0"/>
+        </w:rPr>
+      </w:r>
+    </w:p>
+    <w:p>
+      <w:pPr>
+        <w:numPr>
+          <w:ilvl w:val="0"/>
+          <w:numId w:val="5"/>
+        </w:numPr>
+        <w:ind w:left="720" w:hanging="360"/>
+        <w:contextualSpacing w:val="1"/>
+        <w:rPr>
+          <w:b w:val="1"/>
+          <w:u w:val="none"/>
+        </w:rPr>
+      </w:pPr>
+      <w:r>
+        <w:rPr>
+          <w:rtl w:val="0"/>
+        </w:rPr>
+        <w:t xml:space="preserve">Pressing </w:t>
+      </w:r>
+      <w:r>
+        <w:rPr>
+          <w:b w:val="1"/>
+          <w:rtl w:val="0"/>
+        </w:rPr>
+        <w:t xml:space="preserve">CTLR-F</w:t>
+      </w:r>
+      <w:r>
+        <w:rPr>
+          <w:rtl w:val="0"/>
+        </w:rPr>
+        <w:t xml:space="preserve"> will automatically place your cursor on the Search box. </w:t>
+      </w:r>
+    </w:p>
+    <w:p>
+      <w:pPr>
+        <w:numPr>
+          <w:ilvl w:val="0"/>
+          <w:numId w:val="5"/>
+        </w:numPr>
+        <w:ind w:left="720" w:hanging="360"/>
+        <w:contextualSpacing w:val="1"/>
+        <w:rPr>
+          <w:u w:val="none"/>
+        </w:rPr>
+      </w:pPr>
+      <w:r>
+        <w:rPr>
+          <w:rtl w:val="0"/>
+        </w:rPr>
+        <w:t xml:space="preserve">If you want to see all the files in a folder that matches your search then you go into the menu and enable the configurable option to do so</w:t>
+      </w:r>
+    </w:p>
+    <w:p>
+      <w:pPr>
+        <w:contextualSpacing w:val="0"/>
+        <w:jc w:val="center"/>
+      </w:pPr>
+      <w:r>
+        <w:drawing>
+          <wp:inline distB="114300" distT="114300" distL="114300" distR="114300">
+            <wp:extent cx="3362325" cy="2066925"/>
+            <wp:effectExtent b="0" l="0" r="0" t="0"/>
+            <wp:docPr id="38" name="image78.png"/>
+            <a:graphic>
+              <a:graphicData uri="http://schemas.openxmlformats.org/drawingml/2006/picture">
+                <pic:pic>
+                  <pic:nvPicPr>
+                    <pic:cNvPr id="0" name="image78.png"/>
+                    <pic:cNvPicPr preferRelativeResize="0"/>
+                  </pic:nvPicPr>
+                  <pic:blipFill>
+                    <a:blip r:embed="rId33"/>
+                    <a:srcRect b="0" l="0" r="0" t="0"/>
+                    <a:stretch>
+                      <a:fillRect/>
+                    </a:stretch>
+                  </pic:blipFill>
+                  <pic:spPr>
+                    <a:xfrm>
+                      <a:off x="0" y="0"/>
+                      <a:ext cx="3362325" cy="2066925"/>
+                    </a:xfrm>
+                    <a:prstGeom prst="rect"/>
+                    <a:ln/>
+                  </pic:spPr>
+                </pic:pic>
+              </a:graphicData>
+            </a:graphic>
+          </wp:inline>
+        </w:drawing>
+      </w:r>
+      <w:r>
+        <w:rPr>
+          <w:rtl w:val="0"/>
+        </w:rPr>
+      </w:r>
+    </w:p>
+    <w:p>
+      <w:pPr>
+        <w:contextualSpacing w:val="0"/>
+        <w:jc w:val="center"/>
+      </w:pPr>
+      <w:r>
+        <w:rPr>
+          <w:i w:val="1"/>
+          <w:sz w:val="20"/>
+          <w:szCs w:val="20"/>
+          <w:rtl w:val="0"/>
+        </w:rPr>
+        <w:t xml:space="preserve">Figure 25: The Menu Option to Show Files in Folder Hits</w:t>
+      </w:r>
+      <w:r>
+        <w:rPr>
+          <w:rtl w:val="0"/>
+        </w:rPr>
+      </w:r>
+    </w:p>
+    <w:p>
+      <w:pPr>
+        <w:contextualSpacing w:val="0"/>
+        <w:jc w:val="center"/>
+      </w:pPr>
+      <w:r>
+        <w:drawing>
+          <wp:inline distB="114300" distT="114300" distL="114300" distR="114300">
+            <wp:extent cx="3890963" cy="3851660"/>
+            <wp:effectExtent b="0" l="0" r="0" t="0"/>
+            <wp:docPr id="4" name="image10.png"/>
+            <a:graphic>
+              <a:graphicData uri="http://schemas.openxmlformats.org/drawingml/2006/picture">
+                <pic:pic>
+                  <pic:nvPicPr>
+                    <pic:cNvPr id="0" name="image10.png"/>
+                    <pic:cNvPicPr preferRelativeResize="0"/>
+                  </pic:nvPicPr>
+                  <pic:blipFill>
+                    <a:blip r:embed="rId34"/>
+                    <a:srcRect b="0" l="0" r="0" t="0"/>
+                    <a:stretch>
+                      <a:fillRect/>
+                    </a:stretch>
+                  </pic:blipFill>
+                  <pic:spPr>
+                    <a:xfrm>
+                      <a:off x="0" y="0"/>
+                      <a:ext cx="3890963" cy="3851660"/>
+                    </a:xfrm>
+                    <a:prstGeom prst="rect"/>
+                    <a:ln/>
+                  </pic:spPr>
+                </pic:pic>
+              </a:graphicData>
+            </a:graphic>
+          </wp:inline>
+        </w:drawing>
+      </w:r>
+      <w:r>
+        <w:rPr>
+          <w:rtl w:val="0"/>
+        </w:rPr>
+      </w:r>
+    </w:p>
+    <w:p>
+      <w:pPr>
+        <w:contextualSpacing w:val="0"/>
+        <w:jc w:val="center"/>
+      </w:pPr>
+      <w:r>
+        <w:rPr>
+          <w:i w:val="1"/>
+          <w:sz w:val="20"/>
+          <w:szCs w:val="20"/>
+          <w:rtl w:val="0"/>
+        </w:rPr>
+        <w:t xml:space="preserve">Figure 26: The results of the search when Show Files in Folder Hits is off.</w:t>
+      </w:r>
+      <w:r>
+        <w:rPr>
+          <w:rtl w:val="0"/>
+        </w:rPr>
+      </w:r>
+    </w:p>
+    <w:p>
+      <w:pPr>
+        <w:contextualSpacing w:val="0"/>
+        <w:jc w:val="center"/>
+      </w:pPr>
+      <w:r>
+        <w:drawing>
+          <wp:inline distB="114300" distT="114300" distL="114300" distR="114300">
+            <wp:extent cx="3819525" cy="3819525"/>
+            <wp:effectExtent b="0" l="0" r="0" t="0"/>
+            <wp:docPr id="19" name="image59.png"/>
+            <a:graphic>
+              <a:graphicData uri="http://schemas.openxmlformats.org/drawingml/2006/picture">
+                <pic:pic>
+                  <pic:nvPicPr>
+                    <pic:cNvPr id="0" name="image59.png"/>
+                    <pic:cNvPicPr preferRelativeResize="0"/>
+                  </pic:nvPicPr>
+                  <pic:blipFill>
+                    <a:blip r:embed="rId35"/>
+                    <a:srcRect b="0" l="0" r="0" t="0"/>
+                    <a:stretch>
+                      <a:fillRect/>
+                    </a:stretch>
+                  </pic:blipFill>
+                  <pic:spPr>
+                    <a:xfrm>
+                      <a:off x="0" y="0"/>
+                      <a:ext cx="3819525" cy="3819525"/>
+                    </a:xfrm>
+                    <a:prstGeom prst="rect"/>
+                    <a:ln/>
+                  </pic:spPr>
+                </pic:pic>
+              </a:graphicData>
+            </a:graphic>
+          </wp:inline>
+        </w:drawing>
+      </w:r>
+      <w:r>
+        <w:rPr>
+          <w:rtl w:val="0"/>
+        </w:rPr>
+      </w:r>
+    </w:p>
+    <w:p>
+      <w:pPr>
+        <w:contextualSpacing w:val="0"/>
+        <w:jc w:val="center"/>
+      </w:pPr>
+      <w:r>
+        <w:rPr>
+          <w:i w:val="1"/>
+          <w:sz w:val="20"/>
+          <w:szCs w:val="20"/>
+          <w:rtl w:val="0"/>
+        </w:rPr>
+        <w:t xml:space="preserve">Figure 27: The results of the search when Show Files in Folder Hits is on.</w:t>
+      </w:r>
+      <w:r>
+        <w:rPr>
+          <w:rtl w:val="0"/>
+        </w:rPr>
+      </w:r>
+    </w:p>
+    <w:p>
+      <w:pPr>
+        <w:contextualSpacing w:val="0"/>
+        <w:jc w:val="center"/>
+      </w:pPr>
+      <w:r>
+        <w:rPr>
+          <w:rtl w:val="0"/>
+        </w:rPr>
+      </w:r>
+    </w:p>
+    <w:p>
+      <w:pPr>
+        <w:pStyle w:val="Heading2"/>
+        <w:contextualSpacing w:val="0"/>
+      </w:pPr>
+      <w:bookmarkStart w:colFirst="0" w:colLast="0" w:name="h.7ruexkzxcnl" w:id="10"/>
+      <w:bookmarkEnd w:id="10"/>
+      <w:r>
+        <w:rPr>
+          <w:rtl w:val="0"/>
+        </w:rPr>
+        <w:t xml:space="preserve">Menu Bar</w:t>
+      </w:r>
+    </w:p>
+    <w:p>
+      <w:pPr>
+        <w:pStyle w:val="Heading3"/>
+        <w:contextualSpacing w:val="0"/>
+      </w:pPr>
+      <w:bookmarkStart w:colFirst="0" w:colLast="0" w:name="h.wccyw0l6nnno" w:id="11"/>
+      <w:bookmarkEnd w:id="11"/>
+      <w:r>
+        <w:rPr>
+          <w:rtl w:val="0"/>
+        </w:rPr>
+        <w:t xml:space="preserve">File</w:t>
+      </w:r>
+    </w:p>
+    <w:p>
+      <w:pPr>
+        <w:numPr>
+          <w:ilvl w:val="0"/>
+          <w:numId w:val="13"/>
+        </w:numPr>
+        <w:ind w:left="720" w:hanging="360"/>
+        <w:contextualSpacing w:val="1"/>
+        <w:rPr>
+          <w:u w:val="none"/>
+        </w:rPr>
+      </w:pPr>
+      <w:r>
+        <w:rPr>
+          <w:rtl w:val="0"/>
+        </w:rPr>
+        <w:t xml:space="preserve">This menu contains an option to add a library to the application (Figure 28)</w:t>
+      </w:r>
+    </w:p>
+    <w:p>
+      <w:pPr>
+        <w:contextualSpacing w:val="0"/>
+        <w:jc w:val="center"/>
+      </w:pPr>
+      <w:r>
+        <w:drawing>
+          <wp:inline distB="114300" distT="114300" distL="114300" distR="114300">
+            <wp:extent cx="2247900" cy="600075"/>
+            <wp:effectExtent b="0" l="0" r="0" t="0"/>
+            <wp:docPr id="39" name="image79.png"/>
+            <a:graphic>
+              <a:graphicData uri="http://schemas.openxmlformats.org/drawingml/2006/picture">
+                <pic:pic>
+                  <pic:nvPicPr>
+                    <pic:cNvPr id="0" name="image79.png"/>
+                    <pic:cNvPicPr preferRelativeResize="0"/>
+                  </pic:nvPicPr>
+                  <pic:blipFill>
+                    <a:blip r:embed="rId36"/>
+                    <a:srcRect b="0" l="0" r="0" t="0"/>
+                    <a:stretch>
+                      <a:fillRect/>
+                    </a:stretch>
+                  </pic:blipFill>
+                  <pic:spPr>
+                    <a:xfrm>
+                      <a:off x="0" y="0"/>
+                      <a:ext cx="2247900" cy="600075"/>
+                    </a:xfrm>
+                    <a:prstGeom prst="rect"/>
+                    <a:ln/>
+                  </pic:spPr>
+                </pic:pic>
+              </a:graphicData>
+            </a:graphic>
+          </wp:inline>
+        </w:drawing>
+      </w:r>
+      <w:r>
+        <w:rPr>
+          <w:rtl w:val="0"/>
+        </w:rPr>
+      </w:r>
+    </w:p>
+    <w:p>
+      <w:pPr>
+        <w:contextualSpacing w:val="0"/>
+        <w:jc w:val="center"/>
+      </w:pPr>
+      <w:r>
+        <w:rPr>
+          <w:i w:val="1"/>
+          <w:sz w:val="20"/>
+          <w:szCs w:val="20"/>
+          <w:rtl w:val="0"/>
+        </w:rPr>
+        <w:t xml:space="preserve">Figure 28: Add Library option in File menu</w:t>
+      </w:r>
+      <w:r>
+        <w:rPr>
+          <w:rtl w:val="0"/>
+        </w:rPr>
+      </w:r>
+    </w:p>
+    <w:p>
+      <w:pPr>
+        <w:pStyle w:val="Heading3"/>
+        <w:contextualSpacing w:val="0"/>
+      </w:pPr>
+      <w:bookmarkStart w:colFirst="0" w:colLast="0" w:name="h.53kufkd2zwti" w:id="12"/>
+      <w:bookmarkEnd w:id="12"/>
+      <w:r>
+        <w:rPr>
+          <w:rtl w:val="0"/>
+        </w:rPr>
+        <w:t xml:space="preserve">Options</w:t>
+      </w:r>
+    </w:p>
+    <w:p>
+      <w:pPr>
+        <w:numPr>
+          <w:ilvl w:val="0"/>
+          <w:numId w:val="14"/>
+        </w:numPr>
+        <w:ind w:left="720" w:hanging="360"/>
+        <w:contextualSpacing w:val="1"/>
+        <w:rPr>
+          <w:u w:val="none"/>
+        </w:rPr>
+      </w:pPr>
+      <w:r>
+        <w:rPr>
+          <w:rtl w:val="0"/>
+        </w:rPr>
+        <w:t xml:space="preserve">The Options menu offers customizations for several features in the application (Figure 29) including the following:</w:t>
+      </w:r>
+    </w:p>
+    <w:p>
+      <w:pPr>
+        <w:numPr>
+          <w:ilvl w:val="1"/>
+          <w:numId w:val="14"/>
+        </w:numPr>
+        <w:ind w:left="1440" w:hanging="360"/>
+        <w:contextualSpacing w:val="1"/>
+        <w:rPr>
+          <w:u w:val="none"/>
+        </w:rPr>
+      </w:pPr>
+      <w:r>
+        <w:rPr>
+          <w:rtl w:val="0"/>
+        </w:rPr>
+        <w:t xml:space="preserve">Library panel: show folders only</w:t>
+      </w:r>
+    </w:p>
+    <w:p>
+      <w:pPr>
+        <w:numPr>
+          <w:ilvl w:val="1"/>
+          <w:numId w:val="14"/>
+        </w:numPr>
+        <w:ind w:left="1440" w:hanging="360"/>
+        <w:contextualSpacing w:val="1"/>
+        <w:rPr>
+          <w:u w:val="none"/>
+        </w:rPr>
+      </w:pPr>
+      <w:r>
+        <w:rPr>
+          <w:rtl w:val="0"/>
+        </w:rPr>
+        <w:t xml:space="preserve">Folder contents: show files in subfolders</w:t>
+      </w:r>
+    </w:p>
+    <w:p>
+      <w:pPr>
+        <w:numPr>
+          <w:ilvl w:val="1"/>
+          <w:numId w:val="14"/>
+        </w:numPr>
+        <w:ind w:left="1440" w:hanging="360"/>
+        <w:contextualSpacing w:val="1"/>
+        <w:rPr>
+          <w:u w:val="none"/>
+        </w:rPr>
+      </w:pPr>
+      <w:r>
+        <w:rPr>
+          <w:rtl w:val="0"/>
+        </w:rPr>
+        <w:t xml:space="preserve">Tabs panel: hide the tabs panel</w:t>
+      </w:r>
+    </w:p>
+    <w:p>
+      <w:pPr>
+        <w:numPr>
+          <w:ilvl w:val="1"/>
+          <w:numId w:val="14"/>
+        </w:numPr>
+        <w:ind w:left="1440" w:hanging="360"/>
+        <w:contextualSpacing w:val="1"/>
+        <w:rPr>
+          <w:u w:val="none"/>
+        </w:rPr>
+      </w:pPr>
+      <w:r>
+        <w:rPr>
+          <w:rtl w:val="0"/>
+        </w:rPr>
+        <w:t xml:space="preserve">Search: show files in folder hits</w:t>
+      </w:r>
+    </w:p>
+    <w:p>
+      <w:pPr>
+        <w:contextualSpacing w:val="0"/>
+        <w:jc w:val="center"/>
+      </w:pPr>
+      <w:r>
+        <w:drawing>
+          <wp:inline distB="114300" distT="114300" distL="114300" distR="114300">
+            <wp:extent cx="2219325" cy="1371600"/>
+            <wp:effectExtent b="0" l="0" r="0" t="0"/>
+            <wp:docPr id="1" name="image05.png"/>
+            <a:graphic>
+              <a:graphicData uri="http://schemas.openxmlformats.org/drawingml/2006/picture">
+                <pic:pic>
+                  <pic:nvPicPr>
+                    <pic:cNvPr id="0" name="image05.png"/>
+                    <pic:cNvPicPr preferRelativeResize="0"/>
+                  </pic:nvPicPr>
+                  <pic:blipFill>
+                    <a:blip r:embed="rId37"/>
+                    <a:srcRect b="0" l="0" r="0" t="0"/>
+                    <a:stretch>
+                      <a:fillRect/>
+                    </a:stretch>
+                  </pic:blipFill>
+                  <pic:spPr>
+                    <a:xfrm>
+                      <a:off x="0" y="0"/>
+                      <a:ext cx="2219325" cy="1371600"/>
+                    </a:xfrm>
+                    <a:prstGeom prst="rect"/>
+                    <a:ln/>
+                  </pic:spPr>
+                </pic:pic>
+              </a:graphicData>
+            </a:graphic>
+          </wp:inline>
+        </w:drawing>
+      </w:r>
+      <w:r>
+        <w:rPr>
+          <w:rtl w:val="0"/>
+        </w:rPr>
+      </w:r>
+    </w:p>
+    <w:p>
+      <w:pPr>
+        <w:contextualSpacing w:val="0"/>
+        <w:jc w:val="center"/>
+      </w:pPr>
+      <w:r>
+        <w:rPr>
+          <w:i w:val="1"/>
+          <w:sz w:val="20"/>
+          <w:szCs w:val="20"/>
+          <w:rtl w:val="0"/>
+        </w:rPr>
+        <w:t xml:space="preserve">Figure 29: The Options menu</w:t>
+      </w:r>
+    </w:p>
+    <w:p>
+      <w:pPr>
+        <w:pStyle w:val="Heading3"/>
+        <w:contextualSpacing w:val="0"/>
+      </w:pPr>
+      <w:bookmarkStart w:colFirst="0" w:colLast="0" w:name="h.433e96qn1qp9" w:id="13"/>
+      <w:bookmarkEnd w:id="13"/>
+      <w:r>
+        <w:rPr>
+          <w:rtl w:val="0"/>
+        </w:rPr>
+        <w:t xml:space="preserve">Playlist</w:t>
+      </w:r>
+    </w:p>
+    <w:p>
+      <w:pPr>
+        <w:numPr>
+          <w:ilvl w:val="0"/>
+          <w:numId w:val="10"/>
+        </w:numPr>
+        <w:ind w:left="720" w:hanging="360"/>
+        <w:contextualSpacing w:val="1"/>
+        <w:rPr>
+          <w:u w:val="none"/>
+        </w:rPr>
+      </w:pPr>
+      <w:r>
+        <w:rPr>
+          <w:rtl w:val="0"/>
+        </w:rPr>
+        <w:t xml:space="preserve">The playlist menu (Figure 30) offers the following actions:</w:t>
+      </w:r>
+    </w:p>
+    <w:p>
+      <w:pPr>
+        <w:numPr>
+          <w:ilvl w:val="1"/>
+          <w:numId w:val="10"/>
+        </w:numPr>
+        <w:ind w:left="1440" w:hanging="360"/>
+        <w:contextualSpacing w:val="1"/>
+        <w:rPr>
+          <w:u w:val="none"/>
+        </w:rPr>
+      </w:pPr>
+      <w:r>
+        <w:rPr>
+          <w:rtl w:val="0"/>
+        </w:rPr>
+        <w:t xml:space="preserve">Creating a new playlist</w:t>
+      </w:r>
+    </w:p>
+    <w:p>
+      <w:pPr>
+        <w:numPr>
+          <w:ilvl w:val="1"/>
+          <w:numId w:val="10"/>
+        </w:numPr>
+        <w:ind w:left="1440" w:hanging="360"/>
+        <w:contextualSpacing w:val="1"/>
+        <w:rPr>
+          <w:u w:val="none"/>
+        </w:rPr>
+      </w:pPr>
+      <w:r>
+        <w:rPr>
+          <w:rtl w:val="0"/>
+        </w:rPr>
+        <w:t xml:space="preserve">Removing a playlist</w:t>
+      </w:r>
+    </w:p>
+    <w:p>
+      <w:pPr>
+        <w:numPr>
+          <w:ilvl w:val="1"/>
+          <w:numId w:val="10"/>
+        </w:numPr>
+        <w:ind w:left="1440" w:hanging="360"/>
+        <w:contextualSpacing w:val="1"/>
+        <w:rPr>
+          <w:u w:val="none"/>
+        </w:rPr>
+      </w:pPr>
+      <w:r>
+        <w:rPr>
+          <w:rtl w:val="0"/>
+        </w:rPr>
+        <w:t xml:space="preserve">Exporting a playlist</w:t>
+      </w:r>
+    </w:p>
+    <w:p>
+      <w:pPr>
+        <w:ind w:left="0" w:firstLine="0"/>
+        <w:contextualSpacing w:val="0"/>
+        <w:jc w:val="center"/>
+      </w:pPr>
+      <w:r>
+        <w:drawing>
+          <wp:inline distB="114300" distT="114300" distL="114300" distR="114300">
+            <wp:extent cx="2419350" cy="1066800"/>
+            <wp:effectExtent b="0" l="0" r="0" t="0"/>
+            <wp:docPr id="23" name="image63.png"/>
+            <a:graphic>
+              <a:graphicData uri="http://schemas.openxmlformats.org/drawingml/2006/picture">
+                <pic:pic>
+                  <pic:nvPicPr>
+                    <pic:cNvPr id="0" name="image63.png"/>
+                    <pic:cNvPicPr preferRelativeResize="0"/>
+                  </pic:nvPicPr>
+                  <pic:blipFill>
+                    <a:blip r:embed="rId38"/>
+                    <a:srcRect b="0" l="0" r="0" t="0"/>
+                    <a:stretch>
+                      <a:fillRect/>
+                    </a:stretch>
+                  </pic:blipFill>
+                  <pic:spPr>
+                    <a:xfrm>
+                      <a:off x="0" y="0"/>
+                      <a:ext cx="2419350" cy="1066800"/>
+                    </a:xfrm>
+                    <a:prstGeom prst="rect"/>
+                    <a:ln/>
+                  </pic:spPr>
+                </pic:pic>
+              </a:graphicData>
+            </a:graphic>
+          </wp:inline>
+        </w:drawing>
+      </w:r>
+      <w:r>
+        <w:rPr>
+          <w:rtl w:val="0"/>
+        </w:rPr>
+      </w:r>
+    </w:p>
+    <w:p>
+      <w:pPr>
+        <w:contextualSpacing w:val="0"/>
+        <w:jc w:val="center"/>
+      </w:pPr>
+      <w:r>
+        <w:rPr>
+          <w:i w:val="1"/>
+          <w:sz w:val="20"/>
+          <w:szCs w:val="20"/>
+          <w:rtl w:val="0"/>
+        </w:rPr>
+        <w:t xml:space="preserve">Figure 30: The Playlist menu</w:t>
+      </w:r>
+    </w:p>
+    <w:p>
+      <w:pPr>
+        <w:pStyle w:val="Heading3"/>
+        <w:contextualSpacing w:val="0"/>
+      </w:pPr>
+      <w:bookmarkStart w:colFirst="0" w:colLast="0" w:name="h.jwnc5sou14qa" w:id="14"/>
+      <w:bookmarkEnd w:id="14"/>
+      <w:r>
+        <w:rPr>
+          <w:rtl w:val="0"/>
+        </w:rPr>
+        <w:t xml:space="preserve">Minimode</w:t>
+      </w:r>
+    </w:p>
+    <w:p>
+      <w:pPr>
+        <w:numPr>
+          <w:ilvl w:val="0"/>
+          <w:numId w:val="20"/>
+        </w:numPr>
+        <w:ind w:left="720" w:hanging="360"/>
+        <w:contextualSpacing w:val="1"/>
+        <w:rPr>
+          <w:u w:val="none"/>
+        </w:rPr>
+      </w:pPr>
+      <w:r>
+        <w:rPr>
+          <w:rtl w:val="0"/>
+        </w:rPr>
+        <w:t xml:space="preserve">This option can be used to toggle the application between normal viewing mode and minimode (Figure 31)</w:t>
+      </w:r>
+    </w:p>
+    <w:p>
+      <w:pPr>
+        <w:contextualSpacing w:val="0"/>
+        <w:jc w:val="center"/>
+      </w:pPr>
+      <w:r>
+        <w:drawing>
+          <wp:inline distB="114300" distT="114300" distL="114300" distR="114300">
+            <wp:extent cx="2438400" cy="619125"/>
+            <wp:effectExtent b="0" l="0" r="0" t="0"/>
+            <wp:docPr id="37" name="image77.png"/>
+            <a:graphic>
+              <a:graphicData uri="http://schemas.openxmlformats.org/drawingml/2006/picture">
+                <pic:pic>
+                  <pic:nvPicPr>
+                    <pic:cNvPr id="0" name="image77.png"/>
+                    <pic:cNvPicPr preferRelativeResize="0"/>
+                  </pic:nvPicPr>
+                  <pic:blipFill>
+                    <a:blip r:embed="rId39"/>
+                    <a:srcRect b="0" l="0" r="0" t="0"/>
+                    <a:stretch>
+                      <a:fillRect/>
+                    </a:stretch>
+                  </pic:blipFill>
+                  <pic:spPr>
+                    <a:xfrm>
+                      <a:off x="0" y="0"/>
+                      <a:ext cx="2438400" cy="619125"/>
+                    </a:xfrm>
+                    <a:prstGeom prst="rect"/>
+                    <a:ln/>
+                  </pic:spPr>
+                </pic:pic>
+              </a:graphicData>
+            </a:graphic>
+          </wp:inline>
+        </w:drawing>
+      </w:r>
+      <w:r>
+        <w:rPr>
+          <w:rtl w:val="0"/>
+        </w:rPr>
+      </w:r>
+    </w:p>
+    <w:p>
+      <w:pPr>
+        <w:contextualSpacing w:val="0"/>
+        <w:jc w:val="center"/>
+      </w:pPr>
+      <w:r>
+        <w:rPr>
+          <w:i w:val="1"/>
+          <w:sz w:val="20"/>
+          <w:szCs w:val="20"/>
+          <w:rtl w:val="0"/>
+        </w:rPr>
+        <w:t xml:space="preserve">Figure 31: The Minimode menu</w:t>
+      </w:r>
+      <w:r>
+        <w:rPr>
+          <w:rtl w:val="0"/>
+        </w:rPr>
+      </w:r>
+    </w:p>
+    <w:p>
+      <w:r>
+        <w:br w:type="page"/>
+      </w:r>
+    </w:p>
+    <w:p>
+      <w:pPr>
+        <w:pStyle w:val="Heading2"/>
+        <w:contextualSpacing w:val="0"/>
+      </w:pPr>
+      <w:bookmarkStart w:colFirst="0" w:colLast="0" w:name="h.icaz578te2ay" w:id="15"/>
+      <w:bookmarkEnd w:id="15"/>
+      <w:r>
+        <w:rPr>
+          <w:rtl w:val="0"/>
+        </w:rPr>
+      </w:r>
+    </w:p>
+    <w:p>
+      <w:pPr>
+        <w:pStyle w:val="Heading1"/>
+        <w:contextualSpacing w:val="0"/>
+      </w:pPr>
+      <w:bookmarkStart w:colFirst="0" w:colLast="0" w:name="h.ewmjly70at89" w:id="16"/>
+      <w:bookmarkEnd w:id="16"/>
+      <w:r>
+        <w:rPr>
+          <w:rtl w:val="0"/>
+        </w:rPr>
+        <w:t xml:space="preserve">Appendix</w:t>
+      </w:r>
+    </w:p>
+    <w:p>
+      <w:pPr>
+        <w:pStyle w:val="Heading3"/>
+        <w:contextualSpacing w:val="0"/>
+      </w:pPr>
+      <w:bookmarkStart w:colFirst="0" w:colLast="0" w:name="h.xjzmvj804f9m" w:id="17"/>
+      <w:bookmarkEnd w:id="17"/>
+      <w:r>
+        <w:rPr>
+          <w:rtl w:val="0"/>
+        </w:rPr>
+        <w:t xml:space="preserve">Surround Sound Support</w:t>
+      </w:r>
+    </w:p>
+    <w:p>
+      <w:pPr>
+        <w:contextualSpacing w:val="0"/>
+      </w:pPr>
+      <w:r>
+        <w:rPr>
+          <w:rtl w:val="0"/>
+        </w:rPr>
+        <w:t xml:space="preserve">For surround sound support in our application we recommend to configure your sound system using the Volume Control in Windows. You can configure Windows to output audio on all speakers in your surround sound system. Normally MP3 do output audio in a surround sound configuration unless it is a special type of MP3. By configuring your speakers properly you can get audio output on all speakers for any audio output. The following are steps to configure your Windows system to have surround sound support. All screenshots have been taken on a Windows 8 environment. </w:t>
+      </w:r>
+    </w:p>
+    <w:p>
+      <w:pPr>
+        <w:contextualSpacing w:val="0"/>
+      </w:pPr>
+      <w:r>
+        <w:rPr>
+          <w:rtl w:val="0"/>
+        </w:rPr>
+      </w:r>
+    </w:p>
+    <w:p>
+      <w:pPr>
+        <w:numPr>
+          <w:ilvl w:val="0"/>
+          <w:numId w:val="17"/>
+        </w:numPr>
+        <w:ind w:left="720" w:hanging="360"/>
+        <w:contextualSpacing w:val="1"/>
+        <w:rPr>
+          <w:u w:val="none"/>
+        </w:rPr>
+      </w:pPr>
+      <w:r>
+        <w:rPr>
+          <w:rtl w:val="0"/>
+        </w:rPr>
+        <w:t xml:space="preserve">Right click on the speaker icon in your Windows toolbar and select “Playback devices”</w:t>
+      </w:r>
+    </w:p>
+    <w:p>
+      <w:pPr>
+        <w:contextualSpacing w:val="0"/>
+        <w:jc w:val="center"/>
+      </w:pPr>
+      <w:r>
+        <w:drawing>
+          <wp:inline distB="114300" distT="114300" distL="114300" distR="114300">
+            <wp:extent cx="1981200" cy="1440079"/>
+            <wp:effectExtent b="0" l="0" r="0" t="0"/>
+            <wp:docPr id="15" name="image55.png"/>
+            <a:graphic>
+              <a:graphicData uri="http://schemas.openxmlformats.org/drawingml/2006/picture">
+                <pic:pic>
+                  <pic:nvPicPr>
+                    <pic:cNvPr id="0" name="image55.png"/>
+                    <pic:cNvPicPr preferRelativeResize="0"/>
+                  </pic:nvPicPr>
+                  <pic:blipFill>
+                    <a:blip r:embed="rId40"/>
+                    <a:srcRect b="0" l="0" r="0" t="0"/>
+                    <a:stretch>
+                      <a:fillRect/>
+                    </a:stretch>
+                  </pic:blipFill>
+                  <pic:spPr>
+                    <a:xfrm>
+                      <a:off x="0" y="0"/>
+                      <a:ext cx="1981200" cy="1440079"/>
+                    </a:xfrm>
+                    <a:prstGeom prst="rect"/>
+                    <a:ln/>
+                  </pic:spPr>
+                </pic:pic>
+              </a:graphicData>
+            </a:graphic>
+          </wp:inline>
+        </w:drawing>
+      </w:r>
+      <w:r>
+        <w:rPr>
+          <w:rtl w:val="0"/>
+        </w:rPr>
+      </w:r>
+    </w:p>
+    <w:p>
+      <w:pPr>
+        <w:contextualSpacing w:val="0"/>
+        <w:jc w:val="center"/>
+      </w:pPr>
+      <w:r>
+        <w:rPr>
+          <w:i w:val="1"/>
+          <w:sz w:val="20"/>
+          <w:szCs w:val="20"/>
+          <w:rtl w:val="0"/>
+        </w:rPr>
+        <w:t xml:space="preserve">Figure 32: The menu for Windows Volume Control</w:t>
+      </w:r>
+    </w:p>
+    <w:p>
+      <w:pPr>
+        <w:contextualSpacing w:val="0"/>
+        <w:jc w:val="center"/>
+      </w:pPr>
+      <w:r>
+        <w:rPr>
+          <w:rtl w:val="0"/>
+        </w:rPr>
+      </w:r>
+    </w:p>
+    <w:p>
+      <w:pPr>
+        <w:numPr>
+          <w:ilvl w:val="0"/>
+          <w:numId w:val="17"/>
+        </w:numPr>
+        <w:ind w:left="720" w:hanging="360"/>
+        <w:contextualSpacing w:val="1"/>
+        <w:rPr>
+          <w:u w:val="none"/>
+        </w:rPr>
+      </w:pPr>
+      <w:r>
+        <w:rPr>
+          <w:rtl w:val="0"/>
+        </w:rPr>
+        <w:t xml:space="preserve">Select the “Speakers” option and right click on it and select the “Configure Speakers” option or select the “Configure” button.</w:t>
+      </w:r>
+    </w:p>
+    <w:p>
+      <w:pPr>
+        <w:contextualSpacing w:val="0"/>
+        <w:jc w:val="center"/>
+      </w:pPr>
+      <w:r>
+        <w:drawing>
+          <wp:inline distB="114300" distT="114300" distL="114300" distR="114300">
+            <wp:extent cx="2857500" cy="3173966"/>
+            <wp:effectExtent b="0" l="0" r="0" t="0"/>
+            <wp:docPr id="11" name="image21.png"/>
+            <a:graphic>
+              <a:graphicData uri="http://schemas.openxmlformats.org/drawingml/2006/picture">
+                <pic:pic>
+                  <pic:nvPicPr>
+                    <pic:cNvPr id="0" name="image21.png"/>
+                    <pic:cNvPicPr preferRelativeResize="0"/>
+                  </pic:nvPicPr>
+                  <pic:blipFill>
+                    <a:blip r:embed="rId41"/>
+                    <a:srcRect b="0" l="0" r="0" t="0"/>
+                    <a:stretch>
+                      <a:fillRect/>
+                    </a:stretch>
+                  </pic:blipFill>
+                  <pic:spPr>
+                    <a:xfrm>
+                      <a:off x="0" y="0"/>
+                      <a:ext cx="2857500" cy="3173966"/>
+                    </a:xfrm>
+                    <a:prstGeom prst="rect"/>
+                    <a:ln/>
+                  </pic:spPr>
+                </pic:pic>
+              </a:graphicData>
+            </a:graphic>
+          </wp:inline>
+        </w:drawing>
+      </w:r>
+      <w:r>
+        <w:rPr>
+          <w:rtl w:val="0"/>
+        </w:rPr>
+      </w:r>
+    </w:p>
+    <w:p>
+      <w:pPr>
+        <w:contextualSpacing w:val="0"/>
+        <w:jc w:val="center"/>
+      </w:pPr>
+      <w:r>
+        <w:rPr>
+          <w:i w:val="1"/>
+          <w:sz w:val="20"/>
+          <w:szCs w:val="20"/>
+          <w:rtl w:val="0"/>
+        </w:rPr>
+        <w:t xml:space="preserve">Figure 33: The options dialog for Playback devices</w:t>
+      </w:r>
+      <w:r>
+        <w:rPr>
+          <w:rtl w:val="0"/>
+        </w:rPr>
+      </w:r>
+    </w:p>
+    <w:p>
+      <w:pPr>
+        <w:numPr>
+          <w:ilvl w:val="0"/>
+          <w:numId w:val="17"/>
+        </w:numPr>
+        <w:ind w:left="720" w:hanging="360"/>
+        <w:contextualSpacing w:val="1"/>
+        <w:rPr>
+          <w:u w:val="none"/>
+        </w:rPr>
+      </w:pPr>
+      <w:r>
+        <w:rPr>
+          <w:rtl w:val="0"/>
+        </w:rPr>
+        <w:t xml:space="preserve">Ensure that your speaker setup is for either 5.1 or 7.1 configuration. If you do not see an option for a 5.1 or 7.1 configuration then make sure your system is configured properly to support surround sound.</w:t>
+      </w:r>
+    </w:p>
+    <w:p>
+      <w:pPr>
+        <w:contextualSpacing w:val="0"/>
+        <w:jc w:val="center"/>
+      </w:pPr>
+      <w:r>
+        <w:drawing>
+          <wp:inline distB="114300" distT="114300" distL="114300" distR="114300">
+            <wp:extent cx="3848100" cy="3041103"/>
+            <wp:effectExtent b="0" l="0" r="0" t="0"/>
+            <wp:docPr id="29" name="image69.png"/>
+            <a:graphic>
+              <a:graphicData uri="http://schemas.openxmlformats.org/drawingml/2006/picture">
+                <pic:pic>
+                  <pic:nvPicPr>
+                    <pic:cNvPr id="0" name="image69.png"/>
+                    <pic:cNvPicPr preferRelativeResize="0"/>
+                  </pic:nvPicPr>
+                  <pic:blipFill>
+                    <a:blip r:embed="rId42"/>
+                    <a:srcRect b="0" l="0" r="0" t="0"/>
+                    <a:stretch>
+                      <a:fillRect/>
+                    </a:stretch>
+                  </pic:blipFill>
+                  <pic:spPr>
+                    <a:xfrm>
+                      <a:off x="0" y="0"/>
+                      <a:ext cx="3848100" cy="3041103"/>
+                    </a:xfrm>
+                    <a:prstGeom prst="rect"/>
+                    <a:ln/>
+                  </pic:spPr>
+                </pic:pic>
+              </a:graphicData>
+            </a:graphic>
+          </wp:inline>
+        </w:drawing>
+      </w:r>
+      <w:r>
+        <w:rPr>
+          <w:rtl w:val="0"/>
+        </w:rPr>
+      </w:r>
+    </w:p>
+    <w:p>
+      <w:pPr>
+        <w:contextualSpacing w:val="0"/>
+        <w:jc w:val="center"/>
+      </w:pPr>
+      <w:r>
+        <w:rPr>
+          <w:i w:val="1"/>
+          <w:sz w:val="20"/>
+          <w:szCs w:val="20"/>
+          <w:rtl w:val="0"/>
+        </w:rPr>
+        <w:t xml:space="preserve">Figure 34: The surround sound speaker configuration </w:t>
+      </w:r>
+      <w:r>
+        <w:rPr>
+          <w:rtl w:val="0"/>
+        </w:rPr>
+      </w:r>
+    </w:p>
+    <w:p>
+      <w:pPr>
+        <w:contextualSpacing w:val="0"/>
+        <w:jc w:val="center"/>
+      </w:pPr>
+      <w:r>
+        <w:rPr>
+          <w:rtl w:val="0"/>
+        </w:rPr>
+      </w:r>
+    </w:p>
+    <w:p>
+      <w:pPr>
+        <w:numPr>
+          <w:ilvl w:val="0"/>
+          <w:numId w:val="17"/>
+        </w:numPr>
+        <w:ind w:left="720" w:hanging="360"/>
+        <w:contextualSpacing w:val="1"/>
+        <w:rPr>
+          <w:u w:val="none"/>
+        </w:rPr>
+      </w:pPr>
+      <w:r>
+        <w:rPr>
+          <w:rtl w:val="0"/>
+        </w:rPr>
+        <w:t xml:space="preserve">After configuring your speakers to be in a 5.1 or 7.1 configuration go Playback devices menu and either right click on “Speakers” and select the “Properties” options or select the “Properties” button. </w:t>
+      </w:r>
+    </w:p>
+    <w:p>
+      <w:pPr>
+        <w:contextualSpacing w:val="0"/>
+        <w:jc w:val="center"/>
+      </w:pPr>
+      <w:r>
+        <w:drawing>
+          <wp:inline distB="114300" distT="114300" distL="114300" distR="114300">
+            <wp:extent cx="2924175" cy="3295499"/>
+            <wp:effectExtent b="0" l="0" r="0" t="0"/>
+            <wp:docPr id="35" name="image75.png"/>
+            <a:graphic>
+              <a:graphicData uri="http://schemas.openxmlformats.org/drawingml/2006/picture">
+                <pic:pic>
+                  <pic:nvPicPr>
+                    <pic:cNvPr id="0" name="image75.png"/>
+                    <pic:cNvPicPr preferRelativeResize="0"/>
+                  </pic:nvPicPr>
+                  <pic:blipFill>
+                    <a:blip r:embed="rId43"/>
+                    <a:srcRect b="0" l="0" r="0" t="0"/>
+                    <a:stretch>
+                      <a:fillRect/>
+                    </a:stretch>
+                  </pic:blipFill>
+                  <pic:spPr>
+                    <a:xfrm>
+                      <a:off x="0" y="0"/>
+                      <a:ext cx="2924175" cy="3295499"/>
+                    </a:xfrm>
+                    <a:prstGeom prst="rect"/>
+                    <a:ln/>
+                  </pic:spPr>
+                </pic:pic>
+              </a:graphicData>
+            </a:graphic>
+          </wp:inline>
+        </w:drawing>
+      </w:r>
+      <w:r>
+        <w:rPr>
+          <w:rtl w:val="0"/>
+        </w:rPr>
+      </w:r>
+    </w:p>
+    <w:p>
+      <w:pPr>
+        <w:contextualSpacing w:val="0"/>
+        <w:jc w:val="center"/>
+      </w:pPr>
+      <w:r>
+        <w:rPr>
+          <w:i w:val="1"/>
+          <w:sz w:val="20"/>
+          <w:szCs w:val="20"/>
+          <w:rtl w:val="0"/>
+        </w:rPr>
+        <w:t xml:space="preserve">Figure 35: Selecting the Speaker Properties</w:t>
+      </w:r>
+      <w:r>
+        <w:rPr>
+          <w:rtl w:val="0"/>
+        </w:rPr>
+      </w:r>
+    </w:p>
+    <w:p>
+      <w:pPr>
+        <w:contextualSpacing w:val="0"/>
+        <w:jc w:val="center"/>
+      </w:pPr>
+      <w:r>
+        <w:rPr>
+          <w:rtl w:val="0"/>
+        </w:rPr>
+      </w:r>
+    </w:p>
+    <w:p>
+      <w:pPr>
+        <w:numPr>
+          <w:ilvl w:val="0"/>
+          <w:numId w:val="17"/>
+        </w:numPr>
+        <w:ind w:left="720" w:hanging="360"/>
+        <w:contextualSpacing w:val="1"/>
+        <w:rPr>
+          <w:u w:val="none"/>
+        </w:rPr>
+      </w:pPr>
+      <w:r>
+        <w:rPr>
+          <w:rtl w:val="0"/>
+        </w:rPr>
+        <w:t xml:space="preserve">Navigate to “Enhancements” tab in your Speakers Property and enable “Speaker Fill” option. Click “OK” to save the settings. Your system should now be configured to have surround sound support for the application.  </w:t>
+      </w:r>
+    </w:p>
+    <w:p>
+      <w:pPr>
+        <w:contextualSpacing w:val="0"/>
+        <w:jc w:val="center"/>
+      </w:pPr>
+      <w:r>
+        <w:drawing>
+          <wp:inline distB="114300" distT="114300" distL="114300" distR="114300">
+            <wp:extent cx="3943350" cy="4400550"/>
+            <wp:effectExtent b="0" l="0" r="0" t="0"/>
+            <wp:docPr id="30" name="image70.png"/>
+            <a:graphic>
+              <a:graphicData uri="http://schemas.openxmlformats.org/drawingml/2006/picture">
+                <pic:pic>
+                  <pic:nvPicPr>
+                    <pic:cNvPr id="0" name="image70.png"/>
+                    <pic:cNvPicPr preferRelativeResize="0"/>
+                  </pic:nvPicPr>
+                  <pic:blipFill>
+                    <a:blip r:embed="rId44"/>
+                    <a:srcRect b="0" l="0" r="0" t="0"/>
+                    <a:stretch>
+                      <a:fillRect/>
+                    </a:stretch>
+                  </pic:blipFill>
+                  <pic:spPr>
+                    <a:xfrm>
+                      <a:off x="0" y="0"/>
+                      <a:ext cx="3943350" cy="4400550"/>
+                    </a:xfrm>
+                    <a:prstGeom prst="rect"/>
+                    <a:ln/>
+                  </pic:spPr>
+                </pic:pic>
+              </a:graphicData>
+            </a:graphic>
+          </wp:inline>
+        </w:drawing>
+      </w:r>
+      <w:r>
+        <w:rPr>
+          <w:rtl w:val="0"/>
+        </w:rPr>
+      </w:r>
+    </w:p>
+    <w:p>
+      <w:pPr>
+        <w:contextualSpacing w:val="0"/>
+        <w:jc w:val="center"/>
+      </w:pPr>
+      <w:r>
+        <w:rPr>
+          <w:i w:val="1"/>
+          <w:sz w:val="20"/>
+          <w:szCs w:val="20"/>
+          <w:rtl w:val="0"/>
+        </w:rPr>
+        <w:t xml:space="preserve">Figure 36: Enabling the Speaker Fill option</w:t>
       </w:r>
       <w:r>
         <w:rPr>
@@ -2198,7 +4475,7 @@
       </w:r>
     </w:p>
     <w:sectPr>
-      <w:headerReference r:id="rId23" w:type="default"/>
+      <w:headerReference r:id="rId45" w:type="default"/>
       <w:pgSz w:h="15840" w:w="12240"/>
       <w:pgMar w:bottom="1440" w:top="1440" w:left="1440" w:right="1440"/>
       <w:pgNumType w:start="1"/>
@@ -2231,12 +4508,12 @@
           <wp:extent cx="519113" cy="519113"/>
           <wp:effectExtent b="0" l="0" r="0" t="0"/>
           <wp:wrapSquare wrapText="bothSides" distB="114300" distT="114300" distL="114300" distR="114300"/>
-          <wp:docPr id="13" name="image31.png"/>
+          <wp:docPr id="12" name="image52.png"/>
           <a:graphic>
             <a:graphicData uri="http://schemas.openxmlformats.org/drawingml/2006/picture">
               <pic:pic>
                 <pic:nvPicPr>
-                  <pic:cNvPr id="0" name="image31.png"/>
+                  <pic:cNvPr id="0" name="image52.png"/>
                   <pic:cNvPicPr preferRelativeResize="0"/>
                 </pic:nvPicPr>
                 <pic:blipFill>
@@ -3423,6 +5700,996 @@
     </w:lvl>
   </w:abstractNum>
   <w:abstractNum w:abstractNumId="11">
+    <w:lvl w:ilvl="0">
+      <w:start w:val="1"/>
+      <w:numFmt w:val="bullet"/>
+      <w:lvlText w:val="●"/>
+      <w:lvlJc w:val="left"/>
+      <w:pPr>
+        <w:ind w:left="720" w:firstLine="360"/>
+      </w:pPr>
+      <w:rPr>
+        <w:u w:val="none"/>
+      </w:rPr>
+    </w:lvl>
+    <w:lvl w:ilvl="1">
+      <w:start w:val="1"/>
+      <w:numFmt w:val="bullet"/>
+      <w:lvlText w:val="○"/>
+      <w:lvlJc w:val="left"/>
+      <w:pPr>
+        <w:ind w:left="1440" w:firstLine="1080"/>
+      </w:pPr>
+      <w:rPr>
+        <w:u w:val="none"/>
+      </w:rPr>
+    </w:lvl>
+    <w:lvl w:ilvl="2">
+      <w:start w:val="1"/>
+      <w:numFmt w:val="bullet"/>
+      <w:lvlText w:val="■"/>
+      <w:lvlJc w:val="left"/>
+      <w:pPr>
+        <w:ind w:left="2160" w:firstLine="1800"/>
+      </w:pPr>
+      <w:rPr>
+        <w:u w:val="none"/>
+      </w:rPr>
+    </w:lvl>
+    <w:lvl w:ilvl="3">
+      <w:start w:val="1"/>
+      <w:numFmt w:val="bullet"/>
+      <w:lvlText w:val="●"/>
+      <w:lvlJc w:val="left"/>
+      <w:pPr>
+        <w:ind w:left="2880" w:firstLine="2520"/>
+      </w:pPr>
+      <w:rPr>
+        <w:u w:val="none"/>
+      </w:rPr>
+    </w:lvl>
+    <w:lvl w:ilvl="4">
+      <w:start w:val="1"/>
+      <w:numFmt w:val="bullet"/>
+      <w:lvlText w:val="○"/>
+      <w:lvlJc w:val="left"/>
+      <w:pPr>
+        <w:ind w:left="3600" w:firstLine="3240"/>
+      </w:pPr>
+      <w:rPr>
+        <w:u w:val="none"/>
+      </w:rPr>
+    </w:lvl>
+    <w:lvl w:ilvl="5">
+      <w:start w:val="1"/>
+      <w:numFmt w:val="bullet"/>
+      <w:lvlText w:val="■"/>
+      <w:lvlJc w:val="left"/>
+      <w:pPr>
+        <w:ind w:left="4320" w:firstLine="3960"/>
+      </w:pPr>
+      <w:rPr>
+        <w:u w:val="none"/>
+      </w:rPr>
+    </w:lvl>
+    <w:lvl w:ilvl="6">
+      <w:start w:val="1"/>
+      <w:numFmt w:val="bullet"/>
+      <w:lvlText w:val="●"/>
+      <w:lvlJc w:val="left"/>
+      <w:pPr>
+        <w:ind w:left="5040" w:firstLine="4680"/>
+      </w:pPr>
+      <w:rPr>
+        <w:u w:val="none"/>
+      </w:rPr>
+    </w:lvl>
+    <w:lvl w:ilvl="7">
+      <w:start w:val="1"/>
+      <w:numFmt w:val="bullet"/>
+      <w:lvlText w:val="○"/>
+      <w:lvlJc w:val="left"/>
+      <w:pPr>
+        <w:ind w:left="5760" w:firstLine="5400"/>
+      </w:pPr>
+      <w:rPr>
+        <w:u w:val="none"/>
+      </w:rPr>
+    </w:lvl>
+    <w:lvl w:ilvl="8">
+      <w:start w:val="1"/>
+      <w:numFmt w:val="bullet"/>
+      <w:lvlText w:val="■"/>
+      <w:lvlJc w:val="left"/>
+      <w:pPr>
+        <w:ind w:left="6480" w:firstLine="6120"/>
+      </w:pPr>
+      <w:rPr>
+        <w:u w:val="none"/>
+      </w:rPr>
+    </w:lvl>
+  </w:abstractNum>
+  <w:abstractNum w:abstractNumId="12">
+    <w:lvl w:ilvl="0">
+      <w:start w:val="1"/>
+      <w:numFmt w:val="bullet"/>
+      <w:lvlText w:val="●"/>
+      <w:lvlJc w:val="left"/>
+      <w:pPr>
+        <w:ind w:left="720" w:firstLine="360"/>
+      </w:pPr>
+      <w:rPr>
+        <w:u w:val="none"/>
+      </w:rPr>
+    </w:lvl>
+    <w:lvl w:ilvl="1">
+      <w:start w:val="1"/>
+      <w:numFmt w:val="bullet"/>
+      <w:lvlText w:val="○"/>
+      <w:lvlJc w:val="left"/>
+      <w:pPr>
+        <w:ind w:left="1440" w:firstLine="1080"/>
+      </w:pPr>
+      <w:rPr>
+        <w:u w:val="none"/>
+      </w:rPr>
+    </w:lvl>
+    <w:lvl w:ilvl="2">
+      <w:start w:val="1"/>
+      <w:numFmt w:val="bullet"/>
+      <w:lvlText w:val="■"/>
+      <w:lvlJc w:val="left"/>
+      <w:pPr>
+        <w:ind w:left="2160" w:firstLine="1800"/>
+      </w:pPr>
+      <w:rPr>
+        <w:u w:val="none"/>
+      </w:rPr>
+    </w:lvl>
+    <w:lvl w:ilvl="3">
+      <w:start w:val="1"/>
+      <w:numFmt w:val="bullet"/>
+      <w:lvlText w:val="●"/>
+      <w:lvlJc w:val="left"/>
+      <w:pPr>
+        <w:ind w:left="2880" w:firstLine="2520"/>
+      </w:pPr>
+      <w:rPr>
+        <w:u w:val="none"/>
+      </w:rPr>
+    </w:lvl>
+    <w:lvl w:ilvl="4">
+      <w:start w:val="1"/>
+      <w:numFmt w:val="bullet"/>
+      <w:lvlText w:val="○"/>
+      <w:lvlJc w:val="left"/>
+      <w:pPr>
+        <w:ind w:left="3600" w:firstLine="3240"/>
+      </w:pPr>
+      <w:rPr>
+        <w:u w:val="none"/>
+      </w:rPr>
+    </w:lvl>
+    <w:lvl w:ilvl="5">
+      <w:start w:val="1"/>
+      <w:numFmt w:val="bullet"/>
+      <w:lvlText w:val="■"/>
+      <w:lvlJc w:val="left"/>
+      <w:pPr>
+        <w:ind w:left="4320" w:firstLine="3960"/>
+      </w:pPr>
+      <w:rPr>
+        <w:u w:val="none"/>
+      </w:rPr>
+    </w:lvl>
+    <w:lvl w:ilvl="6">
+      <w:start w:val="1"/>
+      <w:numFmt w:val="bullet"/>
+      <w:lvlText w:val="●"/>
+      <w:lvlJc w:val="left"/>
+      <w:pPr>
+        <w:ind w:left="5040" w:firstLine="4680"/>
+      </w:pPr>
+      <w:rPr>
+        <w:u w:val="none"/>
+      </w:rPr>
+    </w:lvl>
+    <w:lvl w:ilvl="7">
+      <w:start w:val="1"/>
+      <w:numFmt w:val="bullet"/>
+      <w:lvlText w:val="○"/>
+      <w:lvlJc w:val="left"/>
+      <w:pPr>
+        <w:ind w:left="5760" w:firstLine="5400"/>
+      </w:pPr>
+      <w:rPr>
+        <w:u w:val="none"/>
+      </w:rPr>
+    </w:lvl>
+    <w:lvl w:ilvl="8">
+      <w:start w:val="1"/>
+      <w:numFmt w:val="bullet"/>
+      <w:lvlText w:val="■"/>
+      <w:lvlJc w:val="left"/>
+      <w:pPr>
+        <w:ind w:left="6480" w:firstLine="6120"/>
+      </w:pPr>
+      <w:rPr>
+        <w:u w:val="none"/>
+      </w:rPr>
+    </w:lvl>
+  </w:abstractNum>
+  <w:abstractNum w:abstractNumId="13">
+    <w:lvl w:ilvl="0">
+      <w:start w:val="1"/>
+      <w:numFmt w:val="bullet"/>
+      <w:lvlText w:val="●"/>
+      <w:lvlJc w:val="left"/>
+      <w:pPr>
+        <w:ind w:left="720" w:firstLine="360"/>
+      </w:pPr>
+      <w:rPr>
+        <w:u w:val="none"/>
+      </w:rPr>
+    </w:lvl>
+    <w:lvl w:ilvl="1">
+      <w:start w:val="1"/>
+      <w:numFmt w:val="bullet"/>
+      <w:lvlText w:val="○"/>
+      <w:lvlJc w:val="left"/>
+      <w:pPr>
+        <w:ind w:left="1440" w:firstLine="1080"/>
+      </w:pPr>
+      <w:rPr>
+        <w:u w:val="none"/>
+      </w:rPr>
+    </w:lvl>
+    <w:lvl w:ilvl="2">
+      <w:start w:val="1"/>
+      <w:numFmt w:val="bullet"/>
+      <w:lvlText w:val="■"/>
+      <w:lvlJc w:val="left"/>
+      <w:pPr>
+        <w:ind w:left="2160" w:firstLine="1800"/>
+      </w:pPr>
+      <w:rPr>
+        <w:u w:val="none"/>
+      </w:rPr>
+    </w:lvl>
+    <w:lvl w:ilvl="3">
+      <w:start w:val="1"/>
+      <w:numFmt w:val="bullet"/>
+      <w:lvlText w:val="●"/>
+      <w:lvlJc w:val="left"/>
+      <w:pPr>
+        <w:ind w:left="2880" w:firstLine="2520"/>
+      </w:pPr>
+      <w:rPr>
+        <w:u w:val="none"/>
+      </w:rPr>
+    </w:lvl>
+    <w:lvl w:ilvl="4">
+      <w:start w:val="1"/>
+      <w:numFmt w:val="bullet"/>
+      <w:lvlText w:val="○"/>
+      <w:lvlJc w:val="left"/>
+      <w:pPr>
+        <w:ind w:left="3600" w:firstLine="3240"/>
+      </w:pPr>
+      <w:rPr>
+        <w:u w:val="none"/>
+      </w:rPr>
+    </w:lvl>
+    <w:lvl w:ilvl="5">
+      <w:start w:val="1"/>
+      <w:numFmt w:val="bullet"/>
+      <w:lvlText w:val="■"/>
+      <w:lvlJc w:val="left"/>
+      <w:pPr>
+        <w:ind w:left="4320" w:firstLine="3960"/>
+      </w:pPr>
+      <w:rPr>
+        <w:u w:val="none"/>
+      </w:rPr>
+    </w:lvl>
+    <w:lvl w:ilvl="6">
+      <w:start w:val="1"/>
+      <w:numFmt w:val="bullet"/>
+      <w:lvlText w:val="●"/>
+      <w:lvlJc w:val="left"/>
+      <w:pPr>
+        <w:ind w:left="5040" w:firstLine="4680"/>
+      </w:pPr>
+      <w:rPr>
+        <w:u w:val="none"/>
+      </w:rPr>
+    </w:lvl>
+    <w:lvl w:ilvl="7">
+      <w:start w:val="1"/>
+      <w:numFmt w:val="bullet"/>
+      <w:lvlText w:val="○"/>
+      <w:lvlJc w:val="left"/>
+      <w:pPr>
+        <w:ind w:left="5760" w:firstLine="5400"/>
+      </w:pPr>
+      <w:rPr>
+        <w:u w:val="none"/>
+      </w:rPr>
+    </w:lvl>
+    <w:lvl w:ilvl="8">
+      <w:start w:val="1"/>
+      <w:numFmt w:val="bullet"/>
+      <w:lvlText w:val="■"/>
+      <w:lvlJc w:val="left"/>
+      <w:pPr>
+        <w:ind w:left="6480" w:firstLine="6120"/>
+      </w:pPr>
+      <w:rPr>
+        <w:u w:val="none"/>
+      </w:rPr>
+    </w:lvl>
+  </w:abstractNum>
+  <w:abstractNum w:abstractNumId="14">
+    <w:lvl w:ilvl="0">
+      <w:start w:val="1"/>
+      <w:numFmt w:val="bullet"/>
+      <w:lvlText w:val="●"/>
+      <w:lvlJc w:val="left"/>
+      <w:pPr>
+        <w:ind w:left="720" w:firstLine="360"/>
+      </w:pPr>
+      <w:rPr>
+        <w:u w:val="none"/>
+      </w:rPr>
+    </w:lvl>
+    <w:lvl w:ilvl="1">
+      <w:start w:val="1"/>
+      <w:numFmt w:val="bullet"/>
+      <w:lvlText w:val="○"/>
+      <w:lvlJc w:val="left"/>
+      <w:pPr>
+        <w:ind w:left="1440" w:firstLine="1080"/>
+      </w:pPr>
+      <w:rPr>
+        <w:u w:val="none"/>
+      </w:rPr>
+    </w:lvl>
+    <w:lvl w:ilvl="2">
+      <w:start w:val="1"/>
+      <w:numFmt w:val="bullet"/>
+      <w:lvlText w:val="■"/>
+      <w:lvlJc w:val="left"/>
+      <w:pPr>
+        <w:ind w:left="2160" w:firstLine="1800"/>
+      </w:pPr>
+      <w:rPr>
+        <w:u w:val="none"/>
+      </w:rPr>
+    </w:lvl>
+    <w:lvl w:ilvl="3">
+      <w:start w:val="1"/>
+      <w:numFmt w:val="bullet"/>
+      <w:lvlText w:val="●"/>
+      <w:lvlJc w:val="left"/>
+      <w:pPr>
+        <w:ind w:left="2880" w:firstLine="2520"/>
+      </w:pPr>
+      <w:rPr>
+        <w:u w:val="none"/>
+      </w:rPr>
+    </w:lvl>
+    <w:lvl w:ilvl="4">
+      <w:start w:val="1"/>
+      <w:numFmt w:val="bullet"/>
+      <w:lvlText w:val="○"/>
+      <w:lvlJc w:val="left"/>
+      <w:pPr>
+        <w:ind w:left="3600" w:firstLine="3240"/>
+      </w:pPr>
+      <w:rPr>
+        <w:u w:val="none"/>
+      </w:rPr>
+    </w:lvl>
+    <w:lvl w:ilvl="5">
+      <w:start w:val="1"/>
+      <w:numFmt w:val="bullet"/>
+      <w:lvlText w:val="■"/>
+      <w:lvlJc w:val="left"/>
+      <w:pPr>
+        <w:ind w:left="4320" w:firstLine="3960"/>
+      </w:pPr>
+      <w:rPr>
+        <w:u w:val="none"/>
+      </w:rPr>
+    </w:lvl>
+    <w:lvl w:ilvl="6">
+      <w:start w:val="1"/>
+      <w:numFmt w:val="bullet"/>
+      <w:lvlText w:val="●"/>
+      <w:lvlJc w:val="left"/>
+      <w:pPr>
+        <w:ind w:left="5040" w:firstLine="4680"/>
+      </w:pPr>
+      <w:rPr>
+        <w:u w:val="none"/>
+      </w:rPr>
+    </w:lvl>
+    <w:lvl w:ilvl="7">
+      <w:start w:val="1"/>
+      <w:numFmt w:val="bullet"/>
+      <w:lvlText w:val="○"/>
+      <w:lvlJc w:val="left"/>
+      <w:pPr>
+        <w:ind w:left="5760" w:firstLine="5400"/>
+      </w:pPr>
+      <w:rPr>
+        <w:u w:val="none"/>
+      </w:rPr>
+    </w:lvl>
+    <w:lvl w:ilvl="8">
+      <w:start w:val="1"/>
+      <w:numFmt w:val="bullet"/>
+      <w:lvlText w:val="■"/>
+      <w:lvlJc w:val="left"/>
+      <w:pPr>
+        <w:ind w:left="6480" w:firstLine="6120"/>
+      </w:pPr>
+      <w:rPr>
+        <w:u w:val="none"/>
+      </w:rPr>
+    </w:lvl>
+  </w:abstractNum>
+  <w:abstractNum w:abstractNumId="15">
+    <w:lvl w:ilvl="0">
+      <w:start w:val="1"/>
+      <w:numFmt w:val="bullet"/>
+      <w:lvlText w:val="●"/>
+      <w:lvlJc w:val="left"/>
+      <w:pPr>
+        <w:ind w:left="720" w:firstLine="360"/>
+      </w:pPr>
+      <w:rPr>
+        <w:u w:val="none"/>
+      </w:rPr>
+    </w:lvl>
+    <w:lvl w:ilvl="1">
+      <w:start w:val="1"/>
+      <w:numFmt w:val="bullet"/>
+      <w:lvlText w:val="○"/>
+      <w:lvlJc w:val="left"/>
+      <w:pPr>
+        <w:ind w:left="1440" w:firstLine="1080"/>
+      </w:pPr>
+      <w:rPr>
+        <w:u w:val="none"/>
+      </w:rPr>
+    </w:lvl>
+    <w:lvl w:ilvl="2">
+      <w:start w:val="1"/>
+      <w:numFmt w:val="bullet"/>
+      <w:lvlText w:val="■"/>
+      <w:lvlJc w:val="left"/>
+      <w:pPr>
+        <w:ind w:left="2160" w:firstLine="1800"/>
+      </w:pPr>
+      <w:rPr>
+        <w:u w:val="none"/>
+      </w:rPr>
+    </w:lvl>
+    <w:lvl w:ilvl="3">
+      <w:start w:val="1"/>
+      <w:numFmt w:val="bullet"/>
+      <w:lvlText w:val="●"/>
+      <w:lvlJc w:val="left"/>
+      <w:pPr>
+        <w:ind w:left="2880" w:firstLine="2520"/>
+      </w:pPr>
+      <w:rPr>
+        <w:u w:val="none"/>
+      </w:rPr>
+    </w:lvl>
+    <w:lvl w:ilvl="4">
+      <w:start w:val="1"/>
+      <w:numFmt w:val="bullet"/>
+      <w:lvlText w:val="○"/>
+      <w:lvlJc w:val="left"/>
+      <w:pPr>
+        <w:ind w:left="3600" w:firstLine="3240"/>
+      </w:pPr>
+      <w:rPr>
+        <w:u w:val="none"/>
+      </w:rPr>
+    </w:lvl>
+    <w:lvl w:ilvl="5">
+      <w:start w:val="1"/>
+      <w:numFmt w:val="bullet"/>
+      <w:lvlText w:val="■"/>
+      <w:lvlJc w:val="left"/>
+      <w:pPr>
+        <w:ind w:left="4320" w:firstLine="3960"/>
+      </w:pPr>
+      <w:rPr>
+        <w:u w:val="none"/>
+      </w:rPr>
+    </w:lvl>
+    <w:lvl w:ilvl="6">
+      <w:start w:val="1"/>
+      <w:numFmt w:val="bullet"/>
+      <w:lvlText w:val="●"/>
+      <w:lvlJc w:val="left"/>
+      <w:pPr>
+        <w:ind w:left="5040" w:firstLine="4680"/>
+      </w:pPr>
+      <w:rPr>
+        <w:u w:val="none"/>
+      </w:rPr>
+    </w:lvl>
+    <w:lvl w:ilvl="7">
+      <w:start w:val="1"/>
+      <w:numFmt w:val="bullet"/>
+      <w:lvlText w:val="○"/>
+      <w:lvlJc w:val="left"/>
+      <w:pPr>
+        <w:ind w:left="5760" w:firstLine="5400"/>
+      </w:pPr>
+      <w:rPr>
+        <w:u w:val="none"/>
+      </w:rPr>
+    </w:lvl>
+    <w:lvl w:ilvl="8">
+      <w:start w:val="1"/>
+      <w:numFmt w:val="bullet"/>
+      <w:lvlText w:val="■"/>
+      <w:lvlJc w:val="left"/>
+      <w:pPr>
+        <w:ind w:left="6480" w:firstLine="6120"/>
+      </w:pPr>
+      <w:rPr>
+        <w:u w:val="none"/>
+      </w:rPr>
+    </w:lvl>
+  </w:abstractNum>
+  <w:abstractNum w:abstractNumId="16">
+    <w:lvl w:ilvl="0">
+      <w:start w:val="1"/>
+      <w:numFmt w:val="bullet"/>
+      <w:lvlText w:val="●"/>
+      <w:lvlJc w:val="left"/>
+      <w:pPr>
+        <w:ind w:left="720" w:firstLine="360"/>
+      </w:pPr>
+      <w:rPr>
+        <w:u w:val="none"/>
+      </w:rPr>
+    </w:lvl>
+    <w:lvl w:ilvl="1">
+      <w:start w:val="1"/>
+      <w:numFmt w:val="bullet"/>
+      <w:lvlText w:val="○"/>
+      <w:lvlJc w:val="left"/>
+      <w:pPr>
+        <w:ind w:left="1440" w:firstLine="1080"/>
+      </w:pPr>
+      <w:rPr>
+        <w:u w:val="none"/>
+      </w:rPr>
+    </w:lvl>
+    <w:lvl w:ilvl="2">
+      <w:start w:val="1"/>
+      <w:numFmt w:val="bullet"/>
+      <w:lvlText w:val="■"/>
+      <w:lvlJc w:val="left"/>
+      <w:pPr>
+        <w:ind w:left="2160" w:firstLine="1800"/>
+      </w:pPr>
+      <w:rPr>
+        <w:u w:val="none"/>
+      </w:rPr>
+    </w:lvl>
+    <w:lvl w:ilvl="3">
+      <w:start w:val="1"/>
+      <w:numFmt w:val="bullet"/>
+      <w:lvlText w:val="●"/>
+      <w:lvlJc w:val="left"/>
+      <w:pPr>
+        <w:ind w:left="2880" w:firstLine="2520"/>
+      </w:pPr>
+      <w:rPr>
+        <w:u w:val="none"/>
+      </w:rPr>
+    </w:lvl>
+    <w:lvl w:ilvl="4">
+      <w:start w:val="1"/>
+      <w:numFmt w:val="bullet"/>
+      <w:lvlText w:val="○"/>
+      <w:lvlJc w:val="left"/>
+      <w:pPr>
+        <w:ind w:left="3600" w:firstLine="3240"/>
+      </w:pPr>
+      <w:rPr>
+        <w:u w:val="none"/>
+      </w:rPr>
+    </w:lvl>
+    <w:lvl w:ilvl="5">
+      <w:start w:val="1"/>
+      <w:numFmt w:val="bullet"/>
+      <w:lvlText w:val="■"/>
+      <w:lvlJc w:val="left"/>
+      <w:pPr>
+        <w:ind w:left="4320" w:firstLine="3960"/>
+      </w:pPr>
+      <w:rPr>
+        <w:u w:val="none"/>
+      </w:rPr>
+    </w:lvl>
+    <w:lvl w:ilvl="6">
+      <w:start w:val="1"/>
+      <w:numFmt w:val="bullet"/>
+      <w:lvlText w:val="●"/>
+      <w:lvlJc w:val="left"/>
+      <w:pPr>
+        <w:ind w:left="5040" w:firstLine="4680"/>
+      </w:pPr>
+      <w:rPr>
+        <w:u w:val="none"/>
+      </w:rPr>
+    </w:lvl>
+    <w:lvl w:ilvl="7">
+      <w:start w:val="1"/>
+      <w:numFmt w:val="bullet"/>
+      <w:lvlText w:val="○"/>
+      <w:lvlJc w:val="left"/>
+      <w:pPr>
+        <w:ind w:left="5760" w:firstLine="5400"/>
+      </w:pPr>
+      <w:rPr>
+        <w:u w:val="none"/>
+      </w:rPr>
+    </w:lvl>
+    <w:lvl w:ilvl="8">
+      <w:start w:val="1"/>
+      <w:numFmt w:val="bullet"/>
+      <w:lvlText w:val="■"/>
+      <w:lvlJc w:val="left"/>
+      <w:pPr>
+        <w:ind w:left="6480" w:firstLine="6120"/>
+      </w:pPr>
+      <w:rPr>
+        <w:u w:val="none"/>
+      </w:rPr>
+    </w:lvl>
+  </w:abstractNum>
+  <w:abstractNum w:abstractNumId="17">
+    <w:lvl w:ilvl="0">
+      <w:start w:val="1"/>
+      <w:numFmt w:val="decimal"/>
+      <w:lvlText w:val="%1."/>
+      <w:lvlJc w:val="left"/>
+      <w:pPr>
+        <w:ind w:left="720" w:firstLine="360"/>
+      </w:pPr>
+      <w:rPr>
+        <w:u w:val="none"/>
+      </w:rPr>
+    </w:lvl>
+    <w:lvl w:ilvl="1">
+      <w:start w:val="1"/>
+      <w:numFmt w:val="lowerLetter"/>
+      <w:lvlText w:val="%2."/>
+      <w:lvlJc w:val="left"/>
+      <w:pPr>
+        <w:ind w:left="1440" w:firstLine="1080"/>
+      </w:pPr>
+      <w:rPr>
+        <w:u w:val="none"/>
+      </w:rPr>
+    </w:lvl>
+    <w:lvl w:ilvl="2">
+      <w:start w:val="1"/>
+      <w:numFmt w:val="lowerRoman"/>
+      <w:lvlText w:val="%3."/>
+      <w:lvlJc w:val="right"/>
+      <w:pPr>
+        <w:ind w:left="2160" w:firstLine="1800"/>
+      </w:pPr>
+      <w:rPr>
+        <w:u w:val="none"/>
+      </w:rPr>
+    </w:lvl>
+    <w:lvl w:ilvl="3">
+      <w:start w:val="1"/>
+      <w:numFmt w:val="decimal"/>
+      <w:lvlText w:val="%4."/>
+      <w:lvlJc w:val="left"/>
+      <w:pPr>
+        <w:ind w:left="2880" w:firstLine="2520"/>
+      </w:pPr>
+      <w:rPr>
+        <w:u w:val="none"/>
+      </w:rPr>
+    </w:lvl>
+    <w:lvl w:ilvl="4">
+      <w:start w:val="1"/>
+      <w:numFmt w:val="lowerLetter"/>
+      <w:lvlText w:val="%5."/>
+      <w:lvlJc w:val="left"/>
+      <w:pPr>
+        <w:ind w:left="3600" w:firstLine="3240"/>
+      </w:pPr>
+      <w:rPr>
+        <w:u w:val="none"/>
+      </w:rPr>
+    </w:lvl>
+    <w:lvl w:ilvl="5">
+      <w:start w:val="1"/>
+      <w:numFmt w:val="lowerRoman"/>
+      <w:lvlText w:val="%6."/>
+      <w:lvlJc w:val="right"/>
+      <w:pPr>
+        <w:ind w:left="4320" w:firstLine="3960"/>
+      </w:pPr>
+      <w:rPr>
+        <w:u w:val="none"/>
+      </w:rPr>
+    </w:lvl>
+    <w:lvl w:ilvl="6">
+      <w:start w:val="1"/>
+      <w:numFmt w:val="decimal"/>
+      <w:lvlText w:val="%7."/>
+      <w:lvlJc w:val="left"/>
+      <w:pPr>
+        <w:ind w:left="5040" w:firstLine="4680"/>
+      </w:pPr>
+      <w:rPr>
+        <w:u w:val="none"/>
+      </w:rPr>
+    </w:lvl>
+    <w:lvl w:ilvl="7">
+      <w:start w:val="1"/>
+      <w:numFmt w:val="lowerLetter"/>
+      <w:lvlText w:val="%8."/>
+      <w:lvlJc w:val="left"/>
+      <w:pPr>
+        <w:ind w:left="5760" w:firstLine="5400"/>
+      </w:pPr>
+      <w:rPr>
+        <w:u w:val="none"/>
+      </w:rPr>
+    </w:lvl>
+    <w:lvl w:ilvl="8">
+      <w:start w:val="1"/>
+      <w:numFmt w:val="lowerRoman"/>
+      <w:lvlText w:val="%9."/>
+      <w:lvlJc w:val="right"/>
+      <w:pPr>
+        <w:ind w:left="6480" w:firstLine="6120"/>
+      </w:pPr>
+      <w:rPr>
+        <w:u w:val="none"/>
+      </w:rPr>
+    </w:lvl>
+  </w:abstractNum>
+  <w:abstractNum w:abstractNumId="18">
+    <w:lvl w:ilvl="0">
+      <w:start w:val="1"/>
+      <w:numFmt w:val="bullet"/>
+      <w:lvlText w:val="●"/>
+      <w:lvlJc w:val="left"/>
+      <w:pPr>
+        <w:ind w:left="720" w:firstLine="360"/>
+      </w:pPr>
+      <w:rPr>
+        <w:u w:val="none"/>
+      </w:rPr>
+    </w:lvl>
+    <w:lvl w:ilvl="1">
+      <w:start w:val="1"/>
+      <w:numFmt w:val="bullet"/>
+      <w:lvlText w:val="○"/>
+      <w:lvlJc w:val="left"/>
+      <w:pPr>
+        <w:ind w:left="1440" w:firstLine="1080"/>
+      </w:pPr>
+      <w:rPr>
+        <w:u w:val="none"/>
+      </w:rPr>
+    </w:lvl>
+    <w:lvl w:ilvl="2">
+      <w:start w:val="1"/>
+      <w:numFmt w:val="bullet"/>
+      <w:lvlText w:val="■"/>
+      <w:lvlJc w:val="left"/>
+      <w:pPr>
+        <w:ind w:left="2160" w:firstLine="1800"/>
+      </w:pPr>
+      <w:rPr>
+        <w:u w:val="none"/>
+      </w:rPr>
+    </w:lvl>
+    <w:lvl w:ilvl="3">
+      <w:start w:val="1"/>
+      <w:numFmt w:val="bullet"/>
+      <w:lvlText w:val="●"/>
+      <w:lvlJc w:val="left"/>
+      <w:pPr>
+        <w:ind w:left="2880" w:firstLine="2520"/>
+      </w:pPr>
+      <w:rPr>
+        <w:u w:val="none"/>
+      </w:rPr>
+    </w:lvl>
+    <w:lvl w:ilvl="4">
+      <w:start w:val="1"/>
+      <w:numFmt w:val="bullet"/>
+      <w:lvlText w:val="○"/>
+      <w:lvlJc w:val="left"/>
+      <w:pPr>
+        <w:ind w:left="3600" w:firstLine="3240"/>
+      </w:pPr>
+      <w:rPr>
+        <w:u w:val="none"/>
+      </w:rPr>
+    </w:lvl>
+    <w:lvl w:ilvl="5">
+      <w:start w:val="1"/>
+      <w:numFmt w:val="bullet"/>
+      <w:lvlText w:val="■"/>
+      <w:lvlJc w:val="left"/>
+      <w:pPr>
+        <w:ind w:left="4320" w:firstLine="3960"/>
+      </w:pPr>
+      <w:rPr>
+        <w:u w:val="none"/>
+      </w:rPr>
+    </w:lvl>
+    <w:lvl w:ilvl="6">
+      <w:start w:val="1"/>
+      <w:numFmt w:val="bullet"/>
+      <w:lvlText w:val="●"/>
+      <w:lvlJc w:val="left"/>
+      <w:pPr>
+        <w:ind w:left="5040" w:firstLine="4680"/>
+      </w:pPr>
+      <w:rPr>
+        <w:u w:val="none"/>
+      </w:rPr>
+    </w:lvl>
+    <w:lvl w:ilvl="7">
+      <w:start w:val="1"/>
+      <w:numFmt w:val="bullet"/>
+      <w:lvlText w:val="○"/>
+      <w:lvlJc w:val="left"/>
+      <w:pPr>
+        <w:ind w:left="5760" w:firstLine="5400"/>
+      </w:pPr>
+      <w:rPr>
+        <w:u w:val="none"/>
+      </w:rPr>
+    </w:lvl>
+    <w:lvl w:ilvl="8">
+      <w:start w:val="1"/>
+      <w:numFmt w:val="bullet"/>
+      <w:lvlText w:val="■"/>
+      <w:lvlJc w:val="left"/>
+      <w:pPr>
+        <w:ind w:left="6480" w:firstLine="6120"/>
+      </w:pPr>
+      <w:rPr>
+        <w:u w:val="none"/>
+      </w:rPr>
+    </w:lvl>
+  </w:abstractNum>
+  <w:abstractNum w:abstractNumId="19">
+    <w:lvl w:ilvl="0">
+      <w:start w:val="1"/>
+      <w:numFmt w:val="bullet"/>
+      <w:lvlText w:val="●"/>
+      <w:lvlJc w:val="left"/>
+      <w:pPr>
+        <w:ind w:left="720" w:firstLine="360"/>
+      </w:pPr>
+      <w:rPr>
+        <w:u w:val="none"/>
+      </w:rPr>
+    </w:lvl>
+    <w:lvl w:ilvl="1">
+      <w:start w:val="1"/>
+      <w:numFmt w:val="bullet"/>
+      <w:lvlText w:val="○"/>
+      <w:lvlJc w:val="left"/>
+      <w:pPr>
+        <w:ind w:left="1440" w:firstLine="1080"/>
+      </w:pPr>
+      <w:rPr>
+        <w:u w:val="none"/>
+      </w:rPr>
+    </w:lvl>
+    <w:lvl w:ilvl="2">
+      <w:start w:val="1"/>
+      <w:numFmt w:val="bullet"/>
+      <w:lvlText w:val="■"/>
+      <w:lvlJc w:val="left"/>
+      <w:pPr>
+        <w:ind w:left="2160" w:firstLine="1800"/>
+      </w:pPr>
+      <w:rPr>
+        <w:u w:val="none"/>
+      </w:rPr>
+    </w:lvl>
+    <w:lvl w:ilvl="3">
+      <w:start w:val="1"/>
+      <w:numFmt w:val="bullet"/>
+      <w:lvlText w:val="●"/>
+      <w:lvlJc w:val="left"/>
+      <w:pPr>
+        <w:ind w:left="2880" w:firstLine="2520"/>
+      </w:pPr>
+      <w:rPr>
+        <w:u w:val="none"/>
+      </w:rPr>
+    </w:lvl>
+    <w:lvl w:ilvl="4">
+      <w:start w:val="1"/>
+      <w:numFmt w:val="bullet"/>
+      <w:lvlText w:val="○"/>
+      <w:lvlJc w:val="left"/>
+      <w:pPr>
+        <w:ind w:left="3600" w:firstLine="3240"/>
+      </w:pPr>
+      <w:rPr>
+        <w:u w:val="none"/>
+      </w:rPr>
+    </w:lvl>
+    <w:lvl w:ilvl="5">
+      <w:start w:val="1"/>
+      <w:numFmt w:val="bullet"/>
+      <w:lvlText w:val="■"/>
+      <w:lvlJc w:val="left"/>
+      <w:pPr>
+        <w:ind w:left="4320" w:firstLine="3960"/>
+      </w:pPr>
+      <w:rPr>
+        <w:u w:val="none"/>
+      </w:rPr>
+    </w:lvl>
+    <w:lvl w:ilvl="6">
+      <w:start w:val="1"/>
+      <w:numFmt w:val="bullet"/>
+      <w:lvlText w:val="●"/>
+      <w:lvlJc w:val="left"/>
+      <w:pPr>
+        <w:ind w:left="5040" w:firstLine="4680"/>
+      </w:pPr>
+      <w:rPr>
+        <w:u w:val="none"/>
+      </w:rPr>
+    </w:lvl>
+    <w:lvl w:ilvl="7">
+      <w:start w:val="1"/>
+      <w:numFmt w:val="bullet"/>
+      <w:lvlText w:val="○"/>
+      <w:lvlJc w:val="left"/>
+      <w:pPr>
+        <w:ind w:left="5760" w:firstLine="5400"/>
+      </w:pPr>
+      <w:rPr>
+        <w:u w:val="none"/>
+      </w:rPr>
+    </w:lvl>
+    <w:lvl w:ilvl="8">
+      <w:start w:val="1"/>
+      <w:numFmt w:val="bullet"/>
+      <w:lvlText w:val="■"/>
+      <w:lvlJc w:val="left"/>
+      <w:pPr>
+        <w:ind w:left="6480" w:firstLine="6120"/>
+      </w:pPr>
+      <w:rPr>
+        <w:u w:val="none"/>
+      </w:rPr>
+    </w:lvl>
+  </w:abstractNum>
+  <w:abstractNum w:abstractNumId="20">
     <w:lvl w:ilvl="0">
       <w:start w:val="1"/>
       <w:numFmt w:val="bullet"/>
@@ -3564,6 +6831,33 @@
   </w:num>
   <w:num w:numId="11">
     <w:abstractNumId w:val="11"/>
+  </w:num>
+  <w:num w:numId="12">
+    <w:abstractNumId w:val="12"/>
+  </w:num>
+  <w:num w:numId="13">
+    <w:abstractNumId w:val="13"/>
+  </w:num>
+  <w:num w:numId="14">
+    <w:abstractNumId w:val="14"/>
+  </w:num>
+  <w:num w:numId="15">
+    <w:abstractNumId w:val="15"/>
+  </w:num>
+  <w:num w:numId="16">
+    <w:abstractNumId w:val="16"/>
+  </w:num>
+  <w:num w:numId="17">
+    <w:abstractNumId w:val="17"/>
+  </w:num>
+  <w:num w:numId="18">
+    <w:abstractNumId w:val="18"/>
+  </w:num>
+  <w:num w:numId="19">
+    <w:abstractNumId w:val="19"/>
+  </w:num>
+  <w:num w:numId="20">
+    <w:abstractNumId w:val="20"/>
   </w:num>
 </w:numbering>
 </file>

</xml_diff>

<commit_message>
Update document with multi selection section
</commit_message>
<xml_diff>
--- a/Docs/Features.docx
+++ b/Docs/Features.docx
@@ -46,7 +46,7 @@
       <w:pPr>
         <w:numPr>
           <w:ilvl w:val="0"/>
-          <w:numId w:val="18"/>
+          <w:numId w:val="20"/>
         </w:numPr>
         <w:ind w:left="720" w:hanging="360"/>
         <w:contextualSpacing w:val="1"/>
@@ -72,12 +72,12 @@
           <wp:inline distB="114300" distT="114300" distL="114300" distR="114300">
             <wp:extent cx="5013760" cy="3757613"/>
             <wp:effectExtent b="0" l="0" r="0" t="0"/>
-            <wp:docPr id="13" name="image53.png"/>
+            <wp:docPr id="13" name="image54.png"/>
             <a:graphic>
               <a:graphicData uri="http://schemas.openxmlformats.org/drawingml/2006/picture">
                 <pic:pic>
                   <pic:nvPicPr>
-                    <pic:cNvPr id="0" name="image53.png"/>
+                    <pic:cNvPr id="0" name="image54.png"/>
                     <pic:cNvPicPr preferRelativeResize="0"/>
                   </pic:nvPicPr>
                   <pic:blipFill>
@@ -193,7 +193,7 @@
       <w:pPr>
         <w:numPr>
           <w:ilvl w:val="0"/>
-          <w:numId w:val="9"/>
+          <w:numId w:val="11"/>
         </w:numPr>
         <w:ind w:left="720" w:hanging="360"/>
         <w:contextualSpacing w:val="1"/>
@@ -212,7 +212,7 @@
       <w:pPr>
         <w:numPr>
           <w:ilvl w:val="0"/>
-          <w:numId w:val="9"/>
+          <w:numId w:val="11"/>
         </w:numPr>
         <w:ind w:left="720" w:hanging="360"/>
         <w:contextualSpacing w:val="1"/>
@@ -231,7 +231,7 @@
       <w:pPr>
         <w:numPr>
           <w:ilvl w:val="0"/>
-          <w:numId w:val="9"/>
+          <w:numId w:val="11"/>
         </w:numPr>
         <w:ind w:left="720" w:hanging="360"/>
         <w:contextualSpacing w:val="1"/>
@@ -250,7 +250,7 @@
       <w:pPr>
         <w:numPr>
           <w:ilvl w:val="0"/>
-          <w:numId w:val="9"/>
+          <w:numId w:val="11"/>
         </w:numPr>
         <w:ind w:left="720" w:hanging="360"/>
         <w:contextualSpacing w:val="1"/>
@@ -269,7 +269,7 @@
       <w:pPr>
         <w:numPr>
           <w:ilvl w:val="0"/>
-          <w:numId w:val="9"/>
+          <w:numId w:val="11"/>
         </w:numPr>
         <w:ind w:left="720" w:hanging="360"/>
         <w:contextualSpacing w:val="1"/>
@@ -288,7 +288,7 @@
       <w:pPr>
         <w:numPr>
           <w:ilvl w:val="0"/>
-          <w:numId w:val="9"/>
+          <w:numId w:val="11"/>
         </w:numPr>
         <w:ind w:left="720" w:hanging="360"/>
         <w:contextualSpacing w:val="1"/>
@@ -307,7 +307,7 @@
       <w:pPr>
         <w:numPr>
           <w:ilvl w:val="0"/>
-          <w:numId w:val="9"/>
+          <w:numId w:val="11"/>
         </w:numPr>
         <w:ind w:left="720" w:hanging="360"/>
         <w:contextualSpacing w:val="1"/>
@@ -343,12 +343,12 @@
           <wp:inline distB="114300" distT="114300" distL="114300" distR="114300">
             <wp:extent cx="1371600" cy="2035834"/>
             <wp:effectExtent b="0" l="0" r="0" t="0"/>
-            <wp:docPr id="34" name="image74.png"/>
+            <wp:docPr id="35" name="image76.png"/>
             <a:graphic>
               <a:graphicData uri="http://schemas.openxmlformats.org/drawingml/2006/picture">
                 <pic:pic>
                   <pic:nvPicPr>
-                    <pic:cNvPr id="0" name="image74.png"/>
+                    <pic:cNvPr id="0" name="image76.png"/>
                     <pic:cNvPicPr preferRelativeResize="0"/>
                   </pic:nvPicPr>
                   <pic:blipFill>
@@ -426,7 +426,7 @@
       <w:pPr>
         <w:numPr>
           <w:ilvl w:val="0"/>
-          <w:numId w:val="9"/>
+          <w:numId w:val="11"/>
         </w:numPr>
         <w:ind w:left="720" w:hanging="360"/>
         <w:contextualSpacing w:val="1"/>
@@ -462,12 +462,12 @@
           <wp:inline distB="114300" distT="114300" distL="114300" distR="114300">
             <wp:extent cx="1543050" cy="1796603"/>
             <wp:effectExtent b="0" l="0" r="0" t="0"/>
-            <wp:docPr id="8" name="image18.png"/>
+            <wp:docPr id="8" name="image23.png"/>
             <a:graphic>
               <a:graphicData uri="http://schemas.openxmlformats.org/drawingml/2006/picture">
                 <pic:pic>
                   <pic:nvPicPr>
-                    <pic:cNvPr id="0" name="image18.png"/>
+                    <pic:cNvPr id="0" name="image23.png"/>
                     <pic:cNvPicPr preferRelativeResize="0"/>
                   </pic:nvPicPr>
                   <pic:blipFill>
@@ -527,7 +527,7 @@
       <w:pPr>
         <w:numPr>
           <w:ilvl w:val="0"/>
-          <w:numId w:val="9"/>
+          <w:numId w:val="11"/>
         </w:numPr>
         <w:ind w:left="720" w:hanging="360"/>
         <w:contextualSpacing w:val="1"/>
@@ -563,12 +563,12 @@
           <wp:inline distB="114300" distT="114300" distL="114300" distR="114300">
             <wp:extent cx="1552575" cy="1574442"/>
             <wp:effectExtent b="0" l="0" r="0" t="0"/>
-            <wp:docPr id="24" name="image64.png"/>
+            <wp:docPr id="24" name="image65.png"/>
             <a:graphic>
               <a:graphicData uri="http://schemas.openxmlformats.org/drawingml/2006/picture">
                 <pic:pic>
                   <pic:nvPicPr>
-                    <pic:cNvPr id="0" name="image64.png"/>
+                    <pic:cNvPr id="0" name="image65.png"/>
                     <pic:cNvPicPr preferRelativeResize="0"/>
                   </pic:nvPicPr>
                   <pic:blipFill>
@@ -649,7 +649,7 @@
       <w:pPr>
         <w:numPr>
           <w:ilvl w:val="0"/>
-          <w:numId w:val="3"/>
+          <w:numId w:val="4"/>
         </w:numPr>
         <w:ind w:left="720" w:hanging="360"/>
         <w:contextualSpacing w:val="1"/>
@@ -668,7 +668,7 @@
       <w:pPr>
         <w:numPr>
           <w:ilvl w:val="1"/>
-          <w:numId w:val="3"/>
+          <w:numId w:val="4"/>
         </w:numPr>
         <w:ind w:left="1440" w:hanging="360"/>
         <w:contextualSpacing w:val="1"/>
@@ -687,7 +687,7 @@
       <w:pPr>
         <w:numPr>
           <w:ilvl w:val="0"/>
-          <w:numId w:val="3"/>
+          <w:numId w:val="4"/>
         </w:numPr>
         <w:ind w:left="720" w:hanging="360"/>
         <w:contextualSpacing w:val="1"/>
@@ -723,12 +723,12 @@
           <wp:inline distB="114300" distT="114300" distL="114300" distR="114300">
             <wp:extent cx="3238500" cy="2300111"/>
             <wp:effectExtent b="0" l="0" r="0" t="0"/>
-            <wp:docPr id="31" name="image71.png"/>
+            <wp:docPr id="32" name="image73.png"/>
             <a:graphic>
               <a:graphicData uri="http://schemas.openxmlformats.org/drawingml/2006/picture">
                 <pic:pic>
                   <pic:nvPicPr>
-                    <pic:cNvPr id="0" name="image71.png"/>
+                    <pic:cNvPr id="0" name="image73.png"/>
                     <pic:cNvPicPr preferRelativeResize="0"/>
                   </pic:nvPicPr>
                   <pic:blipFill>
@@ -795,7 +795,7 @@
       <w:pPr>
         <w:numPr>
           <w:ilvl w:val="0"/>
-          <w:numId w:val="8"/>
+          <w:numId w:val="9"/>
         </w:numPr>
         <w:ind w:left="720" w:hanging="360"/>
         <w:contextualSpacing w:val="1"/>
@@ -820,12 +820,12 @@
           <wp:inline distB="114300" distT="114300" distL="114300" distR="114300">
             <wp:extent cx="3357563" cy="1591733"/>
             <wp:effectExtent b="0" l="0" r="0" t="0"/>
-            <wp:docPr id="10" name="image20.png"/>
+            <wp:docPr id="10" name="image26.png"/>
             <a:graphic>
               <a:graphicData uri="http://schemas.openxmlformats.org/drawingml/2006/picture">
                 <pic:pic>
                   <pic:nvPicPr>
-                    <pic:cNvPr id="0" name="image20.png"/>
+                    <pic:cNvPr id="0" name="image26.png"/>
                     <pic:cNvPicPr preferRelativeResize="0"/>
                   </pic:nvPicPr>
                   <pic:blipFill>
@@ -899,7 +899,7 @@
       <w:pPr>
         <w:numPr>
           <w:ilvl w:val="0"/>
-          <w:numId w:val="9"/>
+          <w:numId w:val="11"/>
         </w:numPr>
         <w:ind w:left="720" w:hanging="360"/>
         <w:contextualSpacing w:val="1"/>
@@ -916,7 +916,7 @@
       <w:pPr>
         <w:numPr>
           <w:ilvl w:val="0"/>
-          <w:numId w:val="9"/>
+          <w:numId w:val="11"/>
         </w:numPr>
         <w:ind w:left="720" w:hanging="360"/>
         <w:contextualSpacing w:val="1"/>
@@ -933,7 +933,7 @@
       <w:pPr>
         <w:numPr>
           <w:ilvl w:val="0"/>
-          <w:numId w:val="9"/>
+          <w:numId w:val="11"/>
         </w:numPr>
         <w:ind w:left="720" w:hanging="360"/>
         <w:contextualSpacing w:val="1"/>
@@ -952,7 +952,7 @@
       <w:pPr>
         <w:numPr>
           <w:ilvl w:val="0"/>
-          <w:numId w:val="9"/>
+          <w:numId w:val="11"/>
         </w:numPr>
         <w:ind w:left="720" w:hanging="360"/>
         <w:contextualSpacing w:val="1"/>
@@ -985,7 +985,7 @@
       <w:pPr>
         <w:numPr>
           <w:ilvl w:val="0"/>
-          <w:numId w:val="16"/>
+          <w:numId w:val="18"/>
         </w:numPr>
         <w:ind w:left="720" w:hanging="360"/>
         <w:contextualSpacing w:val="1"/>
@@ -1001,7 +1001,7 @@
       <w:pPr>
         <w:numPr>
           <w:ilvl w:val="0"/>
-          <w:numId w:val="16"/>
+          <w:numId w:val="18"/>
         </w:numPr>
         <w:ind w:left="720" w:hanging="360"/>
         <w:contextualSpacing w:val="1"/>
@@ -1018,26 +1018,288 @@
     </w:p>
     <w:p>
       <w:pPr>
-        <w:pStyle w:val="Heading2"/>
-        <w:contextualSpacing w:val="0"/>
-      </w:pPr>
-      <w:bookmarkStart w:colFirst="0" w:colLast="0" w:name="h.8xa5rte4etj7" w:id="6"/>
+        <w:pStyle w:val="Heading3"/>
+        <w:contextualSpacing w:val="0"/>
+      </w:pPr>
+      <w:bookmarkStart w:colFirst="0" w:colLast="0" w:name="h.zhdfxk381xow" w:id="6"/>
       <w:bookmarkEnd w:id="6"/>
       <w:r>
         <w:rPr>
           <w:rtl w:val="0"/>
         </w:rPr>
-        <w:t xml:space="preserve">Playlist Features</w:t>
+        <w:t xml:space="preserve">Multiple Selection</w:t>
       </w:r>
     </w:p>
     <w:p>
       <w:pPr>
         <w:numPr>
           <w:ilvl w:val="0"/>
-          <w:numId w:val="19"/>
+          <w:numId w:val="18"/>
         </w:numPr>
         <w:ind w:left="720" w:hanging="360"/>
         <w:contextualSpacing w:val="1"/>
+        <w:rPr/>
+      </w:pPr>
+      <w:r>
+        <w:rPr>
+          <w:rtl w:val="0"/>
+        </w:rPr>
+        <w:t xml:space="preserve">CTRL + Left mouse click to select multiple files or folders from the file manager panels to perform actions on</w:t>
+      </w:r>
+    </w:p>
+    <w:p>
+      <w:pPr>
+        <w:numPr>
+          <w:ilvl w:val="0"/>
+          <w:numId w:val="18"/>
+        </w:numPr>
+        <w:ind w:left="720" w:hanging="360"/>
+        <w:contextualSpacing w:val="1"/>
+        <w:rPr>
+          <w:u w:val="none"/>
+        </w:rPr>
+      </w:pPr>
+      <w:r>
+        <w:rPr>
+          <w:rtl w:val="0"/>
+        </w:rPr>
+        <w:t xml:space="preserve">Right click with the files or folders highlighted to bring up the menu (Figure 7)</w:t>
+      </w:r>
+    </w:p>
+    <w:p>
+      <w:pPr>
+        <w:ind w:left="0" w:firstLine="0"/>
+        <w:contextualSpacing w:val="0"/>
+        <w:jc w:val="center"/>
+      </w:pPr>
+      <w:r>
+        <w:drawing>
+          <wp:inline distB="114300" distT="114300" distL="114300" distR="114300">
+            <wp:extent cx="2419350" cy="2857500"/>
+            <wp:effectExtent b="0" l="0" r="0" t="0"/>
+            <wp:docPr id="39" name="image80.png"/>
+            <a:graphic>
+              <a:graphicData uri="http://schemas.openxmlformats.org/drawingml/2006/picture">
+                <pic:pic>
+                  <pic:nvPicPr>
+                    <pic:cNvPr id="0" name="image80.png"/>
+                    <pic:cNvPicPr preferRelativeResize="0"/>
+                  </pic:nvPicPr>
+                  <pic:blipFill>
+                    <a:blip r:embed="rId11"/>
+                    <a:srcRect b="0" l="0" r="0" t="0"/>
+                    <a:stretch>
+                      <a:fillRect/>
+                    </a:stretch>
+                  </pic:blipFill>
+                  <pic:spPr>
+                    <a:xfrm>
+                      <a:off x="0" y="0"/>
+                      <a:ext cx="2419350" cy="2857500"/>
+                    </a:xfrm>
+                    <a:prstGeom prst="rect"/>
+                    <a:ln/>
+                  </pic:spPr>
+                </pic:pic>
+              </a:graphicData>
+            </a:graphic>
+          </wp:inline>
+        </w:drawing>
+      </w:r>
+      <w:r>
+        <w:rPr>
+          <w:rtl w:val="0"/>
+        </w:rPr>
+      </w:r>
+    </w:p>
+    <w:p>
+      <w:pPr>
+        <w:spacing w:after="200" w:lineRule="auto"/>
+        <w:contextualSpacing w:val="0"/>
+        <w:jc w:val="center"/>
+      </w:pPr>
+      <w:r>
+        <w:rPr>
+          <w:i w:val="1"/>
+          <w:sz w:val="20"/>
+          <w:szCs w:val="20"/>
+          <w:rtl w:val="0"/>
+        </w:rPr>
+        <w:t xml:space="preserve">Figure 7: The right-click menu for multi-select</w:t>
+      </w:r>
+    </w:p>
+    <w:p>
+      <w:pPr>
+        <w:numPr>
+          <w:ilvl w:val="0"/>
+          <w:numId w:val="10"/>
+        </w:numPr>
+        <w:ind w:left="720" w:hanging="360"/>
+        <w:contextualSpacing w:val="1"/>
+        <w:rPr>
+          <w:u w:val="none"/>
+        </w:rPr>
+      </w:pPr>
+      <w:r>
+        <w:rPr>
+          <w:rtl w:val="0"/>
+        </w:rPr>
+        <w:t xml:space="preserve">Dragging multiple items is supported in all three file manager panels, including the Search tab</w:t>
+      </w:r>
+    </w:p>
+    <w:p>
+      <w:pPr>
+        <w:numPr>
+          <w:ilvl w:val="0"/>
+          <w:numId w:val="10"/>
+        </w:numPr>
+        <w:ind w:left="720" w:hanging="360"/>
+        <w:contextualSpacing w:val="1"/>
+        <w:rPr>
+          <w:u w:val="none"/>
+        </w:rPr>
+      </w:pPr>
+      <w:r>
+        <w:rPr>
+          <w:rtl w:val="0"/>
+        </w:rPr>
+        <w:t xml:space="preserve">Dropping multiple items to the following panels</w:t>
+      </w:r>
+      <w:r>
+        <w:rPr>
+          <w:rtl w:val="0"/>
+        </w:rPr>
+        <w:t xml:space="preserve"> is supported</w:t>
+      </w:r>
+      <w:r>
+        <w:rPr>
+          <w:rtl w:val="0"/>
+        </w:rPr>
+        <w:t xml:space="preserve">:</w:t>
+      </w:r>
+    </w:p>
+    <w:p>
+      <w:pPr>
+        <w:numPr>
+          <w:ilvl w:val="1"/>
+          <w:numId w:val="10"/>
+        </w:numPr>
+        <w:ind w:left="1440" w:hanging="360"/>
+        <w:contextualSpacing w:val="1"/>
+        <w:rPr>
+          <w:u w:val="none"/>
+        </w:rPr>
+      </w:pPr>
+      <w:r>
+        <w:rPr>
+          <w:rtl w:val="0"/>
+        </w:rPr>
+        <w:t xml:space="preserve">Library view</w:t>
+      </w:r>
+    </w:p>
+    <w:p>
+      <w:pPr>
+        <w:numPr>
+          <w:ilvl w:val="1"/>
+          <w:numId w:val="10"/>
+        </w:numPr>
+        <w:ind w:left="1440" w:hanging="360"/>
+        <w:contextualSpacing w:val="1"/>
+        <w:rPr>
+          <w:u w:val="none"/>
+        </w:rPr>
+      </w:pPr>
+      <w:r>
+        <w:rPr>
+          <w:rtl w:val="0"/>
+        </w:rPr>
+        <w:t xml:space="preserve">Folder Content view</w:t>
+      </w:r>
+    </w:p>
+    <w:p>
+      <w:pPr>
+        <w:numPr>
+          <w:ilvl w:val="1"/>
+          <w:numId w:val="10"/>
+        </w:numPr>
+        <w:ind w:left="1440" w:hanging="360"/>
+        <w:contextualSpacing w:val="1"/>
+        <w:rPr>
+          <w:u w:val="none"/>
+        </w:rPr>
+      </w:pPr>
+      <w:r>
+        <w:rPr>
+          <w:rtl w:val="0"/>
+        </w:rPr>
+        <w:t xml:space="preserve">File Tree and Search tabs</w:t>
+      </w:r>
+    </w:p>
+    <w:p>
+      <w:pPr>
+        <w:numPr>
+          <w:ilvl w:val="1"/>
+          <w:numId w:val="10"/>
+        </w:numPr>
+        <w:ind w:left="1440" w:hanging="360"/>
+        <w:contextualSpacing w:val="1"/>
+        <w:rPr>
+          <w:u w:val="none"/>
+        </w:rPr>
+      </w:pPr>
+      <w:r>
+        <w:rPr>
+          <w:rtl w:val="0"/>
+        </w:rPr>
+        <w:t xml:space="preserve">Selected Playlist table</w:t>
+      </w:r>
+    </w:p>
+    <w:p>
+      <w:pPr>
+        <w:numPr>
+          <w:ilvl w:val="1"/>
+          <w:numId w:val="10"/>
+        </w:numPr>
+        <w:ind w:left="1440" w:hanging="360"/>
+        <w:contextualSpacing w:val="1"/>
+        <w:rPr>
+          <w:u w:val="none"/>
+        </w:rPr>
+      </w:pPr>
+      <w:r>
+        <w:rPr>
+          <w:rtl w:val="0"/>
+        </w:rPr>
+        <w:t xml:space="preserve">History and Playback Queue</w:t>
+      </w:r>
+      <w:r>
+        <w:rPr>
+          <w:rtl w:val="0"/>
+        </w:rPr>
+      </w:r>
+    </w:p>
+    <w:p>
+      <w:pPr>
+        <w:pStyle w:val="Heading2"/>
+        <w:contextualSpacing w:val="0"/>
+      </w:pPr>
+      <w:bookmarkStart w:colFirst="0" w:colLast="0" w:name="h.8xa5rte4etj7" w:id="7"/>
+      <w:bookmarkEnd w:id="7"/>
+      <w:r>
+        <w:rPr>
+          <w:rtl w:val="0"/>
+        </w:rPr>
+        <w:t xml:space="preserve">Playlist Features</w:t>
+      </w:r>
+    </w:p>
+    <w:p>
+      <w:pPr>
+        <w:numPr>
+          <w:ilvl w:val="0"/>
+          <w:numId w:val="21"/>
+        </w:numPr>
+        <w:ind w:left="720" w:hanging="360"/>
+        <w:contextualSpacing w:val="1"/>
         <w:rPr>
           <w:b w:val="1"/>
           <w:u w:val="none"/>
@@ -1054,7 +1316,7 @@
       <w:pPr>
         <w:numPr>
           <w:ilvl w:val="0"/>
-          <w:numId w:val="19"/>
+          <w:numId w:val="21"/>
         </w:numPr>
         <w:ind w:left="720" w:hanging="360"/>
         <w:contextualSpacing w:val="1"/>
@@ -1079,16 +1341,16 @@
           <wp:inline distB="114300" distT="114300" distL="114300" distR="114300">
             <wp:extent cx="3371850" cy="3819525"/>
             <wp:effectExtent b="0" l="0" r="0" t="0"/>
-            <wp:docPr id="2" name="image07.png"/>
+            <wp:docPr id="2" name="image08.png"/>
             <a:graphic>
               <a:graphicData uri="http://schemas.openxmlformats.org/drawingml/2006/picture">
                 <pic:pic>
                   <pic:nvPicPr>
-                    <pic:cNvPr id="0" name="image07.png"/>
+                    <pic:cNvPr id="0" name="image08.png"/>
                     <pic:cNvPicPr preferRelativeResize="0"/>
                   </pic:nvPicPr>
                   <pic:blipFill>
-                    <a:blip r:embed="rId11"/>
+                    <a:blip r:embed="rId12"/>
                     <a:srcRect b="0" l="0" r="0" t="0"/>
                     <a:stretch>
                       <a:fillRect/>
@@ -1126,7 +1388,7 @@
           <w:szCs w:val="20"/>
           <w:rtl w:val="0"/>
         </w:rPr>
-        <w:t xml:space="preserve">Figure 7: The Playlist Menu Options</w:t>
+        <w:t xml:space="preserve">Figure 8: The Playlist Menu Options</w:t>
       </w:r>
       <w:r>
         <w:rPr>
@@ -1138,7 +1400,7 @@
       <w:pPr>
         <w:numPr>
           <w:ilvl w:val="0"/>
-          <w:numId w:val="19"/>
+          <w:numId w:val="21"/>
         </w:numPr>
         <w:ind w:left="720" w:hanging="360"/>
         <w:contextualSpacing w:val="1"/>
@@ -1157,7 +1419,7 @@
       <w:pPr>
         <w:numPr>
           <w:ilvl w:val="0"/>
-          <w:numId w:val="19"/>
+          <w:numId w:val="21"/>
         </w:numPr>
         <w:ind w:left="720" w:hanging="360"/>
         <w:contextualSpacing w:val="1"/>
@@ -1174,7 +1436,7 @@
       <w:pPr>
         <w:numPr>
           <w:ilvl w:val="0"/>
-          <w:numId w:val="19"/>
+          <w:numId w:val="21"/>
         </w:numPr>
         <w:ind w:left="720" w:hanging="360"/>
         <w:contextualSpacing w:val="1"/>
@@ -1186,7 +1448,7 @@
         <w:rPr>
           <w:rtl w:val="0"/>
         </w:rPr>
-        <w:t xml:space="preserve">Customize displaying columns (Figure 8)</w:t>
+        <w:t xml:space="preserve">Customize displaying columns (Figure 9)</w:t>
       </w:r>
     </w:p>
     <w:p>
@@ -1199,16 +1461,16 @@
           <wp:inline distB="114300" distT="114300" distL="114300" distR="114300">
             <wp:extent cx="3328988" cy="1870647"/>
             <wp:effectExtent b="0" l="0" r="0" t="0"/>
-            <wp:docPr id="20" name="image60.png"/>
+            <wp:docPr id="20" name="image61.png"/>
             <a:graphic>
               <a:graphicData uri="http://schemas.openxmlformats.org/drawingml/2006/picture">
                 <pic:pic>
                   <pic:nvPicPr>
-                    <pic:cNvPr id="0" name="image60.png"/>
+                    <pic:cNvPr id="0" name="image61.png"/>
                     <pic:cNvPicPr preferRelativeResize="0"/>
                   </pic:nvPicPr>
                   <pic:blipFill>
-                    <a:blip r:embed="rId12"/>
+                    <a:blip r:embed="rId13"/>
                     <a:srcRect b="0" l="0" r="0" t="0"/>
                     <a:stretch>
                       <a:fillRect/>
@@ -1246,7 +1508,7 @@
           <w:szCs w:val="20"/>
           <w:rtl w:val="0"/>
         </w:rPr>
-        <w:t xml:space="preserve">Figure 8: Select columns to show in the playlist</w:t>
+        <w:t xml:space="preserve">Figure 9: Select columns to show in the playlist</w:t>
       </w:r>
     </w:p>
     <w:p>
@@ -1264,7 +1526,7 @@
       <w:pPr>
         <w:numPr>
           <w:ilvl w:val="0"/>
-          <w:numId w:val="19"/>
+          <w:numId w:val="21"/>
         </w:numPr>
         <w:ind w:left="720" w:hanging="360"/>
         <w:contextualSpacing w:val="1"/>
@@ -1283,7 +1545,7 @@
       <w:pPr>
         <w:numPr>
           <w:ilvl w:val="0"/>
-          <w:numId w:val="19"/>
+          <w:numId w:val="21"/>
         </w:numPr>
         <w:ind w:left="720" w:hanging="360"/>
         <w:contextualSpacing w:val="1"/>
@@ -1308,8 +1570,8 @@
         <w:pStyle w:val="Heading2"/>
         <w:contextualSpacing w:val="0"/>
       </w:pPr>
-      <w:bookmarkStart w:colFirst="0" w:colLast="0" w:name="h.5b1ffl2wtqm3" w:id="7"/>
-      <w:bookmarkEnd w:id="7"/>
+      <w:bookmarkStart w:colFirst="0" w:colLast="0" w:name="h.5b1ffl2wtqm3" w:id="8"/>
+      <w:bookmarkEnd w:id="8"/>
       <w:r>
         <w:rPr>
           <w:rtl w:val="0"/>
@@ -1322,8 +1584,8 @@
         <w:pStyle w:val="Heading3"/>
         <w:contextualSpacing w:val="0"/>
       </w:pPr>
-      <w:bookmarkStart w:colFirst="0" w:colLast="0" w:name="h.mjbsxeyzmtyi" w:id="8"/>
-      <w:bookmarkEnd w:id="8"/>
+      <w:bookmarkStart w:colFirst="0" w:colLast="0" w:name="h.mjbsxeyzmtyi" w:id="9"/>
+      <w:bookmarkEnd w:id="9"/>
       <w:r>
         <w:rPr>
           <w:rtl w:val="0"/>
@@ -1357,7 +1619,7 @@
       <w:pPr>
         <w:numPr>
           <w:ilvl w:val="0"/>
-          <w:numId w:val="2"/>
+          <w:numId w:val="3"/>
         </w:numPr>
         <w:ind w:left="720" w:hanging="360"/>
         <w:contextualSpacing w:val="1"/>
@@ -1400,16 +1662,16 @@
           <wp:inline distB="114300" distT="114300" distL="114300" distR="114300">
             <wp:extent cx="3448050" cy="3209925"/>
             <wp:effectExtent b="0" l="0" r="0" t="0"/>
-            <wp:docPr id="32" name="image72.png"/>
+            <wp:docPr id="33" name="image74.png"/>
             <a:graphic>
               <a:graphicData uri="http://schemas.openxmlformats.org/drawingml/2006/picture">
                 <pic:pic>
                   <pic:nvPicPr>
-                    <pic:cNvPr id="0" name="image72.png"/>
+                    <pic:cNvPr id="0" name="image74.png"/>
                     <pic:cNvPicPr preferRelativeResize="0"/>
                   </pic:nvPicPr>
                   <pic:blipFill>
-                    <a:blip r:embed="rId13"/>
+                    <a:blip r:embed="rId14"/>
                     <a:srcRect b="0" l="0" r="0" t="0"/>
                     <a:stretch>
                       <a:fillRect/>
@@ -1447,7 +1709,7 @@
           <w:szCs w:val="20"/>
           <w:rtl w:val="0"/>
         </w:rPr>
-        <w:t xml:space="preserve">Figure 9: A song that is being played from history</w:t>
+        <w:t xml:space="preserve">Figure 10: A song that is being played from history</w:t>
       </w:r>
       <w:r>
         <w:rPr>
@@ -1470,7 +1732,7 @@
       <w:pPr>
         <w:numPr>
           <w:ilvl w:val="0"/>
-          <w:numId w:val="6"/>
+          <w:numId w:val="7"/>
         </w:numPr>
         <w:ind w:left="720" w:hanging="360"/>
         <w:contextualSpacing w:val="1"/>
@@ -1508,16 +1770,16 @@
           <wp:inline distB="114300" distT="114300" distL="114300" distR="114300">
             <wp:extent cx="3419475" cy="3467100"/>
             <wp:effectExtent b="0" l="0" r="0" t="0"/>
-            <wp:docPr id="9" name="image19.png"/>
+            <wp:docPr id="9" name="image25.png"/>
             <a:graphic>
               <a:graphicData uri="http://schemas.openxmlformats.org/drawingml/2006/picture">
                 <pic:pic>
                   <pic:nvPicPr>
-                    <pic:cNvPr id="0" name="image19.png"/>
+                    <pic:cNvPr id="0" name="image25.png"/>
                     <pic:cNvPicPr preferRelativeResize="0"/>
                   </pic:nvPicPr>
                   <pic:blipFill>
-                    <a:blip r:embed="rId14"/>
+                    <a:blip r:embed="rId15"/>
                     <a:srcRect b="0" l="0" r="0" t="0"/>
                     <a:stretch>
                       <a:fillRect/>
@@ -1555,7 +1817,7 @@
           <w:szCs w:val="20"/>
           <w:rtl w:val="0"/>
         </w:rPr>
-        <w:t xml:space="preserve">Figure 10: A song that is on the Playback queue will be played next if you are not playing a song from history</w:t>
+        <w:t xml:space="preserve">Figure 11: A song that is on the Playback queue will be played next if you are not playing a song from history</w:t>
       </w:r>
       <w:r>
         <w:rPr>
@@ -1577,7 +1839,7 @@
       <w:pPr>
         <w:numPr>
           <w:ilvl w:val="0"/>
-          <w:numId w:val="11"/>
+          <w:numId w:val="13"/>
         </w:numPr>
         <w:ind w:left="720" w:hanging="360"/>
         <w:contextualSpacing w:val="1"/>
@@ -1615,16 +1877,16 @@
           <wp:inline distB="114300" distT="114300" distL="114300" distR="114300">
             <wp:extent cx="3486150" cy="3086100"/>
             <wp:effectExtent b="0" l="0" r="0" t="0"/>
-            <wp:docPr id="21" name="image61.png"/>
+            <wp:docPr id="21" name="image62.png"/>
             <a:graphic>
               <a:graphicData uri="http://schemas.openxmlformats.org/drawingml/2006/picture">
                 <pic:pic>
                   <pic:nvPicPr>
-                    <pic:cNvPr id="0" name="image61.png"/>
+                    <pic:cNvPr id="0" name="image62.png"/>
                     <pic:cNvPicPr preferRelativeResize="0"/>
                   </pic:nvPicPr>
                   <pic:blipFill>
-                    <a:blip r:embed="rId15"/>
+                    <a:blip r:embed="rId16"/>
                     <a:srcRect b="0" l="0" r="0" t="0"/>
                     <a:stretch>
                       <a:fillRect/>
@@ -1662,7 +1924,7 @@
           <w:szCs w:val="20"/>
           <w:rtl w:val="0"/>
         </w:rPr>
-        <w:t xml:space="preserve">Figure 11: Clicking the circle play button will play the current playlist selected</w:t>
+        <w:t xml:space="preserve">Figure 12: Clicking the circle play button will play the current playlist selected</w:t>
       </w:r>
     </w:p>
     <w:p>
@@ -1675,16 +1937,16 @@
           <wp:inline distB="114300" distT="114300" distL="114300" distR="114300">
             <wp:extent cx="1714500" cy="866775"/>
             <wp:effectExtent b="0" l="0" r="0" t="0"/>
-            <wp:docPr id="5" name="image11.png"/>
+            <wp:docPr id="5" name="image19.png"/>
             <a:graphic>
               <a:graphicData uri="http://schemas.openxmlformats.org/drawingml/2006/picture">
                 <pic:pic>
                   <pic:nvPicPr>
-                    <pic:cNvPr id="0" name="image11.png"/>
+                    <pic:cNvPr id="0" name="image19.png"/>
                     <pic:cNvPicPr preferRelativeResize="0"/>
                   </pic:nvPicPr>
                   <pic:blipFill>
-                    <a:blip r:embed="rId16"/>
+                    <a:blip r:embed="rId17"/>
                     <a:srcRect b="0" l="0" r="0" t="0"/>
                     <a:stretch>
                       <a:fillRect/>
@@ -1722,7 +1984,7 @@
           <w:szCs w:val="20"/>
           <w:rtl w:val="0"/>
         </w:rPr>
-        <w:t xml:space="preserve">Figure 12: Selecting the repeat playlist mode will allow you to restart the playlist after it is done finishing</w:t>
+        <w:t xml:space="preserve">Figure 13: Selecting the repeat playlist mode will allow you to restart the playlist after it is done finishing</w:t>
       </w:r>
     </w:p>
     <w:p>
@@ -1735,16 +1997,16 @@
           <wp:inline distB="114300" distT="114300" distL="114300" distR="114300">
             <wp:extent cx="628650" cy="571500"/>
             <wp:effectExtent b="0" l="0" r="0" t="0"/>
-            <wp:docPr id="25" name="image65.png"/>
+            <wp:docPr id="26" name="image67.png"/>
             <a:graphic>
               <a:graphicData uri="http://schemas.openxmlformats.org/drawingml/2006/picture">
                 <pic:pic>
                   <pic:nvPicPr>
-                    <pic:cNvPr id="0" name="image65.png"/>
+                    <pic:cNvPr id="0" name="image67.png"/>
                     <pic:cNvPicPr preferRelativeResize="0"/>
                   </pic:nvPicPr>
                   <pic:blipFill>
-                    <a:blip r:embed="rId17"/>
+                    <a:blip r:embed="rId18"/>
                     <a:srcRect b="0" l="0" r="0" t="0"/>
                     <a:stretch>
                       <a:fillRect/>
@@ -1769,16 +2031,16 @@
           <wp:inline distB="114300" distT="114300" distL="114300" distR="114300">
             <wp:extent cx="533400" cy="552450"/>
             <wp:effectExtent b="0" l="0" r="0" t="0"/>
-            <wp:docPr id="17" name="image57.png"/>
+            <wp:docPr id="17" name="image58.png"/>
             <a:graphic>
               <a:graphicData uri="http://schemas.openxmlformats.org/drawingml/2006/picture">
                 <pic:pic>
                   <pic:nvPicPr>
-                    <pic:cNvPr id="0" name="image57.png"/>
+                    <pic:cNvPr id="0" name="image58.png"/>
                     <pic:cNvPicPr preferRelativeResize="0"/>
                   </pic:nvPicPr>
                   <pic:blipFill>
-                    <a:blip r:embed="rId18"/>
+                    <a:blip r:embed="rId19"/>
                     <a:srcRect b="0" l="0" r="0" t="0"/>
                     <a:stretch>
                       <a:fillRect/>
@@ -1816,7 +2078,7 @@
           <w:szCs w:val="18"/>
           <w:rtl w:val="0"/>
         </w:rPr>
-        <w:t xml:space="preserve">Figure 13: The left icon indicates that the Repeat Playlist Mode is activated while the right icon indicates it is not activated</w:t>
+        <w:t xml:space="preserve">Figure 14: The left icon indicates that the Repeat Playlist Mode is activated while the right icon indicates it is not activated</w:t>
       </w:r>
     </w:p>
     <w:p>
@@ -1834,7 +2096,7 @@
       <w:pPr>
         <w:numPr>
           <w:ilvl w:val="0"/>
-          <w:numId w:val="4"/>
+          <w:numId w:val="5"/>
         </w:numPr>
         <w:ind w:left="720" w:hanging="360"/>
         <w:contextualSpacing w:val="1"/>
@@ -1867,16 +2129,16 @@
           <wp:inline distB="114300" distT="114300" distL="114300" distR="114300">
             <wp:extent cx="3419475" cy="2809875"/>
             <wp:effectExtent b="0" l="0" r="0" t="0"/>
-            <wp:docPr id="41" name="image81.png"/>
+            <wp:docPr id="42" name="image83.png"/>
             <a:graphic>
               <a:graphicData uri="http://schemas.openxmlformats.org/drawingml/2006/picture">
                 <pic:pic>
                   <pic:nvPicPr>
-                    <pic:cNvPr id="0" name="image81.png"/>
+                    <pic:cNvPr id="0" name="image83.png"/>
                     <pic:cNvPicPr preferRelativeResize="0"/>
                   </pic:nvPicPr>
                   <pic:blipFill>
-                    <a:blip r:embed="rId19"/>
+                    <a:blip r:embed="rId20"/>
                     <a:srcRect b="0" l="0" r="0" t="0"/>
                     <a:stretch>
                       <a:fillRect/>
@@ -1914,7 +2176,7 @@
           <w:szCs w:val="20"/>
           <w:rtl w:val="0"/>
         </w:rPr>
-        <w:t xml:space="preserve">Figure 14: Right click on a song to bring up History Menu</w:t>
+        <w:t xml:space="preserve">Figure 15: Right click on a song to bring up History Menu</w:t>
       </w:r>
       <w:r>
         <w:rPr>
@@ -1937,7 +2199,7 @@
       <w:pPr>
         <w:numPr>
           <w:ilvl w:val="1"/>
-          <w:numId w:val="4"/>
+          <w:numId w:val="5"/>
         </w:numPr>
         <w:ind w:left="1440" w:hanging="360"/>
         <w:contextualSpacing w:val="1"/>
@@ -1961,7 +2223,7 @@
       <w:pPr>
         <w:numPr>
           <w:ilvl w:val="1"/>
-          <w:numId w:val="4"/>
+          <w:numId w:val="5"/>
         </w:numPr>
         <w:ind w:left="1440" w:hanging="360"/>
         <w:contextualSpacing w:val="1"/>
@@ -1987,7 +2249,7 @@
       <w:pPr>
         <w:numPr>
           <w:ilvl w:val="1"/>
-          <w:numId w:val="4"/>
+          <w:numId w:val="5"/>
         </w:numPr>
         <w:ind w:left="1440" w:hanging="360"/>
         <w:contextualSpacing w:val="1"/>
@@ -2013,7 +2275,7 @@
       <w:pPr>
         <w:numPr>
           <w:ilvl w:val="1"/>
-          <w:numId w:val="4"/>
+          <w:numId w:val="5"/>
         </w:numPr>
         <w:ind w:left="1440" w:hanging="360"/>
         <w:contextualSpacing w:val="1"/>
@@ -2050,7 +2312,7 @@
       <w:pPr>
         <w:numPr>
           <w:ilvl w:val="0"/>
-          <w:numId w:val="4"/>
+          <w:numId w:val="5"/>
         </w:numPr>
         <w:ind w:left="720" w:hanging="360"/>
         <w:contextualSpacing w:val="1"/>
@@ -2075,16 +2337,16 @@
           <wp:inline distB="114300" distT="114300" distL="114300" distR="114300">
             <wp:extent cx="3419475" cy="1914525"/>
             <wp:effectExtent b="0" l="0" r="0" t="0"/>
-            <wp:docPr id="22" name="image62.png"/>
+            <wp:docPr id="22" name="image63.png"/>
             <a:graphic>
               <a:graphicData uri="http://schemas.openxmlformats.org/drawingml/2006/picture">
                 <pic:pic>
                   <pic:nvPicPr>
-                    <pic:cNvPr id="0" name="image62.png"/>
+                    <pic:cNvPr id="0" name="image63.png"/>
                     <pic:cNvPicPr preferRelativeResize="0"/>
                   </pic:nvPicPr>
                   <pic:blipFill>
-                    <a:blip r:embed="rId20"/>
+                    <a:blip r:embed="rId21"/>
                     <a:srcRect b="0" l="0" r="0" t="0"/>
                     <a:stretch>
                       <a:fillRect/>
@@ -2122,7 +2384,7 @@
           <w:szCs w:val="20"/>
           <w:rtl w:val="0"/>
         </w:rPr>
-        <w:t xml:space="preserve">Figure 15: The Playback Queue Menu Options</w:t>
+        <w:t xml:space="preserve">Figure 16: The Playback Queue Menu Options</w:t>
       </w:r>
       <w:r>
         <w:rPr>
@@ -2145,7 +2407,7 @@
       <w:pPr>
         <w:numPr>
           <w:ilvl w:val="0"/>
-          <w:numId w:val="4"/>
+          <w:numId w:val="5"/>
         </w:numPr>
         <w:ind w:left="720" w:hanging="360"/>
         <w:contextualSpacing w:val="1"/>
@@ -2164,7 +2426,7 @@
       <w:pPr>
         <w:numPr>
           <w:ilvl w:val="1"/>
-          <w:numId w:val="4"/>
+          <w:numId w:val="5"/>
         </w:numPr>
         <w:ind w:left="1440" w:hanging="360"/>
         <w:contextualSpacing w:val="1"/>
@@ -2195,7 +2457,7 @@
       <w:pPr>
         <w:numPr>
           <w:ilvl w:val="1"/>
-          <w:numId w:val="4"/>
+          <w:numId w:val="5"/>
         </w:numPr>
         <w:ind w:left="1440" w:hanging="360"/>
         <w:contextualSpacing w:val="1"/>
@@ -2220,16 +2482,16 @@
           <wp:inline distB="114300" distT="114300" distL="114300" distR="114300">
             <wp:extent cx="3362325" cy="1714500"/>
             <wp:effectExtent b="0" l="0" r="0" t="0"/>
-            <wp:docPr id="18" name="image58.png"/>
+            <wp:docPr id="18" name="image59.png"/>
             <a:graphic>
               <a:graphicData uri="http://schemas.openxmlformats.org/drawingml/2006/picture">
                 <pic:pic>
                   <pic:nvPicPr>
-                    <pic:cNvPr id="0" name="image58.png"/>
+                    <pic:cNvPr id="0" name="image59.png"/>
                     <pic:cNvPicPr preferRelativeResize="0"/>
                   </pic:nvPicPr>
                   <pic:blipFill>
-                    <a:blip r:embed="rId21"/>
+                    <a:blip r:embed="rId22"/>
                     <a:srcRect b="0" l="0" r="0" t="0"/>
                     <a:stretch>
                       <a:fillRect/>
@@ -2267,7 +2529,7 @@
           <w:szCs w:val="20"/>
           <w:rtl w:val="0"/>
         </w:rPr>
-        <w:t xml:space="preserve">Figure 16: Hover over previous song icon will show the previous song or itself if it is the oldest song</w:t>
+        <w:t xml:space="preserve">Figure 17: Hover over previous song icon will show the previous song or itself if it is the oldest song</w:t>
       </w:r>
       <w:r>
         <w:rPr>
@@ -2289,7 +2551,7 @@
       <w:pPr>
         <w:numPr>
           <w:ilvl w:val="0"/>
-          <w:numId w:val="4"/>
+          <w:numId w:val="5"/>
         </w:numPr>
         <w:ind w:left="720" w:hanging="360"/>
         <w:contextualSpacing w:val="1"/>
@@ -2314,16 +2576,16 @@
           <wp:inline distB="114300" distT="114300" distL="114300" distR="114300">
             <wp:extent cx="3429000" cy="1524000"/>
             <wp:effectExtent b="0" l="0" r="0" t="0"/>
-            <wp:docPr id="40" name="image80.png"/>
+            <wp:docPr id="41" name="image82.png"/>
             <a:graphic>
               <a:graphicData uri="http://schemas.openxmlformats.org/drawingml/2006/picture">
                 <pic:pic>
                   <pic:nvPicPr>
-                    <pic:cNvPr id="0" name="image80.png"/>
+                    <pic:cNvPr id="0" name="image82.png"/>
                     <pic:cNvPicPr preferRelativeResize="0"/>
                   </pic:nvPicPr>
                   <pic:blipFill>
-                    <a:blip r:embed="rId22"/>
+                    <a:blip r:embed="rId23"/>
                     <a:srcRect b="0" l="0" r="0" t="0"/>
                     <a:stretch>
                       <a:fillRect/>
@@ -2361,7 +2623,7 @@
           <w:szCs w:val="20"/>
           <w:rtl w:val="0"/>
         </w:rPr>
-        <w:t xml:space="preserve">Figure 17: Hover over next song icon will show the next song</w:t>
+        <w:t xml:space="preserve">Figure 18: Hover over next song icon will show the next song</w:t>
       </w:r>
       <w:r>
         <w:rPr>
@@ -2383,7 +2645,7 @@
       <w:pPr>
         <w:numPr>
           <w:ilvl w:val="0"/>
-          <w:numId w:val="4"/>
+          <w:numId w:val="5"/>
         </w:numPr>
         <w:ind w:left="720" w:hanging="360"/>
         <w:contextualSpacing w:val="1"/>
@@ -2408,16 +2670,16 @@
           <wp:inline distB="114300" distT="114300" distL="114300" distR="114300">
             <wp:extent cx="3333750" cy="847725"/>
             <wp:effectExtent b="0" l="0" r="0" t="0"/>
-            <wp:docPr id="3" name="image09.png"/>
+            <wp:docPr id="3" name="image11.png"/>
             <a:graphic>
               <a:graphicData uri="http://schemas.openxmlformats.org/drawingml/2006/picture">
                 <pic:pic>
                   <pic:nvPicPr>
-                    <pic:cNvPr id="0" name="image09.png"/>
+                    <pic:cNvPr id="0" name="image11.png"/>
                     <pic:cNvPicPr preferRelativeResize="0"/>
                   </pic:nvPicPr>
                   <pic:blipFill>
-                    <a:blip r:embed="rId23"/>
+                    <a:blip r:embed="rId24"/>
                     <a:srcRect b="0" l="0" r="0" t="0"/>
                     <a:stretch>
                       <a:fillRect/>
@@ -2455,7 +2717,7 @@
           <w:szCs w:val="20"/>
           <w:rtl w:val="0"/>
         </w:rPr>
-        <w:t xml:space="preserve">Figure 18: Playback time of the Song is shown by hovering the seekbar</w:t>
+        <w:t xml:space="preserve">Figure 19: Playback time of the Song is shown by hovering the seekbar</w:t>
       </w:r>
       <w:r>
         <w:rPr>
@@ -2478,7 +2740,7 @@
       <w:pPr>
         <w:numPr>
           <w:ilvl w:val="0"/>
-          <w:numId w:val="12"/>
+          <w:numId w:val="14"/>
         </w:numPr>
         <w:ind w:left="720" w:hanging="360"/>
         <w:contextualSpacing w:val="1"/>
@@ -2503,16 +2765,16 @@
           <wp:inline distB="114300" distT="114300" distL="114300" distR="114300">
             <wp:extent cx="1571625" cy="733425"/>
             <wp:effectExtent b="0" l="0" r="0" t="0"/>
-            <wp:docPr id="36" name="image76.png"/>
+            <wp:docPr id="37" name="image78.png"/>
             <a:graphic>
               <a:graphicData uri="http://schemas.openxmlformats.org/drawingml/2006/picture">
                 <pic:pic>
                   <pic:nvPicPr>
-                    <pic:cNvPr id="0" name="image76.png"/>
+                    <pic:cNvPr id="0" name="image78.png"/>
                     <pic:cNvPicPr preferRelativeResize="0"/>
                   </pic:nvPicPr>
                   <pic:blipFill>
-                    <a:blip r:embed="rId24"/>
+                    <a:blip r:embed="rId25"/>
                     <a:srcRect b="0" l="0" r="0" t="0"/>
                     <a:stretch>
                       <a:fillRect/>
@@ -2537,16 +2799,16 @@
           <wp:inline distB="114300" distT="114300" distL="114300" distR="114300">
             <wp:extent cx="1571625" cy="438150"/>
             <wp:effectExtent b="0" l="0" r="0" t="0"/>
-            <wp:docPr id="26" name="image66.png"/>
+            <wp:docPr id="27" name="image68.png"/>
             <a:graphic>
               <a:graphicData uri="http://schemas.openxmlformats.org/drawingml/2006/picture">
                 <pic:pic>
                   <pic:nvPicPr>
-                    <pic:cNvPr id="0" name="image66.png"/>
+                    <pic:cNvPr id="0" name="image68.png"/>
                     <pic:cNvPicPr preferRelativeResize="0"/>
                   </pic:nvPicPr>
                   <pic:blipFill>
-                    <a:blip r:embed="rId25"/>
+                    <a:blip r:embed="rId26"/>
                     <a:srcRect b="0" l="0" r="0" t="0"/>
                     <a:stretch>
                       <a:fillRect/>
@@ -2571,16 +2833,16 @@
           <wp:inline distB="114300" distT="114300" distL="114300" distR="114300">
             <wp:extent cx="1266825" cy="723900"/>
             <wp:effectExtent b="0" l="0" r="0" t="0"/>
-            <wp:docPr id="28" name="image68.png"/>
+            <wp:docPr id="29" name="image70.png"/>
             <a:graphic>
               <a:graphicData uri="http://schemas.openxmlformats.org/drawingml/2006/picture">
                 <pic:pic>
                   <pic:nvPicPr>
-                    <pic:cNvPr id="0" name="image68.png"/>
+                    <pic:cNvPr id="0" name="image70.png"/>
                     <pic:cNvPicPr preferRelativeResize="0"/>
                   </pic:nvPicPr>
                   <pic:blipFill>
-                    <a:blip r:embed="rId26"/>
+                    <a:blip r:embed="rId27"/>
                     <a:srcRect b="0" l="0" r="0" t="0"/>
                     <a:stretch>
                       <a:fillRect/>
@@ -2618,7 +2880,7 @@
           <w:szCs w:val="20"/>
           <w:rtl w:val="0"/>
         </w:rPr>
-        <w:t xml:space="preserve">Figure 19: Volume Control options</w:t>
+        <w:t xml:space="preserve">Figure 20: Volume Control options</w:t>
       </w:r>
     </w:p>
     <w:p>
@@ -2636,7 +2898,7 @@
       <w:pPr>
         <w:numPr>
           <w:ilvl w:val="0"/>
-          <w:numId w:val="7"/>
+          <w:numId w:val="8"/>
         </w:numPr>
         <w:ind w:left="720" w:hanging="360"/>
         <w:contextualSpacing w:val="1"/>
@@ -2659,16 +2921,16 @@
           <wp:inline distB="114300" distT="114300" distL="114300" distR="114300">
             <wp:extent cx="3371850" cy="1476375"/>
             <wp:effectExtent b="0" l="0" r="0" t="0"/>
-            <wp:docPr id="7" name="image15.png"/>
+            <wp:docPr id="7" name="image22.png"/>
             <a:graphic>
               <a:graphicData uri="http://schemas.openxmlformats.org/drawingml/2006/picture">
                 <pic:pic>
                   <pic:nvPicPr>
-                    <pic:cNvPr id="0" name="image15.png"/>
+                    <pic:cNvPr id="0" name="image22.png"/>
                     <pic:cNvPicPr preferRelativeResize="0"/>
                   </pic:nvPicPr>
                   <pic:blipFill>
-                    <a:blip r:embed="rId27"/>
+                    <a:blip r:embed="rId28"/>
                     <a:srcRect b="0" l="0" r="0" t="0"/>
                     <a:stretch>
                       <a:fillRect/>
@@ -2706,7 +2968,7 @@
           <w:szCs w:val="20"/>
           <w:rtl w:val="0"/>
         </w:rPr>
-        <w:t xml:space="preserve">Figure 20: Delete Current Song Playing Icon</w:t>
+        <w:t xml:space="preserve">Figure 21: Delete Current Song Playing Icon</w:t>
       </w:r>
       <w:r>
         <w:rPr>
@@ -2729,7 +2991,7 @@
       <w:pPr>
         <w:numPr>
           <w:ilvl w:val="0"/>
-          <w:numId w:val="7"/>
+          <w:numId w:val="8"/>
         </w:numPr>
         <w:ind w:left="720" w:hanging="360"/>
         <w:contextualSpacing w:val="1"/>
@@ -2754,16 +3016,16 @@
           <wp:inline distB="114300" distT="114300" distL="114300" distR="114300">
             <wp:extent cx="3324225" cy="1276350"/>
             <wp:effectExtent b="0" l="0" r="0" t="0"/>
-            <wp:docPr id="14" name="image54.png"/>
+            <wp:docPr id="14" name="image55.png"/>
             <a:graphic>
               <a:graphicData uri="http://schemas.openxmlformats.org/drawingml/2006/picture">
                 <pic:pic>
                   <pic:nvPicPr>
-                    <pic:cNvPr id="0" name="image54.png"/>
+                    <pic:cNvPr id="0" name="image55.png"/>
                     <pic:cNvPicPr preferRelativeResize="0"/>
                   </pic:nvPicPr>
                   <pic:blipFill>
-                    <a:blip r:embed="rId28"/>
+                    <a:blip r:embed="rId29"/>
                     <a:srcRect b="0" l="0" r="0" t="0"/>
                     <a:stretch>
                       <a:fillRect/>
@@ -2801,7 +3063,7 @@
           <w:szCs w:val="20"/>
           <w:rtl w:val="0"/>
         </w:rPr>
-        <w:t xml:space="preserve">Figure 21: Song Rating for Current Song</w:t>
+        <w:t xml:space="preserve">Figure 22: Song Rating for Current Song</w:t>
       </w:r>
       <w:r>
         <w:rPr>
@@ -2824,7 +3086,7 @@
       <w:pPr>
         <w:numPr>
           <w:ilvl w:val="0"/>
-          <w:numId w:val="15"/>
+          <w:numId w:val="17"/>
         </w:numPr>
         <w:ind w:left="720" w:hanging="360"/>
         <w:contextualSpacing w:val="1"/>
@@ -2849,16 +3111,16 @@
           <wp:inline distB="114300" distT="114300" distL="114300" distR="114300">
             <wp:extent cx="4143375" cy="1685925"/>
             <wp:effectExtent b="0" l="0" r="0" t="0"/>
-            <wp:docPr id="16" name="image56.png"/>
+            <wp:docPr id="16" name="image57.png"/>
             <a:graphic>
               <a:graphicData uri="http://schemas.openxmlformats.org/drawingml/2006/picture">
                 <pic:pic>
                   <pic:nvPicPr>
-                    <pic:cNvPr id="0" name="image56.png"/>
+                    <pic:cNvPr id="0" name="image57.png"/>
                     <pic:cNvPicPr preferRelativeResize="0"/>
                   </pic:nvPicPr>
                   <pic:blipFill>
-                    <a:blip r:embed="rId29"/>
+                    <a:blip r:embed="rId30"/>
                     <a:srcRect b="0" l="0" r="0" t="0"/>
                     <a:stretch>
                       <a:fillRect/>
@@ -2896,7 +3158,7 @@
           <w:szCs w:val="20"/>
           <w:rtl w:val="0"/>
         </w:rPr>
-        <w:t xml:space="preserve">Figure 22: The Enable Minimode Icon</w:t>
+        <w:t xml:space="preserve">Figure 23: The Enable Minimode Icon</w:t>
       </w:r>
     </w:p>
     <w:p>
@@ -2920,16 +3182,16 @@
           <wp:inline distB="114300" distT="114300" distL="114300" distR="114300">
             <wp:extent cx="4448175" cy="1943100"/>
             <wp:effectExtent b="0" l="0" r="0" t="0"/>
-            <wp:docPr id="33" name="image73.png"/>
+            <wp:docPr id="34" name="image75.png"/>
             <a:graphic>
               <a:graphicData uri="http://schemas.openxmlformats.org/drawingml/2006/picture">
                 <pic:pic>
                   <pic:nvPicPr>
-                    <pic:cNvPr id="0" name="image73.png"/>
+                    <pic:cNvPr id="0" name="image75.png"/>
                     <pic:cNvPicPr preferRelativeResize="0"/>
                   </pic:nvPicPr>
                   <pic:blipFill>
-                    <a:blip r:embed="rId30"/>
+                    <a:blip r:embed="rId31"/>
                     <a:srcRect b="0" l="0" r="0" t="0"/>
                     <a:stretch>
                       <a:fillRect/>
@@ -2967,7 +3229,7 @@
           <w:szCs w:val="20"/>
           <w:rtl w:val="0"/>
         </w:rPr>
-        <w:t xml:space="preserve">Figure 23: The Disable Minimode Icon</w:t>
+        <w:t xml:space="preserve">Figure 24: The Disable Minimode Icon</w:t>
       </w:r>
       <w:r>
         <w:rPr>
@@ -2980,8 +3242,8 @@
         <w:pStyle w:val="Heading2"/>
         <w:contextualSpacing w:val="0"/>
       </w:pPr>
-      <w:bookmarkStart w:colFirst="0" w:colLast="0" w:name="h.oe7plna8rrz9" w:id="9"/>
-      <w:bookmarkEnd w:id="9"/>
+      <w:bookmarkStart w:colFirst="0" w:colLast="0" w:name="h.oe7plna8rrz9" w:id="10"/>
+      <w:bookmarkEnd w:id="10"/>
       <w:r>
         <w:rPr>
           <w:rtl w:val="0"/>
@@ -3009,16 +3271,16 @@
           <wp:inline distB="114300" distT="114300" distL="114300" distR="114300">
             <wp:extent cx="5243513" cy="2114169"/>
             <wp:effectExtent b="0" l="0" r="0" t="0"/>
-            <wp:docPr id="27" name="image67.png"/>
+            <wp:docPr id="28" name="image69.png"/>
             <a:graphic>
               <a:graphicData uri="http://schemas.openxmlformats.org/drawingml/2006/picture">
                 <pic:pic>
                   <pic:nvPicPr>
-                    <pic:cNvPr id="0" name="image67.png"/>
+                    <pic:cNvPr id="0" name="image69.png"/>
                     <pic:cNvPicPr preferRelativeResize="0"/>
                   </pic:nvPicPr>
                   <pic:blipFill>
-                    <a:blip r:embed="rId31"/>
+                    <a:blip r:embed="rId32"/>
                     <a:srcRect b="0" l="0" r="0" t="0"/>
                     <a:stretch>
                       <a:fillRect/>
@@ -3056,7 +3318,7 @@
           <w:szCs w:val="20"/>
           <w:rtl w:val="0"/>
         </w:rPr>
-        <w:t xml:space="preserve">Figure 23: The Search Results for “bob dylan”</w:t>
+        <w:t xml:space="preserve">Figure 25: The Search Results for “bob dylan”</w:t>
       </w:r>
     </w:p>
     <w:p>
@@ -3074,7 +3336,7 @@
       <w:pPr>
         <w:numPr>
           <w:ilvl w:val="0"/>
-          <w:numId w:val="5"/>
+          <w:numId w:val="6"/>
         </w:numPr>
         <w:ind w:left="720" w:hanging="360"/>
         <w:contextualSpacing w:val="1"/>
@@ -3100,16 +3362,16 @@
           <wp:inline distB="114300" distT="114300" distL="114300" distR="114300">
             <wp:extent cx="2852738" cy="3004289"/>
             <wp:effectExtent b="0" l="0" r="0" t="0"/>
-            <wp:docPr id="6" name="image12.png"/>
+            <wp:docPr id="6" name="image21.png"/>
             <a:graphic>
               <a:graphicData uri="http://schemas.openxmlformats.org/drawingml/2006/picture">
                 <pic:pic>
                   <pic:nvPicPr>
-                    <pic:cNvPr id="0" name="image12.png"/>
+                    <pic:cNvPr id="0" name="image21.png"/>
                     <pic:cNvPicPr preferRelativeResize="0"/>
                   </pic:nvPicPr>
                   <pic:blipFill>
-                    <a:blip r:embed="rId32"/>
+                    <a:blip r:embed="rId33"/>
                     <a:srcRect b="0" l="0" r="0" t="0"/>
                     <a:stretch>
                       <a:fillRect/>
@@ -3147,7 +3409,7 @@
           <w:szCs w:val="20"/>
           <w:rtl w:val="0"/>
         </w:rPr>
-        <w:t xml:space="preserve">Figure 24: The initial search results mode</w:t>
+        <w:t xml:space="preserve">Figure 26: The initial search results mode</w:t>
       </w:r>
     </w:p>
     <w:p>
@@ -3165,7 +3427,7 @@
       <w:pPr>
         <w:numPr>
           <w:ilvl w:val="0"/>
-          <w:numId w:val="5"/>
+          <w:numId w:val="6"/>
         </w:numPr>
         <w:ind w:left="720" w:hanging="360"/>
         <w:contextualSpacing w:val="1"/>
@@ -3198,7 +3460,7 @@
       <w:pPr>
         <w:numPr>
           <w:ilvl w:val="0"/>
-          <w:numId w:val="5"/>
+          <w:numId w:val="6"/>
         </w:numPr>
         <w:ind w:left="720" w:hanging="360"/>
         <w:contextualSpacing w:val="1"/>
@@ -3221,18 +3483,18 @@
       <w:r>
         <w:drawing>
           <wp:inline distB="114300" distT="114300" distL="114300" distR="114300">
-            <wp:extent cx="3362325" cy="2066925"/>
+            <wp:extent cx="3295650" cy="2133600"/>
             <wp:effectExtent b="0" l="0" r="0" t="0"/>
-            <wp:docPr id="38" name="image78.png"/>
+            <wp:docPr id="25" name="image66.png"/>
             <a:graphic>
               <a:graphicData uri="http://schemas.openxmlformats.org/drawingml/2006/picture">
                 <pic:pic>
                   <pic:nvPicPr>
-                    <pic:cNvPr id="0" name="image78.png"/>
+                    <pic:cNvPr id="0" name="image66.png"/>
                     <pic:cNvPicPr preferRelativeResize="0"/>
                   </pic:nvPicPr>
                   <pic:blipFill>
-                    <a:blip r:embed="rId33"/>
+                    <a:blip r:embed="rId34"/>
                     <a:srcRect b="0" l="0" r="0" t="0"/>
                     <a:stretch>
                       <a:fillRect/>
@@ -3241,7 +3503,7 @@
                   <pic:spPr>
                     <a:xfrm>
                       <a:off x="0" y="0"/>
-                      <a:ext cx="3362325" cy="2066925"/>
+                      <a:ext cx="3295650" cy="2133600"/>
                     </a:xfrm>
                     <a:prstGeom prst="rect"/>
                     <a:ln/>
@@ -3270,7 +3532,7 @@
           <w:szCs w:val="20"/>
           <w:rtl w:val="0"/>
         </w:rPr>
-        <w:t xml:space="preserve">Figure 25: The Menu Option to Show Files in Folder Hits</w:t>
+        <w:t xml:space="preserve">Figure 27: The Menu Option to Show Files in Folder Hits</w:t>
       </w:r>
       <w:r>
         <w:rPr>
@@ -3288,16 +3550,16 @@
           <wp:inline distB="114300" distT="114300" distL="114300" distR="114300">
             <wp:extent cx="3890963" cy="3851660"/>
             <wp:effectExtent b="0" l="0" r="0" t="0"/>
-            <wp:docPr id="4" name="image10.png"/>
+            <wp:docPr id="4" name="image18.png"/>
             <a:graphic>
               <a:graphicData uri="http://schemas.openxmlformats.org/drawingml/2006/picture">
                 <pic:pic>
                   <pic:nvPicPr>
-                    <pic:cNvPr id="0" name="image10.png"/>
+                    <pic:cNvPr id="0" name="image18.png"/>
                     <pic:cNvPicPr preferRelativeResize="0"/>
                   </pic:nvPicPr>
                   <pic:blipFill>
-                    <a:blip r:embed="rId34"/>
+                    <a:blip r:embed="rId35"/>
                     <a:srcRect b="0" l="0" r="0" t="0"/>
                     <a:stretch>
                       <a:fillRect/>
@@ -3335,7 +3597,7 @@
           <w:szCs w:val="20"/>
           <w:rtl w:val="0"/>
         </w:rPr>
-        <w:t xml:space="preserve">Figure 26: The results of the search when Show Files in Folder Hits is off.</w:t>
+        <w:t xml:space="preserve">Figure 28: The results of the search when Show Files in Folder Hits is off.</w:t>
       </w:r>
       <w:r>
         <w:rPr>
@@ -3353,16 +3615,16 @@
           <wp:inline distB="114300" distT="114300" distL="114300" distR="114300">
             <wp:extent cx="3819525" cy="3819525"/>
             <wp:effectExtent b="0" l="0" r="0" t="0"/>
-            <wp:docPr id="19" name="image59.png"/>
+            <wp:docPr id="19" name="image60.png"/>
             <a:graphic>
               <a:graphicData uri="http://schemas.openxmlformats.org/drawingml/2006/picture">
                 <pic:pic>
                   <pic:nvPicPr>
-                    <pic:cNvPr id="0" name="image59.png"/>
+                    <pic:cNvPr id="0" name="image60.png"/>
                     <pic:cNvPicPr preferRelativeResize="0"/>
                   </pic:nvPicPr>
                   <pic:blipFill>
-                    <a:blip r:embed="rId35"/>
+                    <a:blip r:embed="rId36"/>
                     <a:srcRect b="0" l="0" r="0" t="0"/>
                     <a:stretch>
                       <a:fillRect/>
@@ -3400,19 +3662,8 @@
           <w:szCs w:val="20"/>
           <w:rtl w:val="0"/>
         </w:rPr>
-        <w:t xml:space="preserve">Figure 27: The results of the search when Show Files in Folder Hits is on.</w:t>
-      </w:r>
-      <w:r>
-        <w:rPr>
-          <w:rtl w:val="0"/>
-        </w:rPr>
-      </w:r>
-    </w:p>
-    <w:p>
-      <w:pPr>
-        <w:contextualSpacing w:val="0"/>
-        <w:jc w:val="center"/>
-      </w:pPr>
+        <w:t xml:space="preserve">Figure 29: The results of the search when Show Files in Folder Hits is on.</w:t>
+      </w:r>
       <w:r>
         <w:rPr>
           <w:rtl w:val="0"/>
@@ -3424,8 +3675,8 @@
         <w:pStyle w:val="Heading2"/>
         <w:contextualSpacing w:val="0"/>
       </w:pPr>
-      <w:bookmarkStart w:colFirst="0" w:colLast="0" w:name="h.7ruexkzxcnl" w:id="10"/>
-      <w:bookmarkEnd w:id="10"/>
+      <w:bookmarkStart w:colFirst="0" w:colLast="0" w:name="h.7ruexkzxcnl" w:id="11"/>
+      <w:bookmarkEnd w:id="11"/>
       <w:r>
         <w:rPr>
           <w:rtl w:val="0"/>
@@ -3438,8 +3689,8 @@
         <w:pStyle w:val="Heading3"/>
         <w:contextualSpacing w:val="0"/>
       </w:pPr>
-      <w:bookmarkStart w:colFirst="0" w:colLast="0" w:name="h.wccyw0l6nnno" w:id="11"/>
-      <w:bookmarkEnd w:id="11"/>
+      <w:bookmarkStart w:colFirst="0" w:colLast="0" w:name="h.wccyw0l6nnno" w:id="12"/>
+      <w:bookmarkEnd w:id="12"/>
       <w:r>
         <w:rPr>
           <w:rtl w:val="0"/>
@@ -3451,7 +3702,7 @@
       <w:pPr>
         <w:numPr>
           <w:ilvl w:val="0"/>
-          <w:numId w:val="13"/>
+          <w:numId w:val="15"/>
         </w:numPr>
         <w:ind w:left="720" w:hanging="360"/>
         <w:contextualSpacing w:val="1"/>
@@ -3463,7 +3714,7 @@
         <w:rPr>
           <w:rtl w:val="0"/>
         </w:rPr>
-        <w:t xml:space="preserve">This menu contains an option to add a library to the application (Figure 28)</w:t>
+        <w:t xml:space="preserve">This menu contains an option to add a library to the application (Figure 30)</w:t>
       </w:r>
     </w:p>
     <w:p>
@@ -3476,16 +3727,16 @@
           <wp:inline distB="114300" distT="114300" distL="114300" distR="114300">
             <wp:extent cx="2247900" cy="600075"/>
             <wp:effectExtent b="0" l="0" r="0" t="0"/>
-            <wp:docPr id="39" name="image79.png"/>
+            <wp:docPr id="40" name="image81.png"/>
             <a:graphic>
               <a:graphicData uri="http://schemas.openxmlformats.org/drawingml/2006/picture">
                 <pic:pic>
                   <pic:nvPicPr>
-                    <pic:cNvPr id="0" name="image79.png"/>
+                    <pic:cNvPr id="0" name="image81.png"/>
                     <pic:cNvPicPr preferRelativeResize="0"/>
                   </pic:nvPicPr>
                   <pic:blipFill>
-                    <a:blip r:embed="rId36"/>
+                    <a:blip r:embed="rId37"/>
                     <a:srcRect b="0" l="0" r="0" t="0"/>
                     <a:stretch>
                       <a:fillRect/>
@@ -3523,7 +3774,7 @@
           <w:szCs w:val="20"/>
           <w:rtl w:val="0"/>
         </w:rPr>
-        <w:t xml:space="preserve">Figure 28: Add Library option in File menu</w:t>
+        <w:t xml:space="preserve">Figure 30: Add Library option in File menu</w:t>
       </w:r>
       <w:r>
         <w:rPr>
@@ -3536,8 +3787,8 @@
         <w:pStyle w:val="Heading3"/>
         <w:contextualSpacing w:val="0"/>
       </w:pPr>
-      <w:bookmarkStart w:colFirst="0" w:colLast="0" w:name="h.53kufkd2zwti" w:id="12"/>
-      <w:bookmarkEnd w:id="12"/>
+      <w:bookmarkStart w:colFirst="0" w:colLast="0" w:name="h.53kufkd2zwti" w:id="13"/>
+      <w:bookmarkEnd w:id="13"/>
       <w:r>
         <w:rPr>
           <w:rtl w:val="0"/>
@@ -3549,7 +3800,7 @@
       <w:pPr>
         <w:numPr>
           <w:ilvl w:val="0"/>
-          <w:numId w:val="14"/>
+          <w:numId w:val="16"/>
         </w:numPr>
         <w:ind w:left="720" w:hanging="360"/>
         <w:contextualSpacing w:val="1"/>
@@ -3561,14 +3812,14 @@
         <w:rPr>
           <w:rtl w:val="0"/>
         </w:rPr>
-        <w:t xml:space="preserve">The Options menu offers customizations for several features in the application (Figure 29) including the following:</w:t>
+        <w:t xml:space="preserve">The Options menu offers customizations for several features in the application (Figure 31) including the following:</w:t>
       </w:r>
     </w:p>
     <w:p>
       <w:pPr>
         <w:numPr>
           <w:ilvl w:val="1"/>
-          <w:numId w:val="14"/>
+          <w:numId w:val="16"/>
         </w:numPr>
         <w:ind w:left="1440" w:hanging="360"/>
         <w:contextualSpacing w:val="1"/>
@@ -3587,7 +3838,7 @@
       <w:pPr>
         <w:numPr>
           <w:ilvl w:val="1"/>
-          <w:numId w:val="14"/>
+          <w:numId w:val="16"/>
         </w:numPr>
         <w:ind w:left="1440" w:hanging="360"/>
         <w:contextualSpacing w:val="1"/>
@@ -3606,7 +3857,7 @@
       <w:pPr>
         <w:numPr>
           <w:ilvl w:val="1"/>
-          <w:numId w:val="14"/>
+          <w:numId w:val="16"/>
         </w:numPr>
         <w:ind w:left="1440" w:hanging="360"/>
         <w:contextualSpacing w:val="1"/>
@@ -3625,7 +3876,7 @@
       <w:pPr>
         <w:numPr>
           <w:ilvl w:val="1"/>
-          <w:numId w:val="14"/>
+          <w:numId w:val="16"/>
         </w:numPr>
         <w:ind w:left="1440" w:hanging="360"/>
         <w:contextualSpacing w:val="1"/>
@@ -3650,16 +3901,16 @@
           <wp:inline distB="114300" distT="114300" distL="114300" distR="114300">
             <wp:extent cx="2219325" cy="1371600"/>
             <wp:effectExtent b="0" l="0" r="0" t="0"/>
-            <wp:docPr id="1" name="image05.png"/>
+            <wp:docPr id="1" name="image07.png"/>
             <a:graphic>
               <a:graphicData uri="http://schemas.openxmlformats.org/drawingml/2006/picture">
                 <pic:pic>
                   <pic:nvPicPr>
-                    <pic:cNvPr id="0" name="image05.png"/>
+                    <pic:cNvPr id="0" name="image07.png"/>
                     <pic:cNvPicPr preferRelativeResize="0"/>
                   </pic:nvPicPr>
                   <pic:blipFill>
-                    <a:blip r:embed="rId37"/>
+                    <a:blip r:embed="rId38"/>
                     <a:srcRect b="0" l="0" r="0" t="0"/>
                     <a:stretch>
                       <a:fillRect/>
@@ -3697,7 +3948,7 @@
           <w:szCs w:val="20"/>
           <w:rtl w:val="0"/>
         </w:rPr>
-        <w:t xml:space="preserve">Figure 29: The Options menu</w:t>
+        <w:t xml:space="preserve">Figure 31: The Options menu</w:t>
       </w:r>
     </w:p>
     <w:p>
@@ -3705,8 +3956,8 @@
         <w:pStyle w:val="Heading3"/>
         <w:contextualSpacing w:val="0"/>
       </w:pPr>
-      <w:bookmarkStart w:colFirst="0" w:colLast="0" w:name="h.433e96qn1qp9" w:id="13"/>
-      <w:bookmarkEnd w:id="13"/>
+      <w:bookmarkStart w:colFirst="0" w:colLast="0" w:name="h.433e96qn1qp9" w:id="14"/>
+      <w:bookmarkEnd w:id="14"/>
       <w:r>
         <w:rPr>
           <w:rtl w:val="0"/>
@@ -3718,7 +3969,7 @@
       <w:pPr>
         <w:numPr>
           <w:ilvl w:val="0"/>
-          <w:numId w:val="10"/>
+          <w:numId w:val="12"/>
         </w:numPr>
         <w:ind w:left="720" w:hanging="360"/>
         <w:contextualSpacing w:val="1"/>
@@ -3730,14 +3981,14 @@
         <w:rPr>
           <w:rtl w:val="0"/>
         </w:rPr>
-        <w:t xml:space="preserve">The playlist menu (Figure 30) offers the following actions:</w:t>
+        <w:t xml:space="preserve">The playlist menu (Figure 32) offers the following actions:</w:t>
       </w:r>
     </w:p>
     <w:p>
       <w:pPr>
         <w:numPr>
           <w:ilvl w:val="1"/>
-          <w:numId w:val="10"/>
+          <w:numId w:val="12"/>
         </w:numPr>
         <w:ind w:left="1440" w:hanging="360"/>
         <w:contextualSpacing w:val="1"/>
@@ -3756,7 +4007,7 @@
       <w:pPr>
         <w:numPr>
           <w:ilvl w:val="1"/>
-          <w:numId w:val="10"/>
+          <w:numId w:val="12"/>
         </w:numPr>
         <w:ind w:left="1440" w:hanging="360"/>
         <w:contextualSpacing w:val="1"/>
@@ -3775,7 +4026,7 @@
       <w:pPr>
         <w:numPr>
           <w:ilvl w:val="1"/>
-          <w:numId w:val="10"/>
+          <w:numId w:val="12"/>
         </w:numPr>
         <w:ind w:left="1440" w:hanging="360"/>
         <w:contextualSpacing w:val="1"/>
@@ -3801,16 +4052,16 @@
           <wp:inline distB="114300" distT="114300" distL="114300" distR="114300">
             <wp:extent cx="2419350" cy="1066800"/>
             <wp:effectExtent b="0" l="0" r="0" t="0"/>
-            <wp:docPr id="23" name="image63.png"/>
+            <wp:docPr id="23" name="image64.png"/>
             <a:graphic>
               <a:graphicData uri="http://schemas.openxmlformats.org/drawingml/2006/picture">
                 <pic:pic>
                   <pic:nvPicPr>
-                    <pic:cNvPr id="0" name="image63.png"/>
+                    <pic:cNvPr id="0" name="image64.png"/>
                     <pic:cNvPicPr preferRelativeResize="0"/>
                   </pic:nvPicPr>
                   <pic:blipFill>
-                    <a:blip r:embed="rId38"/>
+                    <a:blip r:embed="rId39"/>
                     <a:srcRect b="0" l="0" r="0" t="0"/>
                     <a:stretch>
                       <a:fillRect/>
@@ -3848,7 +4099,7 @@
           <w:szCs w:val="20"/>
           <w:rtl w:val="0"/>
         </w:rPr>
-        <w:t xml:space="preserve">Figure 30: The Playlist menu</w:t>
+        <w:t xml:space="preserve">Figure 32: The Playlist menu</w:t>
       </w:r>
     </w:p>
     <w:p>
@@ -3856,8 +4107,8 @@
         <w:pStyle w:val="Heading3"/>
         <w:contextualSpacing w:val="0"/>
       </w:pPr>
-      <w:bookmarkStart w:colFirst="0" w:colLast="0" w:name="h.jwnc5sou14qa" w:id="14"/>
-      <w:bookmarkEnd w:id="14"/>
+      <w:bookmarkStart w:colFirst="0" w:colLast="0" w:name="h.jwnc5sou14qa" w:id="15"/>
+      <w:bookmarkEnd w:id="15"/>
       <w:r>
         <w:rPr>
           <w:rtl w:val="0"/>
@@ -3869,7 +4120,7 @@
       <w:pPr>
         <w:numPr>
           <w:ilvl w:val="0"/>
-          <w:numId w:val="20"/>
+          <w:numId w:val="22"/>
         </w:numPr>
         <w:ind w:left="720" w:hanging="360"/>
         <w:contextualSpacing w:val="1"/>
@@ -3881,7 +4132,7 @@
         <w:rPr>
           <w:rtl w:val="0"/>
         </w:rPr>
-        <w:t xml:space="preserve">This option can be used to toggle the application between normal viewing mode and minimode (Figure 31)</w:t>
+        <w:t xml:space="preserve">This option can be used to toggle the application between normal viewing mode and minimode (Figure 33)</w:t>
       </w:r>
     </w:p>
     <w:p>
@@ -3894,16 +4145,16 @@
           <wp:inline distB="114300" distT="114300" distL="114300" distR="114300">
             <wp:extent cx="2438400" cy="619125"/>
             <wp:effectExtent b="0" l="0" r="0" t="0"/>
-            <wp:docPr id="37" name="image77.png"/>
+            <wp:docPr id="38" name="image79.png"/>
             <a:graphic>
               <a:graphicData uri="http://schemas.openxmlformats.org/drawingml/2006/picture">
                 <pic:pic>
                   <pic:nvPicPr>
-                    <pic:cNvPr id="0" name="image77.png"/>
+                    <pic:cNvPr id="0" name="image79.png"/>
                     <pic:cNvPicPr preferRelativeResize="0"/>
                   </pic:nvPicPr>
                   <pic:blipFill>
-                    <a:blip r:embed="rId39"/>
+                    <a:blip r:embed="rId40"/>
                     <a:srcRect b="0" l="0" r="0" t="0"/>
                     <a:stretch>
                       <a:fillRect/>
@@ -3931,6 +4182,7 @@
     </w:p>
     <w:p>
       <w:pPr>
+        <w:spacing w:after="200" w:lineRule="auto"/>
         <w:contextualSpacing w:val="0"/>
         <w:jc w:val="center"/>
       </w:pPr>
@@ -3941,86 +4193,105 @@
           <w:szCs w:val="20"/>
           <w:rtl w:val="0"/>
         </w:rPr>
-        <w:t xml:space="preserve">Figure 31: The Minimode menu</w:t>
-      </w:r>
-      <w:r>
-        <w:rPr>
-          <w:rtl w:val="0"/>
-        </w:rPr>
-      </w:r>
-    </w:p>
-    <w:p>
-      <w:r>
-        <w:br w:type="page"/>
-      </w:r>
-    </w:p>
-    <w:p>
-      <w:pPr>
-        <w:pStyle w:val="Heading2"/>
-        <w:contextualSpacing w:val="0"/>
-      </w:pPr>
-      <w:bookmarkStart w:colFirst="0" w:colLast="0" w:name="h.icaz578te2ay" w:id="15"/>
-      <w:bookmarkEnd w:id="15"/>
-      <w:r>
-        <w:rPr>
-          <w:rtl w:val="0"/>
-        </w:rPr>
-      </w:r>
-    </w:p>
-    <w:p>
-      <w:pPr>
-        <w:pStyle w:val="Heading1"/>
-        <w:contextualSpacing w:val="0"/>
-      </w:pPr>
-      <w:bookmarkStart w:colFirst="0" w:colLast="0" w:name="h.ewmjly70at89" w:id="16"/>
-      <w:bookmarkEnd w:id="16"/>
-      <w:r>
-        <w:rPr>
-          <w:rtl w:val="0"/>
-        </w:rPr>
-        <w:t xml:space="preserve">Appendix</w:t>
-      </w:r>
-    </w:p>
-    <w:p>
-      <w:pPr>
-        <w:pStyle w:val="Heading3"/>
-        <w:contextualSpacing w:val="0"/>
-      </w:pPr>
-      <w:bookmarkStart w:colFirst="0" w:colLast="0" w:name="h.xjzmvj804f9m" w:id="17"/>
-      <w:bookmarkEnd w:id="17"/>
-      <w:r>
-        <w:rPr>
-          <w:rtl w:val="0"/>
-        </w:rPr>
-        <w:t xml:space="preserve">Surround Sound Support</w:t>
-      </w:r>
-    </w:p>
-    <w:p>
-      <w:pPr>
-        <w:contextualSpacing w:val="0"/>
-      </w:pPr>
-      <w:r>
-        <w:rPr>
-          <w:rtl w:val="0"/>
-        </w:rPr>
-        <w:t xml:space="preserve">For surround sound support in our application we recommend to configure your sound system using the Volume Control in Windows. You can configure Windows to output audio on all speakers in your surround sound system. Normally MP3 do output audio in a surround sound configuration unless it is a special type of MP3. By configuring your speakers properly you can get audio output on all speakers for any audio output. The following are steps to configure your Windows system to have surround sound support. All screenshots have been taken on a Windows 8 environment. </w:t>
-      </w:r>
-    </w:p>
-    <w:p>
-      <w:pPr>
-        <w:contextualSpacing w:val="0"/>
-      </w:pPr>
-      <w:r>
-        <w:rPr>
-          <w:rtl w:val="0"/>
-        </w:rPr>
+        <w:t xml:space="preserve">Figure 33: The Minimode menu</w:t>
       </w:r>
     </w:p>
     <w:p>
       <w:pPr>
         <w:numPr>
           <w:ilvl w:val="0"/>
-          <w:numId w:val="17"/>
+          <w:numId w:val="2"/>
+        </w:numPr>
+        <w:ind w:left="720" w:hanging="360"/>
+        <w:contextualSpacing w:val="1"/>
+        <w:rPr>
+          <w:u w:val="none"/>
+        </w:rPr>
+      </w:pPr>
+      <w:r>
+        <w:rPr>
+          <w:rtl w:val="0"/>
+        </w:rPr>
+        <w:t xml:space="preserve">The icon shown in Figures 23 and 24 on the music player can also be used to toggle Minimode</w:t>
+      </w:r>
+      <w:r>
+        <w:rPr>
+          <w:rtl w:val="0"/>
+        </w:rPr>
+      </w:r>
+    </w:p>
+    <w:p>
+      <w:r>
+        <w:br w:type="page"/>
+      </w:r>
+    </w:p>
+    <w:p>
+      <w:pPr>
+        <w:pStyle w:val="Heading2"/>
+        <w:contextualSpacing w:val="0"/>
+      </w:pPr>
+      <w:bookmarkStart w:colFirst="0" w:colLast="0" w:name="h.icaz578te2ay" w:id="16"/>
+      <w:bookmarkEnd w:id="16"/>
+      <w:r>
+        <w:rPr>
+          <w:rtl w:val="0"/>
+        </w:rPr>
+      </w:r>
+    </w:p>
+    <w:p>
+      <w:pPr>
+        <w:pStyle w:val="Heading1"/>
+        <w:contextualSpacing w:val="0"/>
+      </w:pPr>
+      <w:bookmarkStart w:colFirst="0" w:colLast="0" w:name="h.ewmjly70at89" w:id="17"/>
+      <w:bookmarkEnd w:id="17"/>
+      <w:r>
+        <w:rPr>
+          <w:rtl w:val="0"/>
+        </w:rPr>
+        <w:t xml:space="preserve">Appendix</w:t>
+      </w:r>
+    </w:p>
+    <w:p>
+      <w:pPr>
+        <w:pStyle w:val="Heading3"/>
+        <w:contextualSpacing w:val="0"/>
+      </w:pPr>
+      <w:bookmarkStart w:colFirst="0" w:colLast="0" w:name="h.xjzmvj804f9m" w:id="18"/>
+      <w:bookmarkEnd w:id="18"/>
+      <w:r>
+        <w:rPr>
+          <w:rtl w:val="0"/>
+        </w:rPr>
+        <w:t xml:space="preserve">Surround Sound Support</w:t>
+      </w:r>
+    </w:p>
+    <w:p>
+      <w:pPr>
+        <w:contextualSpacing w:val="0"/>
+      </w:pPr>
+      <w:r>
+        <w:rPr>
+          <w:rtl w:val="0"/>
+        </w:rPr>
+        <w:t xml:space="preserve">For surround sound support in our application we recommend to configure your sound system using the Volume Control in Windows. You can configure Windows to output audio on all speakers in your surround sound system. Normally MP3 do output audio in a surround sound configuration unless it is a special type of MP3. By configuring your speakers properly you can get audio output on all speakers for any audio output. The following are steps to configure your Windows system to have surround sound support. All screenshots have been taken on a Windows 8 environment. </w:t>
+      </w:r>
+    </w:p>
+    <w:p>
+      <w:pPr>
+        <w:contextualSpacing w:val="0"/>
+      </w:pPr>
+      <w:r>
+        <w:rPr>
+          <w:rtl w:val="0"/>
+        </w:rPr>
+      </w:r>
+    </w:p>
+    <w:p>
+      <w:pPr>
+        <w:numPr>
+          <w:ilvl w:val="0"/>
+          <w:numId w:val="19"/>
         </w:numPr>
         <w:ind w:left="720" w:hanging="360"/>
         <w:contextualSpacing w:val="1"/>
@@ -4045,16 +4316,16 @@
           <wp:inline distB="114300" distT="114300" distL="114300" distR="114300">
             <wp:extent cx="1981200" cy="1440079"/>
             <wp:effectExtent b="0" l="0" r="0" t="0"/>
-            <wp:docPr id="15" name="image55.png"/>
+            <wp:docPr id="15" name="image56.png"/>
             <a:graphic>
               <a:graphicData uri="http://schemas.openxmlformats.org/drawingml/2006/picture">
                 <pic:pic>
                   <pic:nvPicPr>
-                    <pic:cNvPr id="0" name="image55.png"/>
+                    <pic:cNvPr id="0" name="image56.png"/>
                     <pic:cNvPicPr preferRelativeResize="0"/>
                   </pic:nvPicPr>
                   <pic:blipFill>
-                    <a:blip r:embed="rId40"/>
+                    <a:blip r:embed="rId41"/>
                     <a:srcRect b="0" l="0" r="0" t="0"/>
                     <a:stretch>
                       <a:fillRect/>
@@ -4092,7 +4363,7 @@
           <w:szCs w:val="20"/>
           <w:rtl w:val="0"/>
         </w:rPr>
-        <w:t xml:space="preserve">Figure 32: The menu for Windows Volume Control</w:t>
+        <w:t xml:space="preserve">Figure 34: The menu for Windows Volume Control</w:t>
       </w:r>
     </w:p>
     <w:p>
@@ -4110,7 +4381,7 @@
       <w:pPr>
         <w:numPr>
           <w:ilvl w:val="0"/>
-          <w:numId w:val="17"/>
+          <w:numId w:val="19"/>
         </w:numPr>
         <w:ind w:left="720" w:hanging="360"/>
         <w:contextualSpacing w:val="1"/>
@@ -4135,16 +4406,16 @@
           <wp:inline distB="114300" distT="114300" distL="114300" distR="114300">
             <wp:extent cx="2857500" cy="3173966"/>
             <wp:effectExtent b="0" l="0" r="0" t="0"/>
-            <wp:docPr id="11" name="image21.png"/>
+            <wp:docPr id="11" name="image28.png"/>
             <a:graphic>
               <a:graphicData uri="http://schemas.openxmlformats.org/drawingml/2006/picture">
                 <pic:pic>
                   <pic:nvPicPr>
-                    <pic:cNvPr id="0" name="image21.png"/>
+                    <pic:cNvPr id="0" name="image28.png"/>
                     <pic:cNvPicPr preferRelativeResize="0"/>
                   </pic:nvPicPr>
                   <pic:blipFill>
-                    <a:blip r:embed="rId41"/>
+                    <a:blip r:embed="rId42"/>
                     <a:srcRect b="0" l="0" r="0" t="0"/>
                     <a:stretch>
                       <a:fillRect/>
@@ -4182,7 +4453,7 @@
           <w:szCs w:val="20"/>
           <w:rtl w:val="0"/>
         </w:rPr>
-        <w:t xml:space="preserve">Figure 33: The options dialog for Playback devices</w:t>
+        <w:t xml:space="preserve">Figure 35: The options dialog for Playback devices</w:t>
       </w:r>
       <w:r>
         <w:rPr>
@@ -4194,7 +4465,7 @@
       <w:pPr>
         <w:numPr>
           <w:ilvl w:val="0"/>
-          <w:numId w:val="17"/>
+          <w:numId w:val="19"/>
         </w:numPr>
         <w:ind w:left="720" w:hanging="360"/>
         <w:contextualSpacing w:val="1"/>
@@ -4219,16 +4490,16 @@
           <wp:inline distB="114300" distT="114300" distL="114300" distR="114300">
             <wp:extent cx="3848100" cy="3041103"/>
             <wp:effectExtent b="0" l="0" r="0" t="0"/>
-            <wp:docPr id="29" name="image69.png"/>
+            <wp:docPr id="30" name="image71.png"/>
             <a:graphic>
               <a:graphicData uri="http://schemas.openxmlformats.org/drawingml/2006/picture">
                 <pic:pic>
                   <pic:nvPicPr>
-                    <pic:cNvPr id="0" name="image69.png"/>
+                    <pic:cNvPr id="0" name="image71.png"/>
                     <pic:cNvPicPr preferRelativeResize="0"/>
                   </pic:nvPicPr>
                   <pic:blipFill>
-                    <a:blip r:embed="rId42"/>
+                    <a:blip r:embed="rId43"/>
                     <a:srcRect b="0" l="0" r="0" t="0"/>
                     <a:stretch>
                       <a:fillRect/>
@@ -4266,7 +4537,7 @@
           <w:szCs w:val="20"/>
           <w:rtl w:val="0"/>
         </w:rPr>
-        <w:t xml:space="preserve">Figure 34: The surround sound speaker configuration </w:t>
+        <w:t xml:space="preserve">Figure 36: The surround sound speaker configuration </w:t>
       </w:r>
       <w:r>
         <w:rPr>
@@ -4289,7 +4560,7 @@
       <w:pPr>
         <w:numPr>
           <w:ilvl w:val="0"/>
-          <w:numId w:val="17"/>
+          <w:numId w:val="19"/>
         </w:numPr>
         <w:ind w:left="720" w:hanging="360"/>
         <w:contextualSpacing w:val="1"/>
@@ -4314,16 +4585,16 @@
           <wp:inline distB="114300" distT="114300" distL="114300" distR="114300">
             <wp:extent cx="2924175" cy="3295499"/>
             <wp:effectExtent b="0" l="0" r="0" t="0"/>
-            <wp:docPr id="35" name="image75.png"/>
+            <wp:docPr id="36" name="image77.png"/>
             <a:graphic>
               <a:graphicData uri="http://schemas.openxmlformats.org/drawingml/2006/picture">
                 <pic:pic>
                   <pic:nvPicPr>
-                    <pic:cNvPr id="0" name="image75.png"/>
+                    <pic:cNvPr id="0" name="image77.png"/>
                     <pic:cNvPicPr preferRelativeResize="0"/>
                   </pic:nvPicPr>
                   <pic:blipFill>
-                    <a:blip r:embed="rId43"/>
+                    <a:blip r:embed="rId44"/>
                     <a:srcRect b="0" l="0" r="0" t="0"/>
                     <a:stretch>
                       <a:fillRect/>
@@ -4361,7 +4632,7 @@
           <w:szCs w:val="20"/>
           <w:rtl w:val="0"/>
         </w:rPr>
-        <w:t xml:space="preserve">Figure 35: Selecting the Speaker Properties</w:t>
+        <w:t xml:space="preserve">Figure 37: Selecting the Speaker Properties</w:t>
       </w:r>
       <w:r>
         <w:rPr>
@@ -4384,7 +4655,7 @@
       <w:pPr>
         <w:numPr>
           <w:ilvl w:val="0"/>
-          <w:numId w:val="17"/>
+          <w:numId w:val="19"/>
         </w:numPr>
         <w:ind w:left="720" w:hanging="360"/>
         <w:contextualSpacing w:val="1"/>
@@ -4409,16 +4680,16 @@
           <wp:inline distB="114300" distT="114300" distL="114300" distR="114300">
             <wp:extent cx="3943350" cy="4400550"/>
             <wp:effectExtent b="0" l="0" r="0" t="0"/>
-            <wp:docPr id="30" name="image70.png"/>
+            <wp:docPr id="31" name="image72.png"/>
             <a:graphic>
               <a:graphicData uri="http://schemas.openxmlformats.org/drawingml/2006/picture">
                 <pic:pic>
                   <pic:nvPicPr>
-                    <pic:cNvPr id="0" name="image70.png"/>
+                    <pic:cNvPr id="0" name="image72.png"/>
                     <pic:cNvPicPr preferRelativeResize="0"/>
                   </pic:nvPicPr>
                   <pic:blipFill>
-                    <a:blip r:embed="rId44"/>
+                    <a:blip r:embed="rId45"/>
                     <a:srcRect b="0" l="0" r="0" t="0"/>
                     <a:stretch>
                       <a:fillRect/>
@@ -4456,7 +4727,7 @@
           <w:szCs w:val="20"/>
           <w:rtl w:val="0"/>
         </w:rPr>
-        <w:t xml:space="preserve">Figure 36: Enabling the Speaker Fill option</w:t>
+        <w:t xml:space="preserve">Figure 38: Enabling the Speaker Fill option</w:t>
       </w:r>
       <w:r>
         <w:rPr>
@@ -4475,7 +4746,7 @@
       </w:r>
     </w:p>
     <w:sectPr>
-      <w:headerReference r:id="rId45" w:type="default"/>
+      <w:headerReference r:id="rId46" w:type="default"/>
       <w:pgSz w:h="15840" w:w="12240"/>
       <w:pgMar w:bottom="1440" w:top="1440" w:left="1440" w:right="1440"/>
       <w:pgNumType w:start="1"/>
@@ -4508,12 +4779,12 @@
           <wp:extent cx="519113" cy="519113"/>
           <wp:effectExtent b="0" l="0" r="0" t="0"/>
           <wp:wrapSquare wrapText="bothSides" distB="114300" distT="114300" distL="114300" distR="114300"/>
-          <wp:docPr id="12" name="image52.png"/>
+          <wp:docPr id="12" name="image53.png"/>
           <a:graphic>
             <a:graphicData uri="http://schemas.openxmlformats.org/drawingml/2006/picture">
               <pic:pic>
                 <pic:nvPicPr>
-                  <pic:cNvPr id="0" name="image52.png"/>
+                  <pic:cNvPr id="0" name="image53.png"/>
                   <pic:cNvPicPr preferRelativeResize="0"/>
                 </pic:nvPicPr>
                 <pic:blipFill>
@@ -6362,6 +6633,226 @@
   <w:abstractNum w:abstractNumId="17">
     <w:lvl w:ilvl="0">
       <w:start w:val="1"/>
+      <w:numFmt w:val="bullet"/>
+      <w:lvlText w:val="●"/>
+      <w:lvlJc w:val="left"/>
+      <w:pPr>
+        <w:ind w:left="720" w:firstLine="360"/>
+      </w:pPr>
+      <w:rPr>
+        <w:u w:val="none"/>
+      </w:rPr>
+    </w:lvl>
+    <w:lvl w:ilvl="1">
+      <w:start w:val="1"/>
+      <w:numFmt w:val="bullet"/>
+      <w:lvlText w:val="○"/>
+      <w:lvlJc w:val="left"/>
+      <w:pPr>
+        <w:ind w:left="1440" w:firstLine="1080"/>
+      </w:pPr>
+      <w:rPr>
+        <w:u w:val="none"/>
+      </w:rPr>
+    </w:lvl>
+    <w:lvl w:ilvl="2">
+      <w:start w:val="1"/>
+      <w:numFmt w:val="bullet"/>
+      <w:lvlText w:val="■"/>
+      <w:lvlJc w:val="left"/>
+      <w:pPr>
+        <w:ind w:left="2160" w:firstLine="1800"/>
+      </w:pPr>
+      <w:rPr>
+        <w:u w:val="none"/>
+      </w:rPr>
+    </w:lvl>
+    <w:lvl w:ilvl="3">
+      <w:start w:val="1"/>
+      <w:numFmt w:val="bullet"/>
+      <w:lvlText w:val="●"/>
+      <w:lvlJc w:val="left"/>
+      <w:pPr>
+        <w:ind w:left="2880" w:firstLine="2520"/>
+      </w:pPr>
+      <w:rPr>
+        <w:u w:val="none"/>
+      </w:rPr>
+    </w:lvl>
+    <w:lvl w:ilvl="4">
+      <w:start w:val="1"/>
+      <w:numFmt w:val="bullet"/>
+      <w:lvlText w:val="○"/>
+      <w:lvlJc w:val="left"/>
+      <w:pPr>
+        <w:ind w:left="3600" w:firstLine="3240"/>
+      </w:pPr>
+      <w:rPr>
+        <w:u w:val="none"/>
+      </w:rPr>
+    </w:lvl>
+    <w:lvl w:ilvl="5">
+      <w:start w:val="1"/>
+      <w:numFmt w:val="bullet"/>
+      <w:lvlText w:val="■"/>
+      <w:lvlJc w:val="left"/>
+      <w:pPr>
+        <w:ind w:left="4320" w:firstLine="3960"/>
+      </w:pPr>
+      <w:rPr>
+        <w:u w:val="none"/>
+      </w:rPr>
+    </w:lvl>
+    <w:lvl w:ilvl="6">
+      <w:start w:val="1"/>
+      <w:numFmt w:val="bullet"/>
+      <w:lvlText w:val="●"/>
+      <w:lvlJc w:val="left"/>
+      <w:pPr>
+        <w:ind w:left="5040" w:firstLine="4680"/>
+      </w:pPr>
+      <w:rPr>
+        <w:u w:val="none"/>
+      </w:rPr>
+    </w:lvl>
+    <w:lvl w:ilvl="7">
+      <w:start w:val="1"/>
+      <w:numFmt w:val="bullet"/>
+      <w:lvlText w:val="○"/>
+      <w:lvlJc w:val="left"/>
+      <w:pPr>
+        <w:ind w:left="5760" w:firstLine="5400"/>
+      </w:pPr>
+      <w:rPr>
+        <w:u w:val="none"/>
+      </w:rPr>
+    </w:lvl>
+    <w:lvl w:ilvl="8">
+      <w:start w:val="1"/>
+      <w:numFmt w:val="bullet"/>
+      <w:lvlText w:val="■"/>
+      <w:lvlJc w:val="left"/>
+      <w:pPr>
+        <w:ind w:left="6480" w:firstLine="6120"/>
+      </w:pPr>
+      <w:rPr>
+        <w:u w:val="none"/>
+      </w:rPr>
+    </w:lvl>
+  </w:abstractNum>
+  <w:abstractNum w:abstractNumId="18">
+    <w:lvl w:ilvl="0">
+      <w:start w:val="1"/>
+      <w:numFmt w:val="bullet"/>
+      <w:lvlText w:val="●"/>
+      <w:lvlJc w:val="left"/>
+      <w:pPr>
+        <w:ind w:left="720" w:firstLine="360"/>
+      </w:pPr>
+      <w:rPr>
+        <w:u w:val="none"/>
+      </w:rPr>
+    </w:lvl>
+    <w:lvl w:ilvl="1">
+      <w:start w:val="1"/>
+      <w:numFmt w:val="bullet"/>
+      <w:lvlText w:val="○"/>
+      <w:lvlJc w:val="left"/>
+      <w:pPr>
+        <w:ind w:left="1440" w:firstLine="1080"/>
+      </w:pPr>
+      <w:rPr>
+        <w:u w:val="none"/>
+      </w:rPr>
+    </w:lvl>
+    <w:lvl w:ilvl="2">
+      <w:start w:val="1"/>
+      <w:numFmt w:val="bullet"/>
+      <w:lvlText w:val="■"/>
+      <w:lvlJc w:val="left"/>
+      <w:pPr>
+        <w:ind w:left="2160" w:firstLine="1800"/>
+      </w:pPr>
+      <w:rPr>
+        <w:u w:val="none"/>
+      </w:rPr>
+    </w:lvl>
+    <w:lvl w:ilvl="3">
+      <w:start w:val="1"/>
+      <w:numFmt w:val="bullet"/>
+      <w:lvlText w:val="●"/>
+      <w:lvlJc w:val="left"/>
+      <w:pPr>
+        <w:ind w:left="2880" w:firstLine="2520"/>
+      </w:pPr>
+      <w:rPr>
+        <w:u w:val="none"/>
+      </w:rPr>
+    </w:lvl>
+    <w:lvl w:ilvl="4">
+      <w:start w:val="1"/>
+      <w:numFmt w:val="bullet"/>
+      <w:lvlText w:val="○"/>
+      <w:lvlJc w:val="left"/>
+      <w:pPr>
+        <w:ind w:left="3600" w:firstLine="3240"/>
+      </w:pPr>
+      <w:rPr>
+        <w:u w:val="none"/>
+      </w:rPr>
+    </w:lvl>
+    <w:lvl w:ilvl="5">
+      <w:start w:val="1"/>
+      <w:numFmt w:val="bullet"/>
+      <w:lvlText w:val="■"/>
+      <w:lvlJc w:val="left"/>
+      <w:pPr>
+        <w:ind w:left="4320" w:firstLine="3960"/>
+      </w:pPr>
+      <w:rPr>
+        <w:u w:val="none"/>
+      </w:rPr>
+    </w:lvl>
+    <w:lvl w:ilvl="6">
+      <w:start w:val="1"/>
+      <w:numFmt w:val="bullet"/>
+      <w:lvlText w:val="●"/>
+      <w:lvlJc w:val="left"/>
+      <w:pPr>
+        <w:ind w:left="5040" w:firstLine="4680"/>
+      </w:pPr>
+      <w:rPr>
+        <w:u w:val="none"/>
+      </w:rPr>
+    </w:lvl>
+    <w:lvl w:ilvl="7">
+      <w:start w:val="1"/>
+      <w:numFmt w:val="bullet"/>
+      <w:lvlText w:val="○"/>
+      <w:lvlJc w:val="left"/>
+      <w:pPr>
+        <w:ind w:left="5760" w:firstLine="5400"/>
+      </w:pPr>
+      <w:rPr>
+        <w:u w:val="none"/>
+      </w:rPr>
+    </w:lvl>
+    <w:lvl w:ilvl="8">
+      <w:start w:val="1"/>
+      <w:numFmt w:val="bullet"/>
+      <w:lvlText w:val="■"/>
+      <w:lvlJc w:val="left"/>
+      <w:pPr>
+        <w:ind w:left="6480" w:firstLine="6120"/>
+      </w:pPr>
+      <w:rPr>
+        <w:u w:val="none"/>
+      </w:rPr>
+    </w:lvl>
+  </w:abstractNum>
+  <w:abstractNum w:abstractNumId="19">
+    <w:lvl w:ilvl="0">
+      <w:start w:val="1"/>
       <w:numFmt w:val="decimal"/>
       <w:lvlText w:val="%1."/>
       <w:lvlJc w:val="left"/>
@@ -6469,7 +6960,7 @@
       </w:rPr>
     </w:lvl>
   </w:abstractNum>
-  <w:abstractNum w:abstractNumId="18">
+  <w:abstractNum w:abstractNumId="20">
     <w:lvl w:ilvl="0">
       <w:start w:val="1"/>
       <w:numFmt w:val="bullet"/>
@@ -6579,7 +7070,7 @@
       </w:rPr>
     </w:lvl>
   </w:abstractNum>
-  <w:abstractNum w:abstractNumId="19">
+  <w:abstractNum w:abstractNumId="21">
     <w:lvl w:ilvl="0">
       <w:start w:val="1"/>
       <w:numFmt w:val="bullet"/>
@@ -6689,7 +7180,7 @@
       </w:rPr>
     </w:lvl>
   </w:abstractNum>
-  <w:abstractNum w:abstractNumId="20">
+  <w:abstractNum w:abstractNumId="22">
     <w:lvl w:ilvl="0">
       <w:start w:val="1"/>
       <w:numFmt w:val="bullet"/>
@@ -6858,6 +7349,12 @@
   </w:num>
   <w:num w:numId="20">
     <w:abstractNumId w:val="20"/>
+  </w:num>
+  <w:num w:numId="21">
+    <w:abstractNumId w:val="21"/>
+  </w:num>
+  <w:num w:numId="22">
+    <w:abstractNumId w:val="22"/>
   </w:num>
 </w:numbering>
 </file>

</xml_diff>

<commit_message>
Update docs to have title page
</commit_message>
<xml_diff>
--- a/Docs/Features.docx
+++ b/Docs/Features.docx
@@ -7,13 +7,680 @@
       <w:pPr>
         <w:pStyle w:val="Heading1"/>
         <w:contextualSpacing w:val="0"/>
-      </w:pPr>
-      <w:bookmarkStart w:colFirst="0" w:colLast="0" w:name="h.x4dnh27vvmed" w:id="0"/>
+        <w:jc w:val="center"/>
+      </w:pPr>
+      <w:bookmarkStart w:colFirst="0" w:colLast="0" w:name="h.dibwsrcumcm3" w:id="0"/>
       <w:bookmarkEnd w:id="0"/>
       <w:r>
         <w:rPr>
           <w:rtl w:val="0"/>
         </w:rPr>
+      </w:r>
+    </w:p>
+    <w:p>
+      <w:pPr>
+        <w:contextualSpacing w:val="0"/>
+      </w:pPr>
+      <w:r>
+        <w:rPr>
+          <w:rtl w:val="0"/>
+        </w:rPr>
+      </w:r>
+    </w:p>
+    <w:p>
+      <w:pPr>
+        <w:contextualSpacing w:val="0"/>
+      </w:pPr>
+      <w:r>
+        <w:rPr>
+          <w:rtl w:val="0"/>
+        </w:rPr>
+      </w:r>
+    </w:p>
+    <w:p>
+      <w:pPr>
+        <w:contextualSpacing w:val="0"/>
+      </w:pPr>
+      <w:r>
+        <w:rPr>
+          <w:rtl w:val="0"/>
+        </w:rPr>
+      </w:r>
+    </w:p>
+    <w:p>
+      <w:pPr>
+        <w:contextualSpacing w:val="0"/>
+      </w:pPr>
+      <w:r>
+        <w:rPr>
+          <w:rtl w:val="0"/>
+        </w:rPr>
+      </w:r>
+    </w:p>
+    <w:p>
+      <w:pPr>
+        <w:contextualSpacing w:val="0"/>
+      </w:pPr>
+      <w:r>
+        <w:rPr>
+          <w:rtl w:val="0"/>
+        </w:rPr>
+      </w:r>
+    </w:p>
+    <w:p>
+      <w:pPr>
+        <w:contextualSpacing w:val="0"/>
+      </w:pPr>
+      <w:r>
+        <w:rPr>
+          <w:rtl w:val="0"/>
+        </w:rPr>
+      </w:r>
+    </w:p>
+    <w:p>
+      <w:pPr>
+        <w:contextualSpacing w:val="0"/>
+      </w:pPr>
+      <w:r>
+        <w:rPr>
+          <w:rtl w:val="0"/>
+        </w:rPr>
+      </w:r>
+      <w:r>
+        <w:drawing>
+          <wp:anchor allowOverlap="1" behindDoc="0" distB="114300" distT="114300" distL="114300" distR="114300" hidden="0" layoutInCell="0" locked="0" relativeHeight="0" simplePos="0">
+            <wp:simplePos x="0" y="0"/>
+            <wp:positionH relativeFrom="margin">
+              <wp:posOffset>685800</wp:posOffset>
+            </wp:positionH>
+            <wp:positionV relativeFrom="paragraph">
+              <wp:posOffset>76200</wp:posOffset>
+            </wp:positionV>
+            <wp:extent cx="519113" cy="519113"/>
+            <wp:effectExtent b="0" l="0" r="0" t="0"/>
+            <wp:wrapSquare wrapText="bothSides" distB="114300" distT="114300" distL="114300" distR="114300"/>
+            <wp:docPr id="1" name="image42.png"/>
+            <a:graphic>
+              <a:graphicData uri="http://schemas.openxmlformats.org/drawingml/2006/picture">
+                <pic:pic>
+                  <pic:nvPicPr>
+                    <pic:cNvPr id="0" name="image42.png"/>
+                    <pic:cNvPicPr preferRelativeResize="0"/>
+                  </pic:nvPicPr>
+                  <pic:blipFill>
+                    <a:blip r:embed="rId5"/>
+                    <a:srcRect b="0" l="0" r="0" t="0"/>
+                    <a:stretch>
+                      <a:fillRect/>
+                    </a:stretch>
+                  </pic:blipFill>
+                  <pic:spPr>
+                    <a:xfrm>
+                      <a:off x="0" y="0"/>
+                      <a:ext cx="519113" cy="519113"/>
+                    </a:xfrm>
+                    <a:prstGeom prst="rect"/>
+                    <a:ln/>
+                  </pic:spPr>
+                </pic:pic>
+              </a:graphicData>
+            </a:graphic>
+          </wp:anchor>
+        </w:drawing>
+      </w:r>
+    </w:p>
+    <w:p>
+      <w:pPr>
+        <w:pStyle w:val="Title"/>
+        <w:contextualSpacing w:val="0"/>
+        <w:jc w:val="center"/>
+      </w:pPr>
+      <w:bookmarkStart w:colFirst="0" w:colLast="0" w:name="h.ukmb812u1rcn" w:id="1"/>
+      <w:bookmarkEnd w:id="1"/>
+      <w:r>
+        <w:rPr>
+          <w:rtl w:val="0"/>
+        </w:rPr>
+        <w:t xml:space="preserve">Gamma Music Manager</w:t>
+      </w:r>
+    </w:p>
+    <w:p>
+      <w:pPr>
+        <w:contextualSpacing w:val="0"/>
+      </w:pPr>
+      <w:r>
+        <w:rPr>
+          <w:rtl w:val="0"/>
+        </w:rPr>
+      </w:r>
+    </w:p>
+    <w:p>
+      <w:pPr>
+        <w:pStyle w:val="Title"/>
+        <w:contextualSpacing w:val="0"/>
+        <w:jc w:val="center"/>
+      </w:pPr>
+      <w:bookmarkStart w:colFirst="0" w:colLast="0" w:name="h.wv9ancijrjwv" w:id="2"/>
+      <w:bookmarkEnd w:id="2"/>
+      <w:r>
+        <w:rPr>
+          <w:rtl w:val="0"/>
+        </w:rPr>
+        <w:t xml:space="preserve">Feature List</w:t>
+      </w:r>
+    </w:p>
+    <w:p>
+      <w:pPr>
+        <w:contextualSpacing w:val="0"/>
+      </w:pPr>
+      <w:r>
+        <w:rPr>
+          <w:rtl w:val="0"/>
+        </w:rPr>
+      </w:r>
+    </w:p>
+    <w:p>
+      <w:pPr>
+        <w:contextualSpacing w:val="0"/>
+      </w:pPr>
+      <w:r>
+        <w:rPr>
+          <w:rtl w:val="0"/>
+        </w:rPr>
+      </w:r>
+    </w:p>
+    <w:p>
+      <w:pPr>
+        <w:pStyle w:val="Subtitle"/>
+        <w:contextualSpacing w:val="0"/>
+        <w:jc w:val="center"/>
+      </w:pPr>
+      <w:bookmarkStart w:colFirst="0" w:colLast="0" w:name="h.gh7p9wq1azq8" w:id="3"/>
+      <w:bookmarkEnd w:id="3"/>
+      <w:r>
+        <w:rPr>
+          <w:rtl w:val="0"/>
+        </w:rPr>
+        <w:t xml:space="preserve">CMPT 373 - Team Gamma</w:t>
+      </w:r>
+    </w:p>
+    <w:p>
+      <w:r>
+        <w:br w:type="page"/>
+      </w:r>
+    </w:p>
+    <w:p>
+      <w:pPr>
+        <w:pStyle w:val="Heading1"/>
+        <w:contextualSpacing w:val="0"/>
+      </w:pPr>
+      <w:bookmarkStart w:colFirst="0" w:colLast="0" w:name="h.v7pdpifo7vum" w:id="4"/>
+      <w:bookmarkEnd w:id="4"/>
+      <w:r>
+        <w:rPr>
+          <w:rtl w:val="0"/>
+        </w:rPr>
+      </w:r>
+    </w:p>
+    <w:p>
+      <w:pPr>
+        <w:pStyle w:val="Heading1"/>
+        <w:contextualSpacing w:val="0"/>
+      </w:pPr>
+      <w:bookmarkStart w:colFirst="0" w:colLast="0" w:name="h.ck5h1p9e9z1s" w:id="5"/>
+      <w:bookmarkEnd w:id="5"/>
+      <w:r>
+        <w:rPr>
+          <w:rtl w:val="0"/>
+        </w:rPr>
+        <w:t xml:space="preserve">Table of Contents</w:t>
+      </w:r>
+    </w:p>
+    <w:p>
+      <w:pPr>
+        <w:ind w:left="360" w:firstLine="0"/>
+        <w:contextualSpacing w:val="0"/>
+      </w:pPr>
+      <w:hyperlink w:anchor="h.ck5h1p9e9z1s">
+        <w:r>
+          <w:rPr>
+            <w:color w:val="1155cc"/>
+            <w:u w:val="single"/>
+            <w:rtl w:val="0"/>
+          </w:rPr>
+          <w:t xml:space="preserve">Table of Contents</w:t>
+        </w:r>
+      </w:hyperlink>
+      <w:r>
+        <w:rPr>
+          <w:rtl w:val="0"/>
+        </w:rPr>
+      </w:r>
+    </w:p>
+    <w:p>
+      <w:pPr>
+        <w:ind w:left="360" w:firstLine="0"/>
+        <w:contextualSpacing w:val="0"/>
+      </w:pPr>
+      <w:hyperlink w:anchor="h.x4dnh27vvmed">
+        <w:r>
+          <w:rPr>
+            <w:color w:val="1155cc"/>
+            <w:u w:val="single"/>
+            <w:rtl w:val="0"/>
+          </w:rPr>
+          <w:t xml:space="preserve">Features</w:t>
+        </w:r>
+      </w:hyperlink>
+      <w:r>
+        <w:rPr>
+          <w:rtl w:val="0"/>
+        </w:rPr>
+      </w:r>
+    </w:p>
+    <w:p>
+      <w:pPr>
+        <w:ind w:left="720" w:firstLine="0"/>
+        <w:contextualSpacing w:val="0"/>
+      </w:pPr>
+      <w:hyperlink w:anchor="h.ov01kxomk1g8">
+        <w:r>
+          <w:rPr>
+            <w:color w:val="1155cc"/>
+            <w:u w:val="single"/>
+            <w:rtl w:val="0"/>
+          </w:rPr>
+          <w:t xml:space="preserve">File Manager Features</w:t>
+        </w:r>
+      </w:hyperlink>
+      <w:r>
+        <w:rPr>
+          <w:rtl w:val="0"/>
+        </w:rPr>
+      </w:r>
+    </w:p>
+    <w:p>
+      <w:pPr>
+        <w:ind w:left="1080" w:firstLine="0"/>
+        <w:contextualSpacing w:val="0"/>
+      </w:pPr>
+      <w:hyperlink w:anchor="h.z4zpr4a42a6m">
+        <w:r>
+          <w:rPr>
+            <w:color w:val="1155cc"/>
+            <w:u w:val="single"/>
+            <w:rtl w:val="0"/>
+          </w:rPr>
+          <w:t xml:space="preserve">Library View</w:t>
+        </w:r>
+      </w:hyperlink>
+      <w:r>
+        <w:rPr>
+          <w:rtl w:val="0"/>
+        </w:rPr>
+      </w:r>
+    </w:p>
+    <w:p>
+      <w:pPr>
+        <w:ind w:left="1080" w:firstLine="0"/>
+        <w:contextualSpacing w:val="0"/>
+      </w:pPr>
+      <w:hyperlink w:anchor="h.m6owx1ygzej">
+        <w:r>
+          <w:rPr>
+            <w:color w:val="1155cc"/>
+            <w:u w:val="single"/>
+            <w:rtl w:val="0"/>
+          </w:rPr>
+          <w:t xml:space="preserve">Folder Content View</w:t>
+        </w:r>
+      </w:hyperlink>
+      <w:r>
+        <w:rPr>
+          <w:rtl w:val="0"/>
+        </w:rPr>
+      </w:r>
+    </w:p>
+    <w:p>
+      <w:pPr>
+        <w:ind w:left="1080" w:firstLine="0"/>
+        <w:contextualSpacing w:val="0"/>
+      </w:pPr>
+      <w:hyperlink w:anchor="h.ojv573morttt">
+        <w:r>
+          <w:rPr>
+            <w:color w:val="1155cc"/>
+            <w:u w:val="single"/>
+            <w:rtl w:val="0"/>
+          </w:rPr>
+          <w:t xml:space="preserve">File Tree Tab View</w:t>
+        </w:r>
+      </w:hyperlink>
+      <w:r>
+        <w:rPr>
+          <w:rtl w:val="0"/>
+        </w:rPr>
+      </w:r>
+    </w:p>
+    <w:p>
+      <w:pPr>
+        <w:ind w:left="1080" w:firstLine="0"/>
+        <w:contextualSpacing w:val="0"/>
+      </w:pPr>
+      <w:hyperlink w:anchor="h.d1yw7e7hy8vr">
+        <w:r>
+          <w:rPr>
+            <w:color w:val="1155cc"/>
+            <w:u w:val="single"/>
+            <w:rtl w:val="0"/>
+          </w:rPr>
+          <w:t xml:space="preserve">File System Actions</w:t>
+        </w:r>
+      </w:hyperlink>
+      <w:r>
+        <w:rPr>
+          <w:rtl w:val="0"/>
+        </w:rPr>
+      </w:r>
+    </w:p>
+    <w:p>
+      <w:pPr>
+        <w:ind w:left="1080" w:firstLine="0"/>
+        <w:contextualSpacing w:val="0"/>
+      </w:pPr>
+      <w:hyperlink w:anchor="h.zhdfxk381xow">
+        <w:r>
+          <w:rPr>
+            <w:color w:val="1155cc"/>
+            <w:u w:val="single"/>
+            <w:rtl w:val="0"/>
+          </w:rPr>
+          <w:t xml:space="preserve">Multiple Selection</w:t>
+        </w:r>
+      </w:hyperlink>
+      <w:r>
+        <w:rPr>
+          <w:rtl w:val="0"/>
+        </w:rPr>
+      </w:r>
+    </w:p>
+    <w:p>
+      <w:pPr>
+        <w:ind w:left="720" w:firstLine="0"/>
+        <w:contextualSpacing w:val="0"/>
+      </w:pPr>
+      <w:hyperlink w:anchor="h.8xa5rte4etj7">
+        <w:r>
+          <w:rPr>
+            <w:color w:val="1155cc"/>
+            <w:u w:val="single"/>
+            <w:rtl w:val="0"/>
+          </w:rPr>
+          <w:t xml:space="preserve">Playlist Features</w:t>
+        </w:r>
+      </w:hyperlink>
+      <w:r>
+        <w:rPr>
+          <w:rtl w:val="0"/>
+        </w:rPr>
+      </w:r>
+    </w:p>
+    <w:p>
+      <w:pPr>
+        <w:ind w:left="720" w:firstLine="0"/>
+        <w:contextualSpacing w:val="0"/>
+      </w:pPr>
+      <w:hyperlink w:anchor="h.5b1ffl2wtqm3">
+        <w:r>
+          <w:rPr>
+            <w:color w:val="1155cc"/>
+            <w:u w:val="single"/>
+            <w:rtl w:val="0"/>
+          </w:rPr>
+          <w:t xml:space="preserve">Music Player Features</w:t>
+        </w:r>
+      </w:hyperlink>
+      <w:r>
+        <w:rPr>
+          <w:rtl w:val="0"/>
+        </w:rPr>
+      </w:r>
+    </w:p>
+    <w:p>
+      <w:pPr>
+        <w:ind w:left="1080" w:firstLine="0"/>
+        <w:contextualSpacing w:val="0"/>
+      </w:pPr>
+      <w:hyperlink w:anchor="h.mjbsxeyzmtyi">
+        <w:r>
+          <w:rPr>
+            <w:color w:val="1155cc"/>
+            <w:u w:val="single"/>
+            <w:rtl w:val="0"/>
+          </w:rPr>
+          <w:t xml:space="preserve">Playback Overview:</w:t>
+        </w:r>
+      </w:hyperlink>
+      <w:r>
+        <w:rPr>
+          <w:rtl w:val="0"/>
+        </w:rPr>
+      </w:r>
+    </w:p>
+    <w:p>
+      <w:pPr>
+        <w:ind w:left="720" w:firstLine="0"/>
+        <w:contextualSpacing w:val="0"/>
+      </w:pPr>
+      <w:hyperlink w:anchor="h.oe7plna8rrz9">
+        <w:r>
+          <w:rPr>
+            <w:color w:val="1155cc"/>
+            <w:u w:val="single"/>
+            <w:rtl w:val="0"/>
+          </w:rPr>
+          <w:t xml:space="preserve">Search</w:t>
+        </w:r>
+      </w:hyperlink>
+      <w:r>
+        <w:rPr>
+          <w:rtl w:val="0"/>
+        </w:rPr>
+      </w:r>
+    </w:p>
+    <w:p>
+      <w:pPr>
+        <w:ind w:left="720" w:firstLine="0"/>
+        <w:contextualSpacing w:val="0"/>
+      </w:pPr>
+      <w:hyperlink w:anchor="h.7ruexkzxcnl">
+        <w:r>
+          <w:rPr>
+            <w:color w:val="1155cc"/>
+            <w:u w:val="single"/>
+            <w:rtl w:val="0"/>
+          </w:rPr>
+          <w:t xml:space="preserve">Menu Bar</w:t>
+        </w:r>
+      </w:hyperlink>
+      <w:r>
+        <w:rPr>
+          <w:rtl w:val="0"/>
+        </w:rPr>
+      </w:r>
+    </w:p>
+    <w:p>
+      <w:pPr>
+        <w:ind w:left="1080" w:firstLine="0"/>
+        <w:contextualSpacing w:val="0"/>
+      </w:pPr>
+      <w:hyperlink w:anchor="h.wccyw0l6nnno">
+        <w:r>
+          <w:rPr>
+            <w:color w:val="1155cc"/>
+            <w:u w:val="single"/>
+            <w:rtl w:val="0"/>
+          </w:rPr>
+          <w:t xml:space="preserve">File</w:t>
+        </w:r>
+      </w:hyperlink>
+      <w:r>
+        <w:rPr>
+          <w:rtl w:val="0"/>
+        </w:rPr>
+      </w:r>
+    </w:p>
+    <w:p>
+      <w:pPr>
+        <w:ind w:left="1080" w:firstLine="0"/>
+        <w:contextualSpacing w:val="0"/>
+      </w:pPr>
+      <w:hyperlink w:anchor="h.53kufkd2zwti">
+        <w:r>
+          <w:rPr>
+            <w:color w:val="1155cc"/>
+            <w:u w:val="single"/>
+            <w:rtl w:val="0"/>
+          </w:rPr>
+          <w:t xml:space="preserve">Options</w:t>
+        </w:r>
+      </w:hyperlink>
+      <w:r>
+        <w:rPr>
+          <w:rtl w:val="0"/>
+        </w:rPr>
+      </w:r>
+    </w:p>
+    <w:p>
+      <w:pPr>
+        <w:ind w:left="1080" w:firstLine="0"/>
+        <w:contextualSpacing w:val="0"/>
+      </w:pPr>
+      <w:hyperlink w:anchor="h.433e96qn1qp9">
+        <w:r>
+          <w:rPr>
+            <w:color w:val="1155cc"/>
+            <w:u w:val="single"/>
+            <w:rtl w:val="0"/>
+          </w:rPr>
+          <w:t xml:space="preserve">Playlist</w:t>
+        </w:r>
+      </w:hyperlink>
+      <w:r>
+        <w:rPr>
+          <w:rtl w:val="0"/>
+        </w:rPr>
+      </w:r>
+    </w:p>
+    <w:p>
+      <w:pPr>
+        <w:ind w:left="1080" w:firstLine="0"/>
+        <w:contextualSpacing w:val="0"/>
+      </w:pPr>
+      <w:hyperlink w:anchor="h.jwnc5sou14qa">
+        <w:r>
+          <w:rPr>
+            <w:color w:val="1155cc"/>
+            <w:u w:val="single"/>
+            <w:rtl w:val="0"/>
+          </w:rPr>
+          <w:t xml:space="preserve">Minimode</w:t>
+        </w:r>
+      </w:hyperlink>
+      <w:r>
+        <w:rPr>
+          <w:rtl w:val="0"/>
+        </w:rPr>
+      </w:r>
+    </w:p>
+    <w:p>
+      <w:pPr>
+        <w:ind w:left="360" w:firstLine="0"/>
+        <w:contextualSpacing w:val="0"/>
+      </w:pPr>
+      <w:hyperlink w:anchor="h.ewmjly70at89">
+        <w:r>
+          <w:rPr>
+            <w:color w:val="1155cc"/>
+            <w:u w:val="single"/>
+            <w:rtl w:val="0"/>
+          </w:rPr>
+          <w:t xml:space="preserve">Appendix</w:t>
+        </w:r>
+      </w:hyperlink>
+      <w:r>
+        <w:rPr>
+          <w:rtl w:val="0"/>
+        </w:rPr>
+      </w:r>
+    </w:p>
+    <w:p>
+      <w:pPr>
+        <w:ind w:left="1080" w:firstLine="0"/>
+        <w:contextualSpacing w:val="0"/>
+      </w:pPr>
+      <w:hyperlink w:anchor="h.xjzmvj804f9m">
+        <w:r>
+          <w:rPr>
+            <w:color w:val="1155cc"/>
+            <w:u w:val="single"/>
+            <w:rtl w:val="0"/>
+          </w:rPr>
+          <w:t xml:space="preserve">Surround Sound Support</w:t>
+        </w:r>
+      </w:hyperlink>
+      <w:r>
+        <w:rPr>
+          <w:rtl w:val="0"/>
+        </w:rPr>
+      </w:r>
+    </w:p>
+    <w:p>
+      <w:pPr>
+        <w:contextualSpacing w:val="0"/>
+      </w:pPr>
+      <w:r>
+        <w:rPr>
+          <w:rtl w:val="0"/>
+        </w:rPr>
+      </w:r>
+    </w:p>
+    <w:p>
+      <w:pPr>
+        <w:contextualSpacing w:val="0"/>
+      </w:pPr>
+      <w:r>
+        <w:rPr>
+          <w:rtl w:val="0"/>
+        </w:rPr>
+      </w:r>
+    </w:p>
+    <w:p>
+      <w:r>
+        <w:br w:type="page"/>
+      </w:r>
+    </w:p>
+    <w:p>
+      <w:pPr>
+        <w:contextualSpacing w:val="0"/>
+      </w:pPr>
+      <w:r>
+        <w:rPr>
+          <w:rtl w:val="0"/>
+        </w:rPr>
+      </w:r>
+    </w:p>
+    <w:p>
+      <w:pPr>
+        <w:pStyle w:val="Heading1"/>
+        <w:contextualSpacing w:val="0"/>
+      </w:pPr>
+      <w:bookmarkStart w:colFirst="0" w:colLast="0" w:name="h.x4dnh27vvmed" w:id="6"/>
+      <w:bookmarkEnd w:id="6"/>
+      <w:r>
+        <w:rPr>
+          <w:rtl w:val="0"/>
+        </w:rPr>
         <w:t xml:space="preserve">Features</w:t>
       </w:r>
     </w:p>
@@ -33,8 +700,8 @@
         <w:pStyle w:val="Heading2"/>
         <w:contextualSpacing w:val="0"/>
       </w:pPr>
-      <w:bookmarkStart w:colFirst="0" w:colLast="0" w:name="h.ov01kxomk1g8" w:id="1"/>
-      <w:bookmarkEnd w:id="1"/>
+      <w:bookmarkStart w:colFirst="0" w:colLast="0" w:name="h.ov01kxomk1g8" w:id="7"/>
+      <w:bookmarkEnd w:id="7"/>
       <w:r>
         <w:rPr>
           <w:rtl w:val="0"/>
@@ -72,16 +739,16 @@
           <wp:inline distB="114300" distT="114300" distL="114300" distR="114300">
             <wp:extent cx="5013760" cy="3757613"/>
             <wp:effectExtent b="0" l="0" r="0" t="0"/>
-            <wp:docPr id="13" name="image54.png"/>
+            <wp:docPr id="14" name="image55.png"/>
             <a:graphic>
               <a:graphicData uri="http://schemas.openxmlformats.org/drawingml/2006/picture">
                 <pic:pic>
                   <pic:nvPicPr>
-                    <pic:cNvPr id="0" name="image54.png"/>
+                    <pic:cNvPr id="0" name="image55.png"/>
                     <pic:cNvPicPr preferRelativeResize="0"/>
                   </pic:nvPicPr>
                   <pic:blipFill>
-                    <a:blip r:embed="rId5"/>
+                    <a:blip r:embed="rId6"/>
                     <a:srcRect b="0" l="0" r="0" t="0"/>
                     <a:stretch>
                       <a:fillRect/>
@@ -174,8 +841,8 @@
         <w:pStyle w:val="Heading3"/>
         <w:contextualSpacing w:val="0"/>
       </w:pPr>
-      <w:bookmarkStart w:colFirst="0" w:colLast="0" w:name="h.z4zpr4a42a6m" w:id="2"/>
-      <w:bookmarkEnd w:id="2"/>
+      <w:bookmarkStart w:colFirst="0" w:colLast="0" w:name="h.z4zpr4a42a6m" w:id="8"/>
+      <w:bookmarkEnd w:id="8"/>
       <w:r>
         <w:rPr>
           <w:rtl w:val="0"/>
@@ -343,16 +1010,16 @@
           <wp:inline distB="114300" distT="114300" distL="114300" distR="114300">
             <wp:extent cx="1371600" cy="2035834"/>
             <wp:effectExtent b="0" l="0" r="0" t="0"/>
-            <wp:docPr id="35" name="image76.png"/>
+            <wp:docPr id="36" name="image77.png"/>
             <a:graphic>
               <a:graphicData uri="http://schemas.openxmlformats.org/drawingml/2006/picture">
                 <pic:pic>
                   <pic:nvPicPr>
-                    <pic:cNvPr id="0" name="image76.png"/>
+                    <pic:cNvPr id="0" name="image77.png"/>
                     <pic:cNvPicPr preferRelativeResize="0"/>
                   </pic:nvPicPr>
                   <pic:blipFill>
-                    <a:blip r:embed="rId6"/>
+                    <a:blip r:embed="rId7"/>
                     <a:srcRect b="0" l="0" r="0" t="0"/>
                     <a:stretch>
                       <a:fillRect/>
@@ -462,16 +1129,16 @@
           <wp:inline distB="114300" distT="114300" distL="114300" distR="114300">
             <wp:extent cx="1543050" cy="1796603"/>
             <wp:effectExtent b="0" l="0" r="0" t="0"/>
-            <wp:docPr id="8" name="image23.png"/>
+            <wp:docPr id="9" name="image50.png"/>
             <a:graphic>
               <a:graphicData uri="http://schemas.openxmlformats.org/drawingml/2006/picture">
                 <pic:pic>
                   <pic:nvPicPr>
-                    <pic:cNvPr id="0" name="image23.png"/>
+                    <pic:cNvPr id="0" name="image50.png"/>
                     <pic:cNvPicPr preferRelativeResize="0"/>
                   </pic:nvPicPr>
                   <pic:blipFill>
-                    <a:blip r:embed="rId7"/>
+                    <a:blip r:embed="rId8"/>
                     <a:srcRect b="0" l="0" r="0" t="0"/>
                     <a:stretch>
                       <a:fillRect/>
@@ -563,16 +1230,16 @@
           <wp:inline distB="114300" distT="114300" distL="114300" distR="114300">
             <wp:extent cx="1552575" cy="1574442"/>
             <wp:effectExtent b="0" l="0" r="0" t="0"/>
-            <wp:docPr id="24" name="image65.png"/>
+            <wp:docPr id="25" name="image66.png"/>
             <a:graphic>
               <a:graphicData uri="http://schemas.openxmlformats.org/drawingml/2006/picture">
                 <pic:pic>
                   <pic:nvPicPr>
-                    <pic:cNvPr id="0" name="image65.png"/>
+                    <pic:cNvPr id="0" name="image66.png"/>
                     <pic:cNvPicPr preferRelativeResize="0"/>
                   </pic:nvPicPr>
                   <pic:blipFill>
-                    <a:blip r:embed="rId8"/>
+                    <a:blip r:embed="rId9"/>
                     <a:srcRect b="0" l="0" r="0" t="0"/>
                     <a:stretch>
                       <a:fillRect/>
@@ -636,8 +1303,8 @@
         <w:pStyle w:val="Heading3"/>
         <w:contextualSpacing w:val="0"/>
       </w:pPr>
-      <w:bookmarkStart w:colFirst="0" w:colLast="0" w:name="h.m6owx1ygzej" w:id="3"/>
-      <w:bookmarkEnd w:id="3"/>
+      <w:bookmarkStart w:colFirst="0" w:colLast="0" w:name="h.m6owx1ygzej" w:id="9"/>
+      <w:bookmarkEnd w:id="9"/>
       <w:r>
         <w:rPr>
           <w:rtl w:val="0"/>
@@ -723,16 +1390,16 @@
           <wp:inline distB="114300" distT="114300" distL="114300" distR="114300">
             <wp:extent cx="3238500" cy="2300111"/>
             <wp:effectExtent b="0" l="0" r="0" t="0"/>
-            <wp:docPr id="32" name="image73.png"/>
+            <wp:docPr id="33" name="image74.png"/>
             <a:graphic>
               <a:graphicData uri="http://schemas.openxmlformats.org/drawingml/2006/picture">
                 <pic:pic>
                   <pic:nvPicPr>
-                    <pic:cNvPr id="0" name="image73.png"/>
+                    <pic:cNvPr id="0" name="image74.png"/>
                     <pic:cNvPicPr preferRelativeResize="0"/>
                   </pic:nvPicPr>
                   <pic:blipFill>
-                    <a:blip r:embed="rId9"/>
+                    <a:blip r:embed="rId10"/>
                     <a:srcRect b="0" l="0" r="0" t="0"/>
                     <a:stretch>
                       <a:fillRect/>
@@ -820,16 +1487,16 @@
           <wp:inline distB="114300" distT="114300" distL="114300" distR="114300">
             <wp:extent cx="3357563" cy="1591733"/>
             <wp:effectExtent b="0" l="0" r="0" t="0"/>
-            <wp:docPr id="10" name="image26.png"/>
+            <wp:docPr id="11" name="image52.png"/>
             <a:graphic>
               <a:graphicData uri="http://schemas.openxmlformats.org/drawingml/2006/picture">
                 <pic:pic>
                   <pic:nvPicPr>
-                    <pic:cNvPr id="0" name="image26.png"/>
+                    <pic:cNvPr id="0" name="image52.png"/>
                     <pic:cNvPicPr preferRelativeResize="0"/>
                   </pic:nvPicPr>
                   <pic:blipFill>
-                    <a:blip r:embed="rId10"/>
+                    <a:blip r:embed="rId11"/>
                     <a:srcRect b="0" l="0" r="0" t="0"/>
                     <a:stretch>
                       <a:fillRect/>
@@ -880,8 +1547,8 @@
         <w:pStyle w:val="Heading3"/>
         <w:contextualSpacing w:val="0"/>
       </w:pPr>
-      <w:bookmarkStart w:colFirst="0" w:colLast="0" w:name="h.ojv573morttt" w:id="4"/>
-      <w:bookmarkEnd w:id="4"/>
+      <w:bookmarkStart w:colFirst="0" w:colLast="0" w:name="h.ojv573morttt" w:id="10"/>
+      <w:bookmarkEnd w:id="10"/>
       <w:r>
         <w:rPr>
           <w:rtl w:val="0"/>
@@ -972,8 +1639,8 @@
         <w:pStyle w:val="Heading3"/>
         <w:contextualSpacing w:val="0"/>
       </w:pPr>
-      <w:bookmarkStart w:colFirst="0" w:colLast="0" w:name="h.d1yw7e7hy8vr" w:id="5"/>
-      <w:bookmarkEnd w:id="5"/>
+      <w:bookmarkStart w:colFirst="0" w:colLast="0" w:name="h.d1yw7e7hy8vr" w:id="11"/>
+      <w:bookmarkEnd w:id="11"/>
       <w:r>
         <w:rPr>
           <w:rtl w:val="0"/>
@@ -1021,8 +1688,8 @@
         <w:pStyle w:val="Heading3"/>
         <w:contextualSpacing w:val="0"/>
       </w:pPr>
-      <w:bookmarkStart w:colFirst="0" w:colLast="0" w:name="h.zhdfxk381xow" w:id="6"/>
-      <w:bookmarkEnd w:id="6"/>
+      <w:bookmarkStart w:colFirst="0" w:colLast="0" w:name="h.zhdfxk381xow" w:id="12"/>
+      <w:bookmarkEnd w:id="12"/>
       <w:r>
         <w:rPr>
           <w:rtl w:val="0"/>
@@ -1077,16 +1744,16 @@
           <wp:inline distB="114300" distT="114300" distL="114300" distR="114300">
             <wp:extent cx="2419350" cy="2857500"/>
             <wp:effectExtent b="0" l="0" r="0" t="0"/>
-            <wp:docPr id="39" name="image80.png"/>
+            <wp:docPr id="40" name="image81.png"/>
             <a:graphic>
               <a:graphicData uri="http://schemas.openxmlformats.org/drawingml/2006/picture">
                 <pic:pic>
                   <pic:nvPicPr>
-                    <pic:cNvPr id="0" name="image80.png"/>
+                    <pic:cNvPr id="0" name="image81.png"/>
                     <pic:cNvPicPr preferRelativeResize="0"/>
                   </pic:nvPicPr>
                   <pic:blipFill>
-                    <a:blip r:embed="rId11"/>
+                    <a:blip r:embed="rId12"/>
                     <a:srcRect b="0" l="0" r="0" t="0"/>
                     <a:stretch>
                       <a:fillRect/>
@@ -1283,8 +1950,8 @@
         <w:pStyle w:val="Heading2"/>
         <w:contextualSpacing w:val="0"/>
       </w:pPr>
-      <w:bookmarkStart w:colFirst="0" w:colLast="0" w:name="h.8xa5rte4etj7" w:id="7"/>
-      <w:bookmarkEnd w:id="7"/>
+      <w:bookmarkStart w:colFirst="0" w:colLast="0" w:name="h.8xa5rte4etj7" w:id="13"/>
+      <w:bookmarkEnd w:id="13"/>
       <w:r>
         <w:rPr>
           <w:rtl w:val="0"/>
@@ -1341,16 +2008,16 @@
           <wp:inline distB="114300" distT="114300" distL="114300" distR="114300">
             <wp:extent cx="3371850" cy="3819525"/>
             <wp:effectExtent b="0" l="0" r="0" t="0"/>
-            <wp:docPr id="2" name="image08.png"/>
+            <wp:docPr id="3" name="image44.png"/>
             <a:graphic>
               <a:graphicData uri="http://schemas.openxmlformats.org/drawingml/2006/picture">
                 <pic:pic>
                   <pic:nvPicPr>
-                    <pic:cNvPr id="0" name="image08.png"/>
+                    <pic:cNvPr id="0" name="image44.png"/>
                     <pic:cNvPicPr preferRelativeResize="0"/>
                   </pic:nvPicPr>
                   <pic:blipFill>
-                    <a:blip r:embed="rId12"/>
+                    <a:blip r:embed="rId13"/>
                     <a:srcRect b="0" l="0" r="0" t="0"/>
                     <a:stretch>
                       <a:fillRect/>
@@ -1461,16 +2128,16 @@
           <wp:inline distB="114300" distT="114300" distL="114300" distR="114300">
             <wp:extent cx="3328988" cy="1870647"/>
             <wp:effectExtent b="0" l="0" r="0" t="0"/>
-            <wp:docPr id="20" name="image61.png"/>
+            <wp:docPr id="21" name="image62.png"/>
             <a:graphic>
               <a:graphicData uri="http://schemas.openxmlformats.org/drawingml/2006/picture">
                 <pic:pic>
                   <pic:nvPicPr>
-                    <pic:cNvPr id="0" name="image61.png"/>
+                    <pic:cNvPr id="0" name="image62.png"/>
                     <pic:cNvPicPr preferRelativeResize="0"/>
                   </pic:nvPicPr>
                   <pic:blipFill>
-                    <a:blip r:embed="rId13"/>
+                    <a:blip r:embed="rId14"/>
                     <a:srcRect b="0" l="0" r="0" t="0"/>
                     <a:stretch>
                       <a:fillRect/>
@@ -1570,8 +2237,8 @@
         <w:pStyle w:val="Heading2"/>
         <w:contextualSpacing w:val="0"/>
       </w:pPr>
-      <w:bookmarkStart w:colFirst="0" w:colLast="0" w:name="h.5b1ffl2wtqm3" w:id="8"/>
-      <w:bookmarkEnd w:id="8"/>
+      <w:bookmarkStart w:colFirst="0" w:colLast="0" w:name="h.5b1ffl2wtqm3" w:id="14"/>
+      <w:bookmarkEnd w:id="14"/>
       <w:r>
         <w:rPr>
           <w:rtl w:val="0"/>
@@ -1584,8 +2251,8 @@
         <w:pStyle w:val="Heading3"/>
         <w:contextualSpacing w:val="0"/>
       </w:pPr>
-      <w:bookmarkStart w:colFirst="0" w:colLast="0" w:name="h.mjbsxeyzmtyi" w:id="9"/>
-      <w:bookmarkEnd w:id="9"/>
+      <w:bookmarkStart w:colFirst="0" w:colLast="0" w:name="h.mjbsxeyzmtyi" w:id="15"/>
+      <w:bookmarkEnd w:id="15"/>
       <w:r>
         <w:rPr>
           <w:rtl w:val="0"/>
@@ -1662,16 +2329,16 @@
           <wp:inline distB="114300" distT="114300" distL="114300" distR="114300">
             <wp:extent cx="3448050" cy="3209925"/>
             <wp:effectExtent b="0" l="0" r="0" t="0"/>
-            <wp:docPr id="33" name="image74.png"/>
+            <wp:docPr id="34" name="image75.png"/>
             <a:graphic>
               <a:graphicData uri="http://schemas.openxmlformats.org/drawingml/2006/picture">
                 <pic:pic>
                   <pic:nvPicPr>
-                    <pic:cNvPr id="0" name="image74.png"/>
+                    <pic:cNvPr id="0" name="image75.png"/>
                     <pic:cNvPicPr preferRelativeResize="0"/>
                   </pic:nvPicPr>
                   <pic:blipFill>
-                    <a:blip r:embed="rId14"/>
+                    <a:blip r:embed="rId15"/>
                     <a:srcRect b="0" l="0" r="0" t="0"/>
                     <a:stretch>
                       <a:fillRect/>
@@ -1770,16 +2437,16 @@
           <wp:inline distB="114300" distT="114300" distL="114300" distR="114300">
             <wp:extent cx="3419475" cy="3467100"/>
             <wp:effectExtent b="0" l="0" r="0" t="0"/>
-            <wp:docPr id="9" name="image25.png"/>
+            <wp:docPr id="10" name="image51.png"/>
             <a:graphic>
               <a:graphicData uri="http://schemas.openxmlformats.org/drawingml/2006/picture">
                 <pic:pic>
                   <pic:nvPicPr>
-                    <pic:cNvPr id="0" name="image25.png"/>
+                    <pic:cNvPr id="0" name="image51.png"/>
                     <pic:cNvPicPr preferRelativeResize="0"/>
                   </pic:nvPicPr>
                   <pic:blipFill>
-                    <a:blip r:embed="rId15"/>
+                    <a:blip r:embed="rId16"/>
                     <a:srcRect b="0" l="0" r="0" t="0"/>
                     <a:stretch>
                       <a:fillRect/>
@@ -1877,16 +2544,16 @@
           <wp:inline distB="114300" distT="114300" distL="114300" distR="114300">
             <wp:extent cx="3486150" cy="3086100"/>
             <wp:effectExtent b="0" l="0" r="0" t="0"/>
-            <wp:docPr id="21" name="image62.png"/>
+            <wp:docPr id="22" name="image63.png"/>
             <a:graphic>
               <a:graphicData uri="http://schemas.openxmlformats.org/drawingml/2006/picture">
                 <pic:pic>
                   <pic:nvPicPr>
-                    <pic:cNvPr id="0" name="image62.png"/>
+                    <pic:cNvPr id="0" name="image63.png"/>
                     <pic:cNvPicPr preferRelativeResize="0"/>
                   </pic:nvPicPr>
                   <pic:blipFill>
-                    <a:blip r:embed="rId16"/>
+                    <a:blip r:embed="rId17"/>
                     <a:srcRect b="0" l="0" r="0" t="0"/>
                     <a:stretch>
                       <a:fillRect/>
@@ -1937,16 +2604,16 @@
           <wp:inline distB="114300" distT="114300" distL="114300" distR="114300">
             <wp:extent cx="1714500" cy="866775"/>
             <wp:effectExtent b="0" l="0" r="0" t="0"/>
-            <wp:docPr id="5" name="image19.png"/>
+            <wp:docPr id="6" name="image47.png"/>
             <a:graphic>
               <a:graphicData uri="http://schemas.openxmlformats.org/drawingml/2006/picture">
                 <pic:pic>
                   <pic:nvPicPr>
-                    <pic:cNvPr id="0" name="image19.png"/>
+                    <pic:cNvPr id="0" name="image47.png"/>
                     <pic:cNvPicPr preferRelativeResize="0"/>
                   </pic:nvPicPr>
                   <pic:blipFill>
-                    <a:blip r:embed="rId17"/>
+                    <a:blip r:embed="rId18"/>
                     <a:srcRect b="0" l="0" r="0" t="0"/>
                     <a:stretch>
                       <a:fillRect/>
@@ -1997,16 +2664,16 @@
           <wp:inline distB="114300" distT="114300" distL="114300" distR="114300">
             <wp:extent cx="628650" cy="571500"/>
             <wp:effectExtent b="0" l="0" r="0" t="0"/>
-            <wp:docPr id="26" name="image67.png"/>
+            <wp:docPr id="27" name="image68.png"/>
             <a:graphic>
               <a:graphicData uri="http://schemas.openxmlformats.org/drawingml/2006/picture">
                 <pic:pic>
                   <pic:nvPicPr>
-                    <pic:cNvPr id="0" name="image67.png"/>
+                    <pic:cNvPr id="0" name="image68.png"/>
                     <pic:cNvPicPr preferRelativeResize="0"/>
                   </pic:nvPicPr>
                   <pic:blipFill>
-                    <a:blip r:embed="rId18"/>
+                    <a:blip r:embed="rId19"/>
                     <a:srcRect b="0" l="0" r="0" t="0"/>
                     <a:stretch>
                       <a:fillRect/>
@@ -2031,16 +2698,16 @@
           <wp:inline distB="114300" distT="114300" distL="114300" distR="114300">
             <wp:extent cx="533400" cy="552450"/>
             <wp:effectExtent b="0" l="0" r="0" t="0"/>
-            <wp:docPr id="17" name="image58.png"/>
+            <wp:docPr id="18" name="image59.png"/>
             <a:graphic>
               <a:graphicData uri="http://schemas.openxmlformats.org/drawingml/2006/picture">
                 <pic:pic>
                   <pic:nvPicPr>
-                    <pic:cNvPr id="0" name="image58.png"/>
+                    <pic:cNvPr id="0" name="image59.png"/>
                     <pic:cNvPicPr preferRelativeResize="0"/>
                   </pic:nvPicPr>
                   <pic:blipFill>
-                    <a:blip r:embed="rId19"/>
+                    <a:blip r:embed="rId20"/>
                     <a:srcRect b="0" l="0" r="0" t="0"/>
                     <a:stretch>
                       <a:fillRect/>
@@ -2129,16 +2796,16 @@
           <wp:inline distB="114300" distT="114300" distL="114300" distR="114300">
             <wp:extent cx="3419475" cy="2809875"/>
             <wp:effectExtent b="0" l="0" r="0" t="0"/>
-            <wp:docPr id="42" name="image83.png"/>
+            <wp:docPr id="43" name="image84.png"/>
             <a:graphic>
               <a:graphicData uri="http://schemas.openxmlformats.org/drawingml/2006/picture">
                 <pic:pic>
                   <pic:nvPicPr>
-                    <pic:cNvPr id="0" name="image83.png"/>
+                    <pic:cNvPr id="0" name="image84.png"/>
                     <pic:cNvPicPr preferRelativeResize="0"/>
                   </pic:nvPicPr>
                   <pic:blipFill>
-                    <a:blip r:embed="rId20"/>
+                    <a:blip r:embed="rId21"/>
                     <a:srcRect b="0" l="0" r="0" t="0"/>
                     <a:stretch>
                       <a:fillRect/>
@@ -2337,16 +3004,16 @@
           <wp:inline distB="114300" distT="114300" distL="114300" distR="114300">
             <wp:extent cx="3419475" cy="1914525"/>
             <wp:effectExtent b="0" l="0" r="0" t="0"/>
-            <wp:docPr id="22" name="image63.png"/>
+            <wp:docPr id="23" name="image64.png"/>
             <a:graphic>
               <a:graphicData uri="http://schemas.openxmlformats.org/drawingml/2006/picture">
                 <pic:pic>
                   <pic:nvPicPr>
-                    <pic:cNvPr id="0" name="image63.png"/>
+                    <pic:cNvPr id="0" name="image64.png"/>
                     <pic:cNvPicPr preferRelativeResize="0"/>
                   </pic:nvPicPr>
                   <pic:blipFill>
-                    <a:blip r:embed="rId21"/>
+                    <a:blip r:embed="rId22"/>
                     <a:srcRect b="0" l="0" r="0" t="0"/>
                     <a:stretch>
                       <a:fillRect/>
@@ -2482,16 +3149,16 @@
           <wp:inline distB="114300" distT="114300" distL="114300" distR="114300">
             <wp:extent cx="3362325" cy="1714500"/>
             <wp:effectExtent b="0" l="0" r="0" t="0"/>
-            <wp:docPr id="18" name="image59.png"/>
+            <wp:docPr id="19" name="image60.png"/>
             <a:graphic>
               <a:graphicData uri="http://schemas.openxmlformats.org/drawingml/2006/picture">
                 <pic:pic>
                   <pic:nvPicPr>
-                    <pic:cNvPr id="0" name="image59.png"/>
+                    <pic:cNvPr id="0" name="image60.png"/>
                     <pic:cNvPicPr preferRelativeResize="0"/>
                   </pic:nvPicPr>
                   <pic:blipFill>
-                    <a:blip r:embed="rId22"/>
+                    <a:blip r:embed="rId23"/>
                     <a:srcRect b="0" l="0" r="0" t="0"/>
                     <a:stretch>
                       <a:fillRect/>
@@ -2576,16 +3243,16 @@
           <wp:inline distB="114300" distT="114300" distL="114300" distR="114300">
             <wp:extent cx="3429000" cy="1524000"/>
             <wp:effectExtent b="0" l="0" r="0" t="0"/>
-            <wp:docPr id="41" name="image82.png"/>
+            <wp:docPr id="42" name="image83.png"/>
             <a:graphic>
               <a:graphicData uri="http://schemas.openxmlformats.org/drawingml/2006/picture">
                 <pic:pic>
                   <pic:nvPicPr>
-                    <pic:cNvPr id="0" name="image82.png"/>
+                    <pic:cNvPr id="0" name="image83.png"/>
                     <pic:cNvPicPr preferRelativeResize="0"/>
                   </pic:nvPicPr>
                   <pic:blipFill>
-                    <a:blip r:embed="rId23"/>
+                    <a:blip r:embed="rId24"/>
                     <a:srcRect b="0" l="0" r="0" t="0"/>
                     <a:stretch>
                       <a:fillRect/>
@@ -2670,16 +3337,16 @@
           <wp:inline distB="114300" distT="114300" distL="114300" distR="114300">
             <wp:extent cx="3333750" cy="847725"/>
             <wp:effectExtent b="0" l="0" r="0" t="0"/>
-            <wp:docPr id="3" name="image11.png"/>
+            <wp:docPr id="4" name="image45.png"/>
             <a:graphic>
               <a:graphicData uri="http://schemas.openxmlformats.org/drawingml/2006/picture">
                 <pic:pic>
                   <pic:nvPicPr>
-                    <pic:cNvPr id="0" name="image11.png"/>
+                    <pic:cNvPr id="0" name="image45.png"/>
                     <pic:cNvPicPr preferRelativeResize="0"/>
                   </pic:nvPicPr>
                   <pic:blipFill>
-                    <a:blip r:embed="rId24"/>
+                    <a:blip r:embed="rId25"/>
                     <a:srcRect b="0" l="0" r="0" t="0"/>
                     <a:stretch>
                       <a:fillRect/>
@@ -2765,16 +3432,16 @@
           <wp:inline distB="114300" distT="114300" distL="114300" distR="114300">
             <wp:extent cx="1571625" cy="733425"/>
             <wp:effectExtent b="0" l="0" r="0" t="0"/>
-            <wp:docPr id="37" name="image78.png"/>
+            <wp:docPr id="38" name="image79.png"/>
             <a:graphic>
               <a:graphicData uri="http://schemas.openxmlformats.org/drawingml/2006/picture">
                 <pic:pic>
                   <pic:nvPicPr>
-                    <pic:cNvPr id="0" name="image78.png"/>
+                    <pic:cNvPr id="0" name="image79.png"/>
                     <pic:cNvPicPr preferRelativeResize="0"/>
                   </pic:nvPicPr>
                   <pic:blipFill>
-                    <a:blip r:embed="rId25"/>
+                    <a:blip r:embed="rId26"/>
                     <a:srcRect b="0" l="0" r="0" t="0"/>
                     <a:stretch>
                       <a:fillRect/>
@@ -2799,16 +3466,16 @@
           <wp:inline distB="114300" distT="114300" distL="114300" distR="114300">
             <wp:extent cx="1571625" cy="438150"/>
             <wp:effectExtent b="0" l="0" r="0" t="0"/>
-            <wp:docPr id="27" name="image68.png"/>
+            <wp:docPr id="28" name="image69.png"/>
             <a:graphic>
               <a:graphicData uri="http://schemas.openxmlformats.org/drawingml/2006/picture">
                 <pic:pic>
                   <pic:nvPicPr>
-                    <pic:cNvPr id="0" name="image68.png"/>
+                    <pic:cNvPr id="0" name="image69.png"/>
                     <pic:cNvPicPr preferRelativeResize="0"/>
                   </pic:nvPicPr>
                   <pic:blipFill>
-                    <a:blip r:embed="rId26"/>
+                    <a:blip r:embed="rId27"/>
                     <a:srcRect b="0" l="0" r="0" t="0"/>
                     <a:stretch>
                       <a:fillRect/>
@@ -2833,16 +3500,16 @@
           <wp:inline distB="114300" distT="114300" distL="114300" distR="114300">
             <wp:extent cx="1266825" cy="723900"/>
             <wp:effectExtent b="0" l="0" r="0" t="0"/>
-            <wp:docPr id="29" name="image70.png"/>
+            <wp:docPr id="30" name="image71.png"/>
             <a:graphic>
               <a:graphicData uri="http://schemas.openxmlformats.org/drawingml/2006/picture">
                 <pic:pic>
                   <pic:nvPicPr>
-                    <pic:cNvPr id="0" name="image70.png"/>
+                    <pic:cNvPr id="0" name="image71.png"/>
                     <pic:cNvPicPr preferRelativeResize="0"/>
                   </pic:nvPicPr>
                   <pic:blipFill>
-                    <a:blip r:embed="rId27"/>
+                    <a:blip r:embed="rId28"/>
                     <a:srcRect b="0" l="0" r="0" t="0"/>
                     <a:stretch>
                       <a:fillRect/>
@@ -2921,16 +3588,16 @@
           <wp:inline distB="114300" distT="114300" distL="114300" distR="114300">
             <wp:extent cx="3371850" cy="1476375"/>
             <wp:effectExtent b="0" l="0" r="0" t="0"/>
-            <wp:docPr id="7" name="image22.png"/>
+            <wp:docPr id="8" name="image49.png"/>
             <a:graphic>
               <a:graphicData uri="http://schemas.openxmlformats.org/drawingml/2006/picture">
                 <pic:pic>
                   <pic:nvPicPr>
-                    <pic:cNvPr id="0" name="image22.png"/>
+                    <pic:cNvPr id="0" name="image49.png"/>
                     <pic:cNvPicPr preferRelativeResize="0"/>
                   </pic:nvPicPr>
                   <pic:blipFill>
-                    <a:blip r:embed="rId28"/>
+                    <a:blip r:embed="rId29"/>
                     <a:srcRect b="0" l="0" r="0" t="0"/>
                     <a:stretch>
                       <a:fillRect/>
@@ -3016,16 +3683,16 @@
           <wp:inline distB="114300" distT="114300" distL="114300" distR="114300">
             <wp:extent cx="3324225" cy="1276350"/>
             <wp:effectExtent b="0" l="0" r="0" t="0"/>
-            <wp:docPr id="14" name="image55.png"/>
+            <wp:docPr id="15" name="image56.png"/>
             <a:graphic>
               <a:graphicData uri="http://schemas.openxmlformats.org/drawingml/2006/picture">
                 <pic:pic>
                   <pic:nvPicPr>
-                    <pic:cNvPr id="0" name="image55.png"/>
+                    <pic:cNvPr id="0" name="image56.png"/>
                     <pic:cNvPicPr preferRelativeResize="0"/>
                   </pic:nvPicPr>
                   <pic:blipFill>
-                    <a:blip r:embed="rId29"/>
+                    <a:blip r:embed="rId30"/>
                     <a:srcRect b="0" l="0" r="0" t="0"/>
                     <a:stretch>
                       <a:fillRect/>
@@ -3111,16 +3778,16 @@
           <wp:inline distB="114300" distT="114300" distL="114300" distR="114300">
             <wp:extent cx="4143375" cy="1685925"/>
             <wp:effectExtent b="0" l="0" r="0" t="0"/>
-            <wp:docPr id="16" name="image57.png"/>
+            <wp:docPr id="17" name="image58.png"/>
             <a:graphic>
               <a:graphicData uri="http://schemas.openxmlformats.org/drawingml/2006/picture">
                 <pic:pic>
                   <pic:nvPicPr>
-                    <pic:cNvPr id="0" name="image57.png"/>
+                    <pic:cNvPr id="0" name="image58.png"/>
                     <pic:cNvPicPr preferRelativeResize="0"/>
                   </pic:nvPicPr>
                   <pic:blipFill>
-                    <a:blip r:embed="rId30"/>
+                    <a:blip r:embed="rId31"/>
                     <a:srcRect b="0" l="0" r="0" t="0"/>
                     <a:stretch>
                       <a:fillRect/>
@@ -3182,16 +3849,16 @@
           <wp:inline distB="114300" distT="114300" distL="114300" distR="114300">
             <wp:extent cx="4448175" cy="1943100"/>
             <wp:effectExtent b="0" l="0" r="0" t="0"/>
-            <wp:docPr id="34" name="image75.png"/>
+            <wp:docPr id="35" name="image76.png"/>
             <a:graphic>
               <a:graphicData uri="http://schemas.openxmlformats.org/drawingml/2006/picture">
                 <pic:pic>
                   <pic:nvPicPr>
-                    <pic:cNvPr id="0" name="image75.png"/>
+                    <pic:cNvPr id="0" name="image76.png"/>
                     <pic:cNvPicPr preferRelativeResize="0"/>
                   </pic:nvPicPr>
                   <pic:blipFill>
-                    <a:blip r:embed="rId31"/>
+                    <a:blip r:embed="rId32"/>
                     <a:srcRect b="0" l="0" r="0" t="0"/>
                     <a:stretch>
                       <a:fillRect/>
@@ -3242,8 +3909,8 @@
         <w:pStyle w:val="Heading2"/>
         <w:contextualSpacing w:val="0"/>
       </w:pPr>
-      <w:bookmarkStart w:colFirst="0" w:colLast="0" w:name="h.oe7plna8rrz9" w:id="10"/>
-      <w:bookmarkEnd w:id="10"/>
+      <w:bookmarkStart w:colFirst="0" w:colLast="0" w:name="h.oe7plna8rrz9" w:id="16"/>
+      <w:bookmarkEnd w:id="16"/>
       <w:r>
         <w:rPr>
           <w:rtl w:val="0"/>
@@ -3271,16 +3938,16 @@
           <wp:inline distB="114300" distT="114300" distL="114300" distR="114300">
             <wp:extent cx="5243513" cy="2114169"/>
             <wp:effectExtent b="0" l="0" r="0" t="0"/>
-            <wp:docPr id="28" name="image69.png"/>
+            <wp:docPr id="29" name="image70.png"/>
             <a:graphic>
               <a:graphicData uri="http://schemas.openxmlformats.org/drawingml/2006/picture">
                 <pic:pic>
                   <pic:nvPicPr>
-                    <pic:cNvPr id="0" name="image69.png"/>
+                    <pic:cNvPr id="0" name="image70.png"/>
                     <pic:cNvPicPr preferRelativeResize="0"/>
                   </pic:nvPicPr>
                   <pic:blipFill>
-                    <a:blip r:embed="rId32"/>
+                    <a:blip r:embed="rId33"/>
                     <a:srcRect b="0" l="0" r="0" t="0"/>
                     <a:stretch>
                       <a:fillRect/>
@@ -3362,16 +4029,16 @@
           <wp:inline distB="114300" distT="114300" distL="114300" distR="114300">
             <wp:extent cx="2852738" cy="3004289"/>
             <wp:effectExtent b="0" l="0" r="0" t="0"/>
-            <wp:docPr id="6" name="image21.png"/>
+            <wp:docPr id="7" name="image48.png"/>
             <a:graphic>
               <a:graphicData uri="http://schemas.openxmlformats.org/drawingml/2006/picture">
                 <pic:pic>
                   <pic:nvPicPr>
-                    <pic:cNvPr id="0" name="image21.png"/>
+                    <pic:cNvPr id="0" name="image48.png"/>
                     <pic:cNvPicPr preferRelativeResize="0"/>
                   </pic:nvPicPr>
                   <pic:blipFill>
-                    <a:blip r:embed="rId33"/>
+                    <a:blip r:embed="rId34"/>
                     <a:srcRect b="0" l="0" r="0" t="0"/>
                     <a:stretch>
                       <a:fillRect/>
@@ -3485,16 +4152,16 @@
           <wp:inline distB="114300" distT="114300" distL="114300" distR="114300">
             <wp:extent cx="3295650" cy="2133600"/>
             <wp:effectExtent b="0" l="0" r="0" t="0"/>
-            <wp:docPr id="25" name="image66.png"/>
+            <wp:docPr id="26" name="image67.png"/>
             <a:graphic>
               <a:graphicData uri="http://schemas.openxmlformats.org/drawingml/2006/picture">
                 <pic:pic>
                   <pic:nvPicPr>
-                    <pic:cNvPr id="0" name="image66.png"/>
+                    <pic:cNvPr id="0" name="image67.png"/>
                     <pic:cNvPicPr preferRelativeResize="0"/>
                   </pic:nvPicPr>
                   <pic:blipFill>
-                    <a:blip r:embed="rId34"/>
+                    <a:blip r:embed="rId35"/>
                     <a:srcRect b="0" l="0" r="0" t="0"/>
                     <a:stretch>
                       <a:fillRect/>
@@ -3550,16 +4217,16 @@
           <wp:inline distB="114300" distT="114300" distL="114300" distR="114300">
             <wp:extent cx="3890963" cy="3851660"/>
             <wp:effectExtent b="0" l="0" r="0" t="0"/>
-            <wp:docPr id="4" name="image18.png"/>
+            <wp:docPr id="5" name="image46.png"/>
             <a:graphic>
               <a:graphicData uri="http://schemas.openxmlformats.org/drawingml/2006/picture">
                 <pic:pic>
                   <pic:nvPicPr>
-                    <pic:cNvPr id="0" name="image18.png"/>
+                    <pic:cNvPr id="0" name="image46.png"/>
                     <pic:cNvPicPr preferRelativeResize="0"/>
                   </pic:nvPicPr>
                   <pic:blipFill>
-                    <a:blip r:embed="rId35"/>
+                    <a:blip r:embed="rId36"/>
                     <a:srcRect b="0" l="0" r="0" t="0"/>
                     <a:stretch>
                       <a:fillRect/>
@@ -3615,16 +4282,16 @@
           <wp:inline distB="114300" distT="114300" distL="114300" distR="114300">
             <wp:extent cx="3819525" cy="3819525"/>
             <wp:effectExtent b="0" l="0" r="0" t="0"/>
-            <wp:docPr id="19" name="image60.png"/>
+            <wp:docPr id="20" name="image61.png"/>
             <a:graphic>
               <a:graphicData uri="http://schemas.openxmlformats.org/drawingml/2006/picture">
                 <pic:pic>
                   <pic:nvPicPr>
-                    <pic:cNvPr id="0" name="image60.png"/>
+                    <pic:cNvPr id="0" name="image61.png"/>
                     <pic:cNvPicPr preferRelativeResize="0"/>
                   </pic:nvPicPr>
                   <pic:blipFill>
-                    <a:blip r:embed="rId36"/>
+                    <a:blip r:embed="rId37"/>
                     <a:srcRect b="0" l="0" r="0" t="0"/>
                     <a:stretch>
                       <a:fillRect/>
@@ -3675,8 +4342,8 @@
         <w:pStyle w:val="Heading2"/>
         <w:contextualSpacing w:val="0"/>
       </w:pPr>
-      <w:bookmarkStart w:colFirst="0" w:colLast="0" w:name="h.7ruexkzxcnl" w:id="11"/>
-      <w:bookmarkEnd w:id="11"/>
+      <w:bookmarkStart w:colFirst="0" w:colLast="0" w:name="h.7ruexkzxcnl" w:id="17"/>
+      <w:bookmarkEnd w:id="17"/>
       <w:r>
         <w:rPr>
           <w:rtl w:val="0"/>
@@ -3689,8 +4356,8 @@
         <w:pStyle w:val="Heading3"/>
         <w:contextualSpacing w:val="0"/>
       </w:pPr>
-      <w:bookmarkStart w:colFirst="0" w:colLast="0" w:name="h.wccyw0l6nnno" w:id="12"/>
-      <w:bookmarkEnd w:id="12"/>
+      <w:bookmarkStart w:colFirst="0" w:colLast="0" w:name="h.wccyw0l6nnno" w:id="18"/>
+      <w:bookmarkEnd w:id="18"/>
       <w:r>
         <w:rPr>
           <w:rtl w:val="0"/>
@@ -3727,16 +4394,16 @@
           <wp:inline distB="114300" distT="114300" distL="114300" distR="114300">
             <wp:extent cx="2247900" cy="600075"/>
             <wp:effectExtent b="0" l="0" r="0" t="0"/>
-            <wp:docPr id="40" name="image81.png"/>
+            <wp:docPr id="41" name="image82.png"/>
             <a:graphic>
               <a:graphicData uri="http://schemas.openxmlformats.org/drawingml/2006/picture">
                 <pic:pic>
                   <pic:nvPicPr>
-                    <pic:cNvPr id="0" name="image81.png"/>
+                    <pic:cNvPr id="0" name="image82.png"/>
                     <pic:cNvPicPr preferRelativeResize="0"/>
                   </pic:nvPicPr>
                   <pic:blipFill>
-                    <a:blip r:embed="rId37"/>
+                    <a:blip r:embed="rId38"/>
                     <a:srcRect b="0" l="0" r="0" t="0"/>
                     <a:stretch>
                       <a:fillRect/>
@@ -3787,8 +4454,8 @@
         <w:pStyle w:val="Heading3"/>
         <w:contextualSpacing w:val="0"/>
       </w:pPr>
-      <w:bookmarkStart w:colFirst="0" w:colLast="0" w:name="h.53kufkd2zwti" w:id="13"/>
-      <w:bookmarkEnd w:id="13"/>
+      <w:bookmarkStart w:colFirst="0" w:colLast="0" w:name="h.53kufkd2zwti" w:id="19"/>
+      <w:bookmarkEnd w:id="19"/>
       <w:r>
         <w:rPr>
           <w:rtl w:val="0"/>
@@ -3901,16 +4568,16 @@
           <wp:inline distB="114300" distT="114300" distL="114300" distR="114300">
             <wp:extent cx="2219325" cy="1371600"/>
             <wp:effectExtent b="0" l="0" r="0" t="0"/>
-            <wp:docPr id="1" name="image07.png"/>
+            <wp:docPr id="2" name="image43.png"/>
             <a:graphic>
               <a:graphicData uri="http://schemas.openxmlformats.org/drawingml/2006/picture">
                 <pic:pic>
                   <pic:nvPicPr>
-                    <pic:cNvPr id="0" name="image07.png"/>
+                    <pic:cNvPr id="0" name="image43.png"/>
                     <pic:cNvPicPr preferRelativeResize="0"/>
                   </pic:nvPicPr>
                   <pic:blipFill>
-                    <a:blip r:embed="rId38"/>
+                    <a:blip r:embed="rId39"/>
                     <a:srcRect b="0" l="0" r="0" t="0"/>
                     <a:stretch>
                       <a:fillRect/>
@@ -3956,8 +4623,8 @@
         <w:pStyle w:val="Heading3"/>
         <w:contextualSpacing w:val="0"/>
       </w:pPr>
-      <w:bookmarkStart w:colFirst="0" w:colLast="0" w:name="h.433e96qn1qp9" w:id="14"/>
-      <w:bookmarkEnd w:id="14"/>
+      <w:bookmarkStart w:colFirst="0" w:colLast="0" w:name="h.433e96qn1qp9" w:id="20"/>
+      <w:bookmarkEnd w:id="20"/>
       <w:r>
         <w:rPr>
           <w:rtl w:val="0"/>
@@ -4052,16 +4719,16 @@
           <wp:inline distB="114300" distT="114300" distL="114300" distR="114300">
             <wp:extent cx="2419350" cy="1066800"/>
             <wp:effectExtent b="0" l="0" r="0" t="0"/>
-            <wp:docPr id="23" name="image64.png"/>
+            <wp:docPr id="24" name="image65.png"/>
             <a:graphic>
               <a:graphicData uri="http://schemas.openxmlformats.org/drawingml/2006/picture">
                 <pic:pic>
                   <pic:nvPicPr>
-                    <pic:cNvPr id="0" name="image64.png"/>
+                    <pic:cNvPr id="0" name="image65.png"/>
                     <pic:cNvPicPr preferRelativeResize="0"/>
                   </pic:nvPicPr>
                   <pic:blipFill>
-                    <a:blip r:embed="rId39"/>
+                    <a:blip r:embed="rId40"/>
                     <a:srcRect b="0" l="0" r="0" t="0"/>
                     <a:stretch>
                       <a:fillRect/>
@@ -4107,8 +4774,8 @@
         <w:pStyle w:val="Heading3"/>
         <w:contextualSpacing w:val="0"/>
       </w:pPr>
-      <w:bookmarkStart w:colFirst="0" w:colLast="0" w:name="h.jwnc5sou14qa" w:id="15"/>
-      <w:bookmarkEnd w:id="15"/>
+      <w:bookmarkStart w:colFirst="0" w:colLast="0" w:name="h.jwnc5sou14qa" w:id="21"/>
+      <w:bookmarkEnd w:id="21"/>
       <w:r>
         <w:rPr>
           <w:rtl w:val="0"/>
@@ -4145,16 +4812,16 @@
           <wp:inline distB="114300" distT="114300" distL="114300" distR="114300">
             <wp:extent cx="2438400" cy="619125"/>
             <wp:effectExtent b="0" l="0" r="0" t="0"/>
-            <wp:docPr id="38" name="image79.png"/>
+            <wp:docPr id="39" name="image80.png"/>
             <a:graphic>
               <a:graphicData uri="http://schemas.openxmlformats.org/drawingml/2006/picture">
                 <pic:pic>
                   <pic:nvPicPr>
-                    <pic:cNvPr id="0" name="image79.png"/>
+                    <pic:cNvPr id="0" name="image80.png"/>
                     <pic:cNvPicPr preferRelativeResize="0"/>
                   </pic:nvPicPr>
                   <pic:blipFill>
-                    <a:blip r:embed="rId40"/>
+                    <a:blip r:embed="rId41"/>
                     <a:srcRect b="0" l="0" r="0" t="0"/>
                     <a:stretch>
                       <a:fillRect/>
@@ -4230,8 +4897,8 @@
         <w:pStyle w:val="Heading2"/>
         <w:contextualSpacing w:val="0"/>
       </w:pPr>
-      <w:bookmarkStart w:colFirst="0" w:colLast="0" w:name="h.icaz578te2ay" w:id="16"/>
-      <w:bookmarkEnd w:id="16"/>
+      <w:bookmarkStart w:colFirst="0" w:colLast="0" w:name="h.icaz578te2ay" w:id="22"/>
+      <w:bookmarkEnd w:id="22"/>
       <w:r>
         <w:rPr>
           <w:rtl w:val="0"/>
@@ -4243,8 +4910,8 @@
         <w:pStyle w:val="Heading1"/>
         <w:contextualSpacing w:val="0"/>
       </w:pPr>
-      <w:bookmarkStart w:colFirst="0" w:colLast="0" w:name="h.ewmjly70at89" w:id="17"/>
-      <w:bookmarkEnd w:id="17"/>
+      <w:bookmarkStart w:colFirst="0" w:colLast="0" w:name="h.ewmjly70at89" w:id="23"/>
+      <w:bookmarkEnd w:id="23"/>
       <w:r>
         <w:rPr>
           <w:rtl w:val="0"/>
@@ -4257,8 +4924,8 @@
         <w:pStyle w:val="Heading3"/>
         <w:contextualSpacing w:val="0"/>
       </w:pPr>
-      <w:bookmarkStart w:colFirst="0" w:colLast="0" w:name="h.xjzmvj804f9m" w:id="18"/>
-      <w:bookmarkEnd w:id="18"/>
+      <w:bookmarkStart w:colFirst="0" w:colLast="0" w:name="h.xjzmvj804f9m" w:id="24"/>
+      <w:bookmarkEnd w:id="24"/>
       <w:r>
         <w:rPr>
           <w:rtl w:val="0"/>
@@ -4316,16 +4983,16 @@
           <wp:inline distB="114300" distT="114300" distL="114300" distR="114300">
             <wp:extent cx="1981200" cy="1440079"/>
             <wp:effectExtent b="0" l="0" r="0" t="0"/>
-            <wp:docPr id="15" name="image56.png"/>
+            <wp:docPr id="16" name="image57.png"/>
             <a:graphic>
               <a:graphicData uri="http://schemas.openxmlformats.org/drawingml/2006/picture">
                 <pic:pic>
                   <pic:nvPicPr>
-                    <pic:cNvPr id="0" name="image56.png"/>
+                    <pic:cNvPr id="0" name="image57.png"/>
                     <pic:cNvPicPr preferRelativeResize="0"/>
                   </pic:nvPicPr>
                   <pic:blipFill>
-                    <a:blip r:embed="rId41"/>
+                    <a:blip r:embed="rId42"/>
                     <a:srcRect b="0" l="0" r="0" t="0"/>
                     <a:stretch>
                       <a:fillRect/>
@@ -4406,16 +5073,16 @@
           <wp:inline distB="114300" distT="114300" distL="114300" distR="114300">
             <wp:extent cx="2857500" cy="3173966"/>
             <wp:effectExtent b="0" l="0" r="0" t="0"/>
-            <wp:docPr id="11" name="image28.png"/>
+            <wp:docPr id="12" name="image53.png"/>
             <a:graphic>
               <a:graphicData uri="http://schemas.openxmlformats.org/drawingml/2006/picture">
                 <pic:pic>
                   <pic:nvPicPr>
-                    <pic:cNvPr id="0" name="image28.png"/>
+                    <pic:cNvPr id="0" name="image53.png"/>
                     <pic:cNvPicPr preferRelativeResize="0"/>
                   </pic:nvPicPr>
                   <pic:blipFill>
-                    <a:blip r:embed="rId42"/>
+                    <a:blip r:embed="rId43"/>
                     <a:srcRect b="0" l="0" r="0" t="0"/>
                     <a:stretch>
                       <a:fillRect/>
@@ -4490,16 +5157,16 @@
           <wp:inline distB="114300" distT="114300" distL="114300" distR="114300">
             <wp:extent cx="3848100" cy="3041103"/>
             <wp:effectExtent b="0" l="0" r="0" t="0"/>
-            <wp:docPr id="30" name="image71.png"/>
+            <wp:docPr id="31" name="image72.png"/>
             <a:graphic>
               <a:graphicData uri="http://schemas.openxmlformats.org/drawingml/2006/picture">
                 <pic:pic>
                   <pic:nvPicPr>
-                    <pic:cNvPr id="0" name="image71.png"/>
+                    <pic:cNvPr id="0" name="image72.png"/>
                     <pic:cNvPicPr preferRelativeResize="0"/>
                   </pic:nvPicPr>
                   <pic:blipFill>
-                    <a:blip r:embed="rId43"/>
+                    <a:blip r:embed="rId44"/>
                     <a:srcRect b="0" l="0" r="0" t="0"/>
                     <a:stretch>
                       <a:fillRect/>
@@ -4585,16 +5252,16 @@
           <wp:inline distB="114300" distT="114300" distL="114300" distR="114300">
             <wp:extent cx="2924175" cy="3295499"/>
             <wp:effectExtent b="0" l="0" r="0" t="0"/>
-            <wp:docPr id="36" name="image77.png"/>
+            <wp:docPr id="37" name="image78.png"/>
             <a:graphic>
               <a:graphicData uri="http://schemas.openxmlformats.org/drawingml/2006/picture">
                 <pic:pic>
                   <pic:nvPicPr>
-                    <pic:cNvPr id="0" name="image77.png"/>
+                    <pic:cNvPr id="0" name="image78.png"/>
                     <pic:cNvPicPr preferRelativeResize="0"/>
                   </pic:nvPicPr>
                   <pic:blipFill>
-                    <a:blip r:embed="rId44"/>
+                    <a:blip r:embed="rId45"/>
                     <a:srcRect b="0" l="0" r="0" t="0"/>
                     <a:stretch>
                       <a:fillRect/>
@@ -4680,16 +5347,16 @@
           <wp:inline distB="114300" distT="114300" distL="114300" distR="114300">
             <wp:extent cx="3943350" cy="4400550"/>
             <wp:effectExtent b="0" l="0" r="0" t="0"/>
-            <wp:docPr id="31" name="image72.png"/>
+            <wp:docPr id="32" name="image73.png"/>
             <a:graphic>
               <a:graphicData uri="http://schemas.openxmlformats.org/drawingml/2006/picture">
                 <pic:pic>
                   <pic:nvPicPr>
-                    <pic:cNvPr id="0" name="image72.png"/>
+                    <pic:cNvPr id="0" name="image73.png"/>
                     <pic:cNvPicPr preferRelativeResize="0"/>
                   </pic:nvPicPr>
                   <pic:blipFill>
-                    <a:blip r:embed="rId45"/>
+                    <a:blip r:embed="rId46"/>
                     <a:srcRect b="0" l="0" r="0" t="0"/>
                     <a:stretch>
                       <a:fillRect/>
@@ -4746,13 +5413,47 @@
       </w:r>
     </w:p>
     <w:sectPr>
-      <w:headerReference r:id="rId46" w:type="default"/>
+      <w:headerReference r:id="rId47" w:type="default"/>
+      <w:headerReference r:id="rId48" w:type="first"/>
+      <w:footerReference r:id="rId49" w:type="default"/>
+      <w:footerReference r:id="rId50" w:type="first"/>
       <w:pgSz w:h="15840" w:w="12240"/>
-      <w:pgMar w:bottom="1440" w:top="1440" w:left="1440" w:right="1440"/>
+      <w:pgMar w:bottom="1440" w:top="1440" w:left="1440" w:right="900"/>
       <w:pgNumType w:start="1"/>
+      <w:titlePg w:val="1"/>
     </w:sectPr>
   </w:body>
 </w:document>
+</file>
+
+<file path=word/footer1.xml><?xml version="1.0" encoding="utf-8"?>
+<w:ftr xmlns:mc="http://schemas.openxmlformats.org/markup-compatibility/2006" xmlns:o="urn:schemas-microsoft-com:office:office" xmlns:r="http://schemas.openxmlformats.org/officeDocument/2006/relationships" xmlns:m="http://schemas.openxmlformats.org/officeDocument/2006/math" xmlns:v="urn:schemas-microsoft-com:vml" xmlns:wp="http://schemas.openxmlformats.org/drawingml/2006/wordprocessingDrawing" xmlns:w10="urn:schemas-microsoft-com:office:word" xmlns:w="http://schemas.openxmlformats.org/wordprocessingml/2006/main" xmlns:wne="http://schemas.microsoft.com/office/word/2006/wordml" xmlns:sl="http://schemas.openxmlformats.org/schemaLibrary/2006/main" xmlns:a="http://schemas.openxmlformats.org/drawingml/2006/main" xmlns:pic="http://schemas.openxmlformats.org/drawingml/2006/picture" xmlns:c="http://schemas.openxmlformats.org/drawingml/2006/chart" xmlns:lc="http://schemas.openxmlformats.org/drawingml/2006/lockedCanvas" xmlns:dgm="http://schemas.openxmlformats.org/drawingml/2006/diagram" xmlns:wps="http://schemas.microsoft.com/office/word/2010/wordprocessingShape" xmlns:wpg="http://schemas.microsoft.com/office/word/2010/wordprocessingGroup">
+  <w:p>
+    <w:pPr>
+      <w:contextualSpacing w:val="0"/>
+    </w:pPr>
+    <w:r>
+      <w:rPr>
+        <w:rtl w:val="0"/>
+      </w:rPr>
+    </w:r>
+  </w:p>
+</w:ftr>
+</file>
+
+<file path=word/footer2.xml><?xml version="1.0" encoding="utf-8"?>
+<w:ftr xmlns:mc="http://schemas.openxmlformats.org/markup-compatibility/2006" xmlns:o="urn:schemas-microsoft-com:office:office" xmlns:r="http://schemas.openxmlformats.org/officeDocument/2006/relationships" xmlns:m="http://schemas.openxmlformats.org/officeDocument/2006/math" xmlns:v="urn:schemas-microsoft-com:vml" xmlns:wp="http://schemas.openxmlformats.org/drawingml/2006/wordprocessingDrawing" xmlns:w10="urn:schemas-microsoft-com:office:word" xmlns:w="http://schemas.openxmlformats.org/wordprocessingml/2006/main" xmlns:wne="http://schemas.microsoft.com/office/word/2006/wordml" xmlns:sl="http://schemas.openxmlformats.org/schemaLibrary/2006/main" xmlns:a="http://schemas.openxmlformats.org/drawingml/2006/main" xmlns:pic="http://schemas.openxmlformats.org/drawingml/2006/picture" xmlns:c="http://schemas.openxmlformats.org/drawingml/2006/chart" xmlns:lc="http://schemas.openxmlformats.org/drawingml/2006/lockedCanvas" xmlns:dgm="http://schemas.openxmlformats.org/drawingml/2006/diagram" xmlns:wps="http://schemas.microsoft.com/office/word/2010/wordprocessingShape" xmlns:wpg="http://schemas.microsoft.com/office/word/2010/wordprocessingGroup">
+  <w:p>
+    <w:pPr>
+      <w:contextualSpacing w:val="0"/>
+    </w:pPr>
+    <w:r>
+      <w:rPr>
+        <w:rtl w:val="0"/>
+      </w:rPr>
+    </w:r>
+  </w:p>
+</w:ftr>
 </file>
 
 <file path=word/header1.xml><?xml version="1.0" encoding="utf-8"?>
@@ -4779,12 +5480,12 @@
           <wp:extent cx="519113" cy="519113"/>
           <wp:effectExtent b="0" l="0" r="0" t="0"/>
           <wp:wrapSquare wrapText="bothSides" distB="114300" distT="114300" distL="114300" distR="114300"/>
-          <wp:docPr id="12" name="image53.png"/>
+          <wp:docPr id="13" name="image54.png"/>
           <a:graphic>
             <a:graphicData uri="http://schemas.openxmlformats.org/drawingml/2006/picture">
               <pic:pic>
                 <pic:nvPicPr>
-                  <pic:cNvPr id="0" name="image53.png"/>
+                  <pic:cNvPr id="0" name="image54.png"/>
                   <pic:cNvPicPr preferRelativeResize="0"/>
                 </pic:nvPicPr>
                 <pic:blipFill>
@@ -4811,6 +5512,7 @@
   </w:p>
   <w:p>
     <w:pPr>
+      <w:ind w:right="0"/>
       <w:contextualSpacing w:val="0"/>
     </w:pPr>
     <w:r>
@@ -4818,6 +5520,7 @@
         <w:rtl w:val="0"/>
       </w:rPr>
       <w:t xml:space="preserve">CMPT 373 - Team Gamma</w:t>
+      <w:tab/>
       <w:tab/>
       <w:tab/>
       <w:tab/>
@@ -4863,6 +5566,27 @@
       <w:tab/>
       <w:tab/>
       <w:tab/>
+    </w:r>
+  </w:p>
+</w:hdr>
+</file>
+
+<file path=word/header2.xml><?xml version="1.0" encoding="utf-8"?>
+<w:hdr xmlns:mc="http://schemas.openxmlformats.org/markup-compatibility/2006" xmlns:o="urn:schemas-microsoft-com:office:office" xmlns:r="http://schemas.openxmlformats.org/officeDocument/2006/relationships" xmlns:m="http://schemas.openxmlformats.org/officeDocument/2006/math" xmlns:v="urn:schemas-microsoft-com:vml" xmlns:wp="http://schemas.openxmlformats.org/drawingml/2006/wordprocessingDrawing" xmlns:w10="urn:schemas-microsoft-com:office:word" xmlns:w="http://schemas.openxmlformats.org/wordprocessingml/2006/main" xmlns:wne="http://schemas.microsoft.com/office/word/2006/wordml" xmlns:sl="http://schemas.openxmlformats.org/schemaLibrary/2006/main" xmlns:a="http://schemas.openxmlformats.org/drawingml/2006/main" xmlns:pic="http://schemas.openxmlformats.org/drawingml/2006/picture" xmlns:c="http://schemas.openxmlformats.org/drawingml/2006/chart" xmlns:lc="http://schemas.openxmlformats.org/drawingml/2006/lockedCanvas" xmlns:dgm="http://schemas.openxmlformats.org/drawingml/2006/diagram" xmlns:wps="http://schemas.microsoft.com/office/word/2010/wordprocessingShape" xmlns:wpg="http://schemas.microsoft.com/office/word/2010/wordprocessingGroup">
+  <w:p>
+    <w:pPr>
+      <w:contextualSpacing w:val="0"/>
+      <w:jc w:val="right"/>
+    </w:pPr>
+    <w:fldSimple w:instr="PAGE" w:fldLock="0" w:dirty="0">
+      <w:r>
+        <w:rPr/>
+      </w:r>
+    </w:fldSimple>
+    <w:r>
+      <w:rPr>
+        <w:rtl w:val="0"/>
+      </w:rPr>
     </w:r>
   </w:p>
 </w:hdr>

</xml_diff>